<commit_message>
adding module 1 workflow to phase 2 report
</commit_message>
<xml_diff>
--- a/Phase_2/Phase_2_report.docx
+++ b/Phase_2/Phase_2_report.docx
@@ -270,28 +270,7 @@
           <w:sz w:val="32"/>
           <w:szCs w:val="32"/>
         </w:rPr>
-        <w:t xml:space="preserve">This project is designed to solve this university systems issues. The main focus of the project is to deliver IS that handles </w:t>
-      </w:r>
-      <w:r>
-        <w:rPr>
-          <w:sz w:val="32"/>
-          <w:szCs w:val="32"/>
-        </w:rPr>
-        <w:t>large amounts</w:t>
-      </w:r>
-      <w:r>
-        <w:rPr>
-          <w:sz w:val="32"/>
-          <w:szCs w:val="32"/>
-        </w:rPr>
-        <w:t xml:space="preserve"> of data and automates most of the processes to reduce errors.</w:t>
-      </w:r>
-      <w:r>
-        <w:rPr>
-          <w:sz w:val="32"/>
-          <w:szCs w:val="32"/>
-        </w:rPr>
-        <w:t xml:space="preserve"> This project is covering four important areas</w:t>
+        <w:t>This project is designed to solve this university systems issues. The main focus of the project is to deliver IS that handles large amounts of data and automates most of the processes to reduce errors. This project is covering four important areas</w:t>
       </w:r>
       <w:r>
         <w:rPr>
@@ -440,7 +419,25 @@
           <w:sz w:val="32"/>
           <w:szCs w:val="32"/>
         </w:rPr>
-        <w:t>Proposed solution:</w:t>
+        <w:t>Proposed solution</w:t>
+      </w:r>
+      <w:r>
+        <w:rPr>
+          <w:b/>
+          <w:bCs/>
+          <w:sz w:val="32"/>
+          <w:szCs w:val="32"/>
+        </w:rPr>
+        <w:t>s</w:t>
+      </w:r>
+      <w:r>
+        <w:rPr>
+          <w:b/>
+          <w:bCs/>
+          <w:sz w:val="32"/>
+          <w:szCs w:val="32"/>
+        </w:rPr>
+        <w:t>:</w:t>
       </w:r>
     </w:p>
     <w:p>
@@ -462,6 +459,806 @@
     <w:p>
       <w:pPr>
         <w:jc w:val="center"/>
+      </w:pPr>
+    </w:p>
+    <w:p>
+      <w:pPr>
+        <w:jc w:val="center"/>
+      </w:pPr>
+    </w:p>
+    <w:p>
+      <w:pPr>
+        <w:jc w:val="center"/>
+      </w:pPr>
+    </w:p>
+    <w:p>
+      <w:pPr>
+        <w:jc w:val="center"/>
+      </w:pPr>
+    </w:p>
+    <w:p>
+      <w:pPr>
+        <w:rPr>
+          <w:b/>
+          <w:bCs/>
+          <w:sz w:val="32"/>
+          <w:szCs w:val="32"/>
+        </w:rPr>
+      </w:pPr>
+      <w:r>
+        <w:rPr>
+          <w:b/>
+          <w:bCs/>
+          <w:sz w:val="32"/>
+          <w:szCs w:val="32"/>
+        </w:rPr>
+        <w:lastRenderedPageBreak/>
+        <w:t>Information gathering process</w:t>
+      </w:r>
+      <w:r>
+        <w:rPr>
+          <w:b/>
+          <w:bCs/>
+          <w:sz w:val="32"/>
+          <w:szCs w:val="32"/>
+        </w:rPr>
+        <w:t>:</w:t>
+      </w:r>
+    </w:p>
+    <w:p>
+      <w:pPr>
+        <w:rPr>
+          <w:sz w:val="32"/>
+          <w:szCs w:val="32"/>
+        </w:rPr>
+      </w:pPr>
+      <w:r>
+        <w:rPr>
+          <w:b/>
+          <w:bCs/>
+          <w:sz w:val="32"/>
+          <w:szCs w:val="32"/>
+        </w:rPr>
+        <w:tab/>
+      </w:r>
+      <w:r>
+        <w:rPr>
+          <w:sz w:val="32"/>
+          <w:szCs w:val="32"/>
+        </w:rPr>
+        <w:t xml:space="preserve">We used 3 methods to gather information about the current system and what the users want in the new system (2 interactive methods and 1 </w:t>
+      </w:r>
+      <w:r>
+        <w:rPr>
+          <w:sz w:val="32"/>
+          <w:szCs w:val="32"/>
+        </w:rPr>
+        <w:t>UNOBTRUSIVE</w:t>
+      </w:r>
+      <w:r>
+        <w:rPr>
+          <w:sz w:val="32"/>
+          <w:szCs w:val="32"/>
+        </w:rPr>
+        <w:t>).</w:t>
+      </w:r>
+    </w:p>
+    <w:p>
+      <w:pPr>
+        <w:rPr>
+          <w:sz w:val="32"/>
+          <w:szCs w:val="32"/>
+        </w:rPr>
+      </w:pPr>
+      <w:r>
+        <w:rPr>
+          <w:sz w:val="32"/>
+          <w:szCs w:val="32"/>
+        </w:rPr>
+        <w:tab/>
+        <w:t>The methods are:</w:t>
+      </w:r>
+    </w:p>
+    <w:p>
+      <w:pPr>
+        <w:pStyle w:val="ListParagraph"/>
+        <w:numPr>
+          <w:ilvl w:val="0"/>
+          <w:numId w:val="1"/>
+        </w:numPr>
+        <w:rPr>
+          <w:sz w:val="32"/>
+          <w:szCs w:val="32"/>
+        </w:rPr>
+      </w:pPr>
+      <w:r>
+        <w:rPr>
+          <w:sz w:val="32"/>
+          <w:szCs w:val="32"/>
+        </w:rPr>
+        <w:t>Interview.</w:t>
+      </w:r>
+    </w:p>
+    <w:p>
+      <w:pPr>
+        <w:pStyle w:val="ListParagraph"/>
+        <w:numPr>
+          <w:ilvl w:val="0"/>
+          <w:numId w:val="1"/>
+        </w:numPr>
+        <w:rPr>
+          <w:sz w:val="32"/>
+          <w:szCs w:val="32"/>
+        </w:rPr>
+      </w:pPr>
+      <w:r>
+        <w:rPr>
+          <w:sz w:val="32"/>
+          <w:szCs w:val="32"/>
+        </w:rPr>
+        <w:t>Questionnaire.</w:t>
+      </w:r>
+    </w:p>
+    <w:p>
+      <w:pPr>
+        <w:pStyle w:val="ListParagraph"/>
+        <w:numPr>
+          <w:ilvl w:val="0"/>
+          <w:numId w:val="1"/>
+        </w:numPr>
+        <w:rPr>
+          <w:sz w:val="32"/>
+          <w:szCs w:val="32"/>
+        </w:rPr>
+      </w:pPr>
+      <w:r>
+        <w:rPr>
+          <w:sz w:val="32"/>
+          <w:szCs w:val="32"/>
+        </w:rPr>
+        <w:t>Investigation.</w:t>
+      </w:r>
+    </w:p>
+    <w:p>
+      <w:pPr>
+        <w:rPr>
+          <w:sz w:val="32"/>
+          <w:szCs w:val="32"/>
+        </w:rPr>
+      </w:pPr>
+    </w:p>
+    <w:p>
+      <w:pPr>
+        <w:pStyle w:val="ListParagraph"/>
+        <w:numPr>
+          <w:ilvl w:val="0"/>
+          <w:numId w:val="3"/>
+        </w:numPr>
+        <w:rPr>
+          <w:b/>
+          <w:bCs/>
+          <w:sz w:val="32"/>
+          <w:szCs w:val="32"/>
+        </w:rPr>
+      </w:pPr>
+      <w:r>
+        <w:rPr>
+          <w:b/>
+          <w:bCs/>
+          <w:sz w:val="32"/>
+          <w:szCs w:val="32"/>
+        </w:rPr>
+        <w:t>Interview:</w:t>
+      </w:r>
+    </w:p>
+    <w:p>
+      <w:pPr>
+        <w:ind w:left="720"/>
+        <w:rPr>
+          <w:sz w:val="32"/>
+          <w:szCs w:val="32"/>
+        </w:rPr>
+      </w:pPr>
+      <w:r>
+        <w:rPr>
+          <w:sz w:val="32"/>
+          <w:szCs w:val="32"/>
+        </w:rPr>
+        <w:t>…</w:t>
+      </w:r>
+    </w:p>
+    <w:p>
+      <w:pPr>
+        <w:pStyle w:val="ListParagraph"/>
+        <w:numPr>
+          <w:ilvl w:val="0"/>
+          <w:numId w:val="3"/>
+        </w:numPr>
+        <w:rPr>
+          <w:b/>
+          <w:bCs/>
+          <w:sz w:val="32"/>
+          <w:szCs w:val="32"/>
+        </w:rPr>
+      </w:pPr>
+      <w:r>
+        <w:rPr>
+          <w:b/>
+          <w:bCs/>
+          <w:sz w:val="32"/>
+          <w:szCs w:val="32"/>
+        </w:rPr>
+        <w:t>Questionnaire</w:t>
+      </w:r>
+      <w:r>
+        <w:rPr>
+          <w:b/>
+          <w:bCs/>
+          <w:sz w:val="32"/>
+          <w:szCs w:val="32"/>
+        </w:rPr>
+        <w:t>:</w:t>
+      </w:r>
+    </w:p>
+    <w:p>
+      <w:pPr>
+        <w:ind w:left="720"/>
+        <w:rPr>
+          <w:sz w:val="32"/>
+          <w:szCs w:val="32"/>
+        </w:rPr>
+      </w:pPr>
+      <w:r>
+        <w:rPr>
+          <w:sz w:val="32"/>
+          <w:szCs w:val="32"/>
+        </w:rPr>
+        <w:t>….</w:t>
+      </w:r>
+    </w:p>
+    <w:p>
+      <w:pPr>
+        <w:pStyle w:val="ListParagraph"/>
+        <w:numPr>
+          <w:ilvl w:val="0"/>
+          <w:numId w:val="3"/>
+        </w:numPr>
+        <w:rPr>
+          <w:b/>
+          <w:bCs/>
+          <w:sz w:val="32"/>
+          <w:szCs w:val="32"/>
+        </w:rPr>
+      </w:pPr>
+      <w:r>
+        <w:rPr>
+          <w:b/>
+          <w:bCs/>
+          <w:sz w:val="32"/>
+          <w:szCs w:val="32"/>
+        </w:rPr>
+        <w:t>Investigation:</w:t>
+      </w:r>
+    </w:p>
+    <w:p>
+      <w:pPr>
+        <w:ind w:left="720"/>
+        <w:rPr>
+          <w:sz w:val="32"/>
+          <w:szCs w:val="32"/>
+        </w:rPr>
+      </w:pPr>
+      <w:r>
+        <w:rPr>
+          <w:sz w:val="32"/>
+          <w:szCs w:val="32"/>
+        </w:rPr>
+        <w:t>…</w:t>
+      </w:r>
+    </w:p>
+    <w:p>
+      <w:pPr>
+        <w:ind w:left="720"/>
+        <w:rPr>
+          <w:sz w:val="32"/>
+          <w:szCs w:val="32"/>
+        </w:rPr>
+      </w:pPr>
+    </w:p>
+    <w:p>
+      <w:pPr>
+        <w:spacing w:line="259" w:lineRule="auto"/>
+        <w:rPr>
+          <w:sz w:val="32"/>
+          <w:szCs w:val="32"/>
+        </w:rPr>
+      </w:pPr>
+      <w:r>
+        <w:rPr>
+          <w:sz w:val="32"/>
+          <w:szCs w:val="32"/>
+        </w:rPr>
+        <w:br w:type="page"/>
+      </w:r>
+    </w:p>
+    <w:p>
+      <w:pPr>
+        <w:ind w:left="720"/>
+        <w:rPr>
+          <w:b/>
+          <w:bCs/>
+          <w:sz w:val="32"/>
+          <w:szCs w:val="32"/>
+        </w:rPr>
+      </w:pPr>
+      <w:r>
+        <w:rPr>
+          <w:b/>
+          <w:bCs/>
+          <w:sz w:val="32"/>
+          <w:szCs w:val="32"/>
+        </w:rPr>
+        <w:lastRenderedPageBreak/>
+        <w:t>Requirement Analysis:</w:t>
+      </w:r>
+    </w:p>
+    <w:p>
+      <w:pPr>
+        <w:ind w:left="720"/>
+        <w:rPr>
+          <w:sz w:val="32"/>
+          <w:szCs w:val="32"/>
+        </w:rPr>
+      </w:pPr>
+      <w:r>
+        <w:rPr>
+          <w:b/>
+          <w:bCs/>
+          <w:sz w:val="32"/>
+          <w:szCs w:val="32"/>
+        </w:rPr>
+        <w:tab/>
+      </w:r>
+      <w:r>
+        <w:rPr>
+          <w:sz w:val="32"/>
+          <w:szCs w:val="32"/>
+        </w:rPr>
+        <w:t>Based on the information gathered we found information about current business process, functional requirements, and non-functional requirements.</w:t>
+      </w:r>
+    </w:p>
+    <w:p>
+      <w:pPr>
+        <w:ind w:left="720"/>
+        <w:rPr>
+          <w:b/>
+          <w:bCs/>
+          <w:sz w:val="32"/>
+          <w:szCs w:val="32"/>
+        </w:rPr>
+      </w:pPr>
+      <w:r>
+        <w:rPr>
+          <w:b/>
+          <w:bCs/>
+          <w:sz w:val="32"/>
+          <w:szCs w:val="32"/>
+        </w:rPr>
+        <w:t>Current business Process:</w:t>
+      </w:r>
+    </w:p>
+    <w:p>
+      <w:pPr>
+        <w:ind w:left="720"/>
+        <w:rPr>
+          <w:b/>
+          <w:bCs/>
+          <w:sz w:val="32"/>
+          <w:szCs w:val="32"/>
+        </w:rPr>
+      </w:pPr>
+      <w:r>
+        <w:rPr>
+          <w:b/>
+          <w:bCs/>
+          <w:sz w:val="32"/>
+          <w:szCs w:val="32"/>
+        </w:rPr>
+        <w:tab/>
+        <w:t>Facility booking and reservation management subsystem:</w:t>
+      </w:r>
+    </w:p>
+    <w:p>
+      <w:pPr>
+        <w:ind w:left="1440" w:firstLine="720"/>
+        <w:rPr>
+          <w:sz w:val="32"/>
+          <w:szCs w:val="32"/>
+        </w:rPr>
+      </w:pPr>
+      <w:r>
+        <w:rPr>
+          <w:sz w:val="32"/>
+          <w:szCs w:val="32"/>
+        </w:rPr>
+        <w:t xml:space="preserve">In this subsystem we have 2 main entities student </w:t>
+      </w:r>
+      <w:r>
+        <w:rPr>
+          <w:sz w:val="32"/>
+          <w:szCs w:val="32"/>
+        </w:rPr>
+        <w:t>and booking</w:t>
+      </w:r>
+      <w:r>
+        <w:rPr>
+          <w:sz w:val="32"/>
+          <w:szCs w:val="32"/>
+        </w:rPr>
+        <w:t xml:space="preserve"> management, </w:t>
+      </w:r>
+      <w:r>
+        <w:rPr>
+          <w:sz w:val="32"/>
+          <w:szCs w:val="32"/>
+        </w:rPr>
+        <w:t>so the processes is as follows:</w:t>
+      </w:r>
+    </w:p>
+    <w:p>
+      <w:pPr>
+        <w:pStyle w:val="ListParagraph"/>
+        <w:numPr>
+          <w:ilvl w:val="0"/>
+          <w:numId w:val="5"/>
+        </w:numPr>
+        <w:rPr>
+          <w:sz w:val="32"/>
+          <w:szCs w:val="32"/>
+        </w:rPr>
+      </w:pPr>
+      <w:r>
+        <w:rPr>
+          <w:sz w:val="32"/>
+          <w:szCs w:val="32"/>
+        </w:rPr>
+        <w:t xml:space="preserve">Student: </w:t>
+      </w:r>
+      <w:r>
+        <w:rPr>
+          <w:sz w:val="32"/>
+          <w:szCs w:val="32"/>
+        </w:rPr>
+        <w:t>can book campus resources such as</w:t>
+      </w:r>
+      <w:r>
+        <w:rPr>
+          <w:sz w:val="32"/>
+          <w:szCs w:val="32"/>
+        </w:rPr>
+        <w:t xml:space="preserve"> </w:t>
+      </w:r>
+      <w:r>
+        <w:rPr>
+          <w:sz w:val="32"/>
+          <w:szCs w:val="32"/>
+        </w:rPr>
+        <w:t xml:space="preserve">sport fields, libraries, restaurants, entertainment facilities, classrooms, etc..., </w:t>
+      </w:r>
+      <w:r>
+        <w:rPr>
+          <w:sz w:val="32"/>
+          <w:szCs w:val="32"/>
+        </w:rPr>
+        <w:t xml:space="preserve">they also </w:t>
+      </w:r>
+      <w:r>
+        <w:rPr>
+          <w:sz w:val="32"/>
+          <w:szCs w:val="32"/>
+        </w:rPr>
+        <w:t>can make all types of facility reservations as an example rooms reservations, suites reservations and facility reservations.</w:t>
+      </w:r>
+    </w:p>
+    <w:p>
+      <w:pPr>
+        <w:rPr>
+          <w:sz w:val="32"/>
+          <w:szCs w:val="32"/>
+        </w:rPr>
+      </w:pPr>
+    </w:p>
+    <w:p>
+      <w:pPr>
+        <w:pStyle w:val="ListParagraph"/>
+        <w:numPr>
+          <w:ilvl w:val="0"/>
+          <w:numId w:val="5"/>
+        </w:numPr>
+        <w:rPr>
+          <w:sz w:val="32"/>
+          <w:szCs w:val="32"/>
+        </w:rPr>
+      </w:pPr>
+      <w:r>
+        <w:rPr>
+          <w:sz w:val="32"/>
+          <w:szCs w:val="32"/>
+        </w:rPr>
+        <w:t xml:space="preserve">Booking management: </w:t>
+      </w:r>
+      <w:r>
+        <w:rPr>
+          <w:sz w:val="32"/>
+          <w:szCs w:val="32"/>
+        </w:rPr>
+        <w:t xml:space="preserve">Management can </w:t>
+      </w:r>
+      <w:r>
+        <w:rPr>
+          <w:sz w:val="32"/>
+          <w:szCs w:val="32"/>
+        </w:rPr>
+        <w:t>check</w:t>
+      </w:r>
+      <w:r>
+        <w:rPr>
+          <w:sz w:val="32"/>
+          <w:szCs w:val="32"/>
+        </w:rPr>
+        <w:t xml:space="preserve"> the availability of facilities, </w:t>
+      </w:r>
+      <w:r>
+        <w:rPr>
+          <w:sz w:val="32"/>
+          <w:szCs w:val="32"/>
+        </w:rPr>
+        <w:t>confirm or deny</w:t>
+      </w:r>
+      <w:r>
+        <w:rPr>
+          <w:sz w:val="32"/>
+          <w:szCs w:val="32"/>
+        </w:rPr>
+        <w:t xml:space="preserve"> reservations, a </w:t>
+      </w:r>
+      <w:r>
+        <w:rPr>
+          <w:sz w:val="32"/>
+          <w:szCs w:val="32"/>
+        </w:rPr>
+        <w:t xml:space="preserve">issuing </w:t>
+      </w:r>
+      <w:r>
+        <w:rPr>
+          <w:sz w:val="32"/>
+          <w:szCs w:val="32"/>
+        </w:rPr>
+        <w:t>reservation slip</w:t>
+      </w:r>
+      <w:r>
+        <w:rPr>
+          <w:sz w:val="32"/>
+          <w:szCs w:val="32"/>
+        </w:rPr>
+        <w:t xml:space="preserve"> </w:t>
+      </w:r>
+      <w:r>
+        <w:rPr>
+          <w:sz w:val="32"/>
+          <w:szCs w:val="32"/>
+        </w:rPr>
+        <w:t>containing information about the users, the reserved facility</w:t>
+      </w:r>
+      <w:r>
+        <w:rPr>
+          <w:sz w:val="32"/>
+          <w:szCs w:val="32"/>
+        </w:rPr>
+        <w:t xml:space="preserve"> and </w:t>
+      </w:r>
+      <w:r>
+        <w:rPr>
+          <w:sz w:val="32"/>
+          <w:szCs w:val="32"/>
+        </w:rPr>
+        <w:t>the date, and can be stored in reservation data store</w:t>
+      </w:r>
+      <w:r>
+        <w:rPr>
+          <w:sz w:val="32"/>
+          <w:szCs w:val="32"/>
+        </w:rPr>
+        <w:t>.</w:t>
+      </w:r>
+    </w:p>
+    <w:p>
+      <w:pPr>
+        <w:pStyle w:val="ListParagraph"/>
+        <w:rPr>
+          <w:sz w:val="32"/>
+          <w:szCs w:val="32"/>
+        </w:rPr>
+      </w:pPr>
+    </w:p>
+    <w:p>
+      <w:pPr>
+        <w:ind w:left="2160"/>
+        <w:rPr>
+          <w:sz w:val="32"/>
+          <w:szCs w:val="32"/>
+        </w:rPr>
+      </w:pPr>
+      <w:r>
+        <w:rPr>
+          <w:sz w:val="32"/>
+          <w:szCs w:val="32"/>
+        </w:rPr>
+        <w:t>The workflow:</w:t>
+      </w:r>
+    </w:p>
+    <w:p>
+      <w:pPr>
+        <w:pStyle w:val="ListParagraph"/>
+        <w:numPr>
+          <w:ilvl w:val="0"/>
+          <w:numId w:val="7"/>
+        </w:numPr>
+        <w:rPr>
+          <w:sz w:val="32"/>
+          <w:szCs w:val="32"/>
+        </w:rPr>
+      </w:pPr>
+      <w:r>
+        <w:rPr>
+          <w:sz w:val="32"/>
+          <w:szCs w:val="32"/>
+        </w:rPr>
+        <w:t>The student goes to the management office.</w:t>
+      </w:r>
+    </w:p>
+    <w:p>
+      <w:pPr>
+        <w:pStyle w:val="ListParagraph"/>
+        <w:numPr>
+          <w:ilvl w:val="0"/>
+          <w:numId w:val="7"/>
+        </w:numPr>
+        <w:rPr>
+          <w:sz w:val="32"/>
+          <w:szCs w:val="32"/>
+        </w:rPr>
+      </w:pPr>
+      <w:r>
+        <w:rPr>
+          <w:sz w:val="32"/>
+          <w:szCs w:val="32"/>
+        </w:rPr>
+        <w:t>Then the student provides his/her information including name, ID.</w:t>
+      </w:r>
+    </w:p>
+    <w:p>
+      <w:pPr>
+        <w:pStyle w:val="ListParagraph"/>
+        <w:numPr>
+          <w:ilvl w:val="0"/>
+          <w:numId w:val="7"/>
+        </w:numPr>
+        <w:rPr>
+          <w:sz w:val="32"/>
+          <w:szCs w:val="32"/>
+        </w:rPr>
+      </w:pPr>
+      <w:r>
+        <w:rPr>
+          <w:sz w:val="32"/>
+          <w:szCs w:val="32"/>
+        </w:rPr>
+        <w:lastRenderedPageBreak/>
+        <w:t>Then the student provides the reservation details, including date and what facility wants to book.</w:t>
+      </w:r>
+    </w:p>
+    <w:p>
+      <w:pPr>
+        <w:pStyle w:val="ListParagraph"/>
+        <w:numPr>
+          <w:ilvl w:val="0"/>
+          <w:numId w:val="7"/>
+        </w:numPr>
+        <w:rPr>
+          <w:sz w:val="32"/>
+          <w:szCs w:val="32"/>
+        </w:rPr>
+      </w:pPr>
+      <w:r>
+        <w:rPr>
+          <w:sz w:val="32"/>
+          <w:szCs w:val="32"/>
+        </w:rPr>
+        <w:t>Then the officer checks for the availability of the requested facility.</w:t>
+      </w:r>
+    </w:p>
+    <w:p>
+      <w:pPr>
+        <w:pStyle w:val="ListParagraph"/>
+        <w:numPr>
+          <w:ilvl w:val="0"/>
+          <w:numId w:val="7"/>
+        </w:numPr>
+        <w:rPr>
+          <w:sz w:val="32"/>
+          <w:szCs w:val="32"/>
+        </w:rPr>
+      </w:pPr>
+      <w:r>
+        <w:rPr>
+          <w:sz w:val="32"/>
+          <w:szCs w:val="32"/>
+        </w:rPr>
+        <w:t xml:space="preserve">Then the officer provides information about if the facility is available </w:t>
+      </w:r>
+      <w:r>
+        <w:rPr>
+          <w:sz w:val="32"/>
+          <w:szCs w:val="32"/>
+        </w:rPr>
+        <w:t>on</w:t>
+      </w:r>
+      <w:r>
+        <w:rPr>
+          <w:sz w:val="32"/>
+          <w:szCs w:val="32"/>
+        </w:rPr>
+        <w:t xml:space="preserve"> that date or not to the student.</w:t>
+      </w:r>
+    </w:p>
+    <w:p>
+      <w:pPr>
+        <w:pStyle w:val="ListParagraph"/>
+        <w:numPr>
+          <w:ilvl w:val="0"/>
+          <w:numId w:val="7"/>
+        </w:numPr>
+        <w:rPr>
+          <w:sz w:val="32"/>
+          <w:szCs w:val="32"/>
+        </w:rPr>
+      </w:pPr>
+      <w:r>
+        <w:rPr>
+          <w:sz w:val="32"/>
+          <w:szCs w:val="32"/>
+        </w:rPr>
+        <w:t>And then the officer asks the student if they would like to confirm the reservation.</w:t>
+      </w:r>
+    </w:p>
+    <w:p>
+      <w:pPr>
+        <w:pStyle w:val="ListParagraph"/>
+        <w:numPr>
+          <w:ilvl w:val="0"/>
+          <w:numId w:val="7"/>
+        </w:numPr>
+        <w:rPr>
+          <w:sz w:val="32"/>
+          <w:szCs w:val="32"/>
+        </w:rPr>
+      </w:pPr>
+      <w:r>
+        <w:rPr>
+          <w:sz w:val="32"/>
+          <w:szCs w:val="32"/>
+        </w:rPr>
+        <w:t>If the student confirms the officer will issue a slip containing the information about the reservation and make another copy to store it and change the availability of the facility.</w:t>
+      </w:r>
+    </w:p>
+    <w:p>
+      <w:pPr>
+        <w:ind w:left="1440" w:firstLine="720"/>
+        <w:rPr>
+          <w:sz w:val="32"/>
+          <w:szCs w:val="32"/>
+        </w:rPr>
       </w:pPr>
     </w:p>
     <w:sectPr>
@@ -472,6 +1269,657 @@
     </w:sectPr>
   </w:body>
 </w:document>
+</file>
+
+<file path=word/numbering.xml><?xml version="1.0" encoding="utf-8"?>
+<w:numbering xmlns:wpc="http://schemas.microsoft.com/office/word/2010/wordprocessingCanvas" xmlns:cx="http://schemas.microsoft.com/office/drawing/2014/chartex" xmlns:cx1="http://schemas.microsoft.com/office/drawing/2015/9/8/chartex" xmlns:cx2="http://schemas.microsoft.com/office/drawing/2015/10/21/chartex" xmlns:cx3="http://schemas.microsoft.com/office/drawing/2016/5/9/chartex" xmlns:cx4="http://schemas.microsoft.com/office/drawing/2016/5/10/chartex" xmlns:cx5="http://schemas.microsoft.com/office/drawing/2016/5/11/chartex" xmlns:cx6="http://schemas.microsoft.com/office/drawing/2016/5/12/chartex" xmlns:cx7="http://schemas.microsoft.com/office/drawing/2016/5/13/chartex" xmlns:cx8="http://schemas.microsoft.com/office/drawing/2016/5/14/chartex" xmlns:mc="http://schemas.openxmlformats.org/markup-compatibility/2006" xmlns:aink="http://schemas.microsoft.com/office/drawing/2016/ink" xmlns:am3d="http://schemas.microsoft.com/office/drawing/2017/model3d" xmlns:o="urn:schemas-microsoft-com:office:office" xmlns:oel="http://schemas.microsoft.com/office/2019/extlst" xmlns:r="http://schemas.openxmlformats.org/officeDocument/2006/relationships" xmlns:m="http://schemas.openxmlformats.org/officeDocument/2006/math" xmlns:v="urn:schemas-microsoft-com:vml" xmlns:wp14="http://schemas.microsoft.com/office/word/2010/wordprocessingDrawing" xmlns:wp="http://schemas.openxmlformats.org/drawingml/2006/wordprocessingDrawing" xmlns:w10="urn:schemas-microsoft-com:office:word" xmlns:w="http://schemas.openxmlformats.org/wordprocessingml/2006/main" xmlns:w14="http://schemas.microsoft.com/office/word/2010/wordml" xmlns:w15="http://schemas.microsoft.com/office/word/2012/wordml" xmlns:w16cex="http://schemas.microsoft.com/office/word/2018/wordml/cex" xmlns:w16cid="http://schemas.microsoft.com/office/word/2016/wordml/cid" xmlns:w16="http://schemas.microsoft.com/office/word/2018/wordml" xmlns:w16du="http://schemas.microsoft.com/office/word/2023/wordml/word16du" xmlns:w16sdtdh="http://schemas.microsoft.com/office/word/2020/wordml/sdtdatahash" xmlns:w16se="http://schemas.microsoft.com/office/word/2015/wordml/symex" xmlns:wpg="http://schemas.microsoft.com/office/word/2010/wordprocessingGroup" xmlns:wpi="http://schemas.microsoft.com/office/word/2010/wordprocessingInk" xmlns:wne="http://schemas.microsoft.com/office/word/2006/wordml" xmlns:wps="http://schemas.microsoft.com/office/word/2010/wordprocessingShape" mc:Ignorable="w14 w15 w16se w16cid w16 w16cex w16sdtdh w16du wp14">
+  <w:abstractNum w:abstractNumId="0" w15:restartNumberingAfterBreak="0">
+    <w:nsid w:val="050948A9"/>
+    <w:multiLevelType w:val="hybridMultilevel"/>
+    <w:tmpl w:val="3B467E80"/>
+    <w:lvl w:ilvl="0" w:tplc="784A27AC">
+      <w:start w:val="1"/>
+      <w:numFmt w:val="decimal"/>
+      <w:lvlText w:val="%1."/>
+      <w:lvlJc w:val="left"/>
+      <w:pPr>
+        <w:ind w:left="1800" w:hanging="360"/>
+      </w:pPr>
+      <w:rPr>
+        <w:rFonts w:hint="default"/>
+      </w:rPr>
+    </w:lvl>
+    <w:lvl w:ilvl="1" w:tplc="04090019" w:tentative="1">
+      <w:start w:val="1"/>
+      <w:numFmt w:val="lowerLetter"/>
+      <w:lvlText w:val="%2."/>
+      <w:lvlJc w:val="left"/>
+      <w:pPr>
+        <w:ind w:left="2520" w:hanging="360"/>
+      </w:pPr>
+    </w:lvl>
+    <w:lvl w:ilvl="2" w:tplc="0409001B" w:tentative="1">
+      <w:start w:val="1"/>
+      <w:numFmt w:val="lowerRoman"/>
+      <w:lvlText w:val="%3."/>
+      <w:lvlJc w:val="right"/>
+      <w:pPr>
+        <w:ind w:left="3240" w:hanging="180"/>
+      </w:pPr>
+    </w:lvl>
+    <w:lvl w:ilvl="3" w:tplc="0409000F" w:tentative="1">
+      <w:start w:val="1"/>
+      <w:numFmt w:val="decimal"/>
+      <w:lvlText w:val="%4."/>
+      <w:lvlJc w:val="left"/>
+      <w:pPr>
+        <w:ind w:left="3960" w:hanging="360"/>
+      </w:pPr>
+    </w:lvl>
+    <w:lvl w:ilvl="4" w:tplc="04090019" w:tentative="1">
+      <w:start w:val="1"/>
+      <w:numFmt w:val="lowerLetter"/>
+      <w:lvlText w:val="%5."/>
+      <w:lvlJc w:val="left"/>
+      <w:pPr>
+        <w:ind w:left="4680" w:hanging="360"/>
+      </w:pPr>
+    </w:lvl>
+    <w:lvl w:ilvl="5" w:tplc="0409001B" w:tentative="1">
+      <w:start w:val="1"/>
+      <w:numFmt w:val="lowerRoman"/>
+      <w:lvlText w:val="%6."/>
+      <w:lvlJc w:val="right"/>
+      <w:pPr>
+        <w:ind w:left="5400" w:hanging="180"/>
+      </w:pPr>
+    </w:lvl>
+    <w:lvl w:ilvl="6" w:tplc="0409000F" w:tentative="1">
+      <w:start w:val="1"/>
+      <w:numFmt w:val="decimal"/>
+      <w:lvlText w:val="%7."/>
+      <w:lvlJc w:val="left"/>
+      <w:pPr>
+        <w:ind w:left="6120" w:hanging="360"/>
+      </w:pPr>
+    </w:lvl>
+    <w:lvl w:ilvl="7" w:tplc="04090019" w:tentative="1">
+      <w:start w:val="1"/>
+      <w:numFmt w:val="lowerLetter"/>
+      <w:lvlText w:val="%8."/>
+      <w:lvlJc w:val="left"/>
+      <w:pPr>
+        <w:ind w:left="6840" w:hanging="360"/>
+      </w:pPr>
+    </w:lvl>
+    <w:lvl w:ilvl="8" w:tplc="0409001B" w:tentative="1">
+      <w:start w:val="1"/>
+      <w:numFmt w:val="lowerRoman"/>
+      <w:lvlText w:val="%9."/>
+      <w:lvlJc w:val="right"/>
+      <w:pPr>
+        <w:ind w:left="7560" w:hanging="180"/>
+      </w:pPr>
+    </w:lvl>
+  </w:abstractNum>
+  <w:abstractNum w:abstractNumId="1" w15:restartNumberingAfterBreak="0">
+    <w:nsid w:val="0BF8665A"/>
+    <w:multiLevelType w:val="hybridMultilevel"/>
+    <w:tmpl w:val="57F4C362"/>
+    <w:lvl w:ilvl="0" w:tplc="87A8C0EA">
+      <w:start w:val="1"/>
+      <w:numFmt w:val="decimal"/>
+      <w:lvlText w:val="%1."/>
+      <w:lvlJc w:val="left"/>
+      <w:pPr>
+        <w:ind w:left="1080" w:hanging="360"/>
+      </w:pPr>
+      <w:rPr>
+        <w:rFonts w:hint="default"/>
+      </w:rPr>
+    </w:lvl>
+    <w:lvl w:ilvl="1" w:tplc="04090019" w:tentative="1">
+      <w:start w:val="1"/>
+      <w:numFmt w:val="lowerLetter"/>
+      <w:lvlText w:val="%2."/>
+      <w:lvlJc w:val="left"/>
+      <w:pPr>
+        <w:ind w:left="1800" w:hanging="360"/>
+      </w:pPr>
+    </w:lvl>
+    <w:lvl w:ilvl="2" w:tplc="0409001B" w:tentative="1">
+      <w:start w:val="1"/>
+      <w:numFmt w:val="lowerRoman"/>
+      <w:lvlText w:val="%3."/>
+      <w:lvlJc w:val="right"/>
+      <w:pPr>
+        <w:ind w:left="2520" w:hanging="180"/>
+      </w:pPr>
+    </w:lvl>
+    <w:lvl w:ilvl="3" w:tplc="0409000F" w:tentative="1">
+      <w:start w:val="1"/>
+      <w:numFmt w:val="decimal"/>
+      <w:lvlText w:val="%4."/>
+      <w:lvlJc w:val="left"/>
+      <w:pPr>
+        <w:ind w:left="3240" w:hanging="360"/>
+      </w:pPr>
+    </w:lvl>
+    <w:lvl w:ilvl="4" w:tplc="04090019" w:tentative="1">
+      <w:start w:val="1"/>
+      <w:numFmt w:val="lowerLetter"/>
+      <w:lvlText w:val="%5."/>
+      <w:lvlJc w:val="left"/>
+      <w:pPr>
+        <w:ind w:left="3960" w:hanging="360"/>
+      </w:pPr>
+    </w:lvl>
+    <w:lvl w:ilvl="5" w:tplc="0409001B" w:tentative="1">
+      <w:start w:val="1"/>
+      <w:numFmt w:val="lowerRoman"/>
+      <w:lvlText w:val="%6."/>
+      <w:lvlJc w:val="right"/>
+      <w:pPr>
+        <w:ind w:left="4680" w:hanging="180"/>
+      </w:pPr>
+    </w:lvl>
+    <w:lvl w:ilvl="6" w:tplc="0409000F" w:tentative="1">
+      <w:start w:val="1"/>
+      <w:numFmt w:val="decimal"/>
+      <w:lvlText w:val="%7."/>
+      <w:lvlJc w:val="left"/>
+      <w:pPr>
+        <w:ind w:left="5400" w:hanging="360"/>
+      </w:pPr>
+    </w:lvl>
+    <w:lvl w:ilvl="7" w:tplc="04090019" w:tentative="1">
+      <w:start w:val="1"/>
+      <w:numFmt w:val="lowerLetter"/>
+      <w:lvlText w:val="%8."/>
+      <w:lvlJc w:val="left"/>
+      <w:pPr>
+        <w:ind w:left="6120" w:hanging="360"/>
+      </w:pPr>
+    </w:lvl>
+    <w:lvl w:ilvl="8" w:tplc="0409001B" w:tentative="1">
+      <w:start w:val="1"/>
+      <w:numFmt w:val="lowerRoman"/>
+      <w:lvlText w:val="%9."/>
+      <w:lvlJc w:val="right"/>
+      <w:pPr>
+        <w:ind w:left="6840" w:hanging="180"/>
+      </w:pPr>
+    </w:lvl>
+  </w:abstractNum>
+  <w:abstractNum w:abstractNumId="2" w15:restartNumberingAfterBreak="0">
+    <w:nsid w:val="14FC381B"/>
+    <w:multiLevelType w:val="hybridMultilevel"/>
+    <w:tmpl w:val="A1C8E770"/>
+    <w:lvl w:ilvl="0" w:tplc="28D4C316">
+      <w:start w:val="1"/>
+      <w:numFmt w:val="decimal"/>
+      <w:lvlText w:val="%1."/>
+      <w:lvlJc w:val="left"/>
+      <w:pPr>
+        <w:ind w:left="1800" w:hanging="360"/>
+      </w:pPr>
+      <w:rPr>
+        <w:rFonts w:hint="default"/>
+      </w:rPr>
+    </w:lvl>
+    <w:lvl w:ilvl="1" w:tplc="04090019" w:tentative="1">
+      <w:start w:val="1"/>
+      <w:numFmt w:val="lowerLetter"/>
+      <w:lvlText w:val="%2."/>
+      <w:lvlJc w:val="left"/>
+      <w:pPr>
+        <w:ind w:left="2520" w:hanging="360"/>
+      </w:pPr>
+    </w:lvl>
+    <w:lvl w:ilvl="2" w:tplc="0409001B" w:tentative="1">
+      <w:start w:val="1"/>
+      <w:numFmt w:val="lowerRoman"/>
+      <w:lvlText w:val="%3."/>
+      <w:lvlJc w:val="right"/>
+      <w:pPr>
+        <w:ind w:left="3240" w:hanging="180"/>
+      </w:pPr>
+    </w:lvl>
+    <w:lvl w:ilvl="3" w:tplc="0409000F" w:tentative="1">
+      <w:start w:val="1"/>
+      <w:numFmt w:val="decimal"/>
+      <w:lvlText w:val="%4."/>
+      <w:lvlJc w:val="left"/>
+      <w:pPr>
+        <w:ind w:left="3960" w:hanging="360"/>
+      </w:pPr>
+    </w:lvl>
+    <w:lvl w:ilvl="4" w:tplc="04090019" w:tentative="1">
+      <w:start w:val="1"/>
+      <w:numFmt w:val="lowerLetter"/>
+      <w:lvlText w:val="%5."/>
+      <w:lvlJc w:val="left"/>
+      <w:pPr>
+        <w:ind w:left="4680" w:hanging="360"/>
+      </w:pPr>
+    </w:lvl>
+    <w:lvl w:ilvl="5" w:tplc="0409001B" w:tentative="1">
+      <w:start w:val="1"/>
+      <w:numFmt w:val="lowerRoman"/>
+      <w:lvlText w:val="%6."/>
+      <w:lvlJc w:val="right"/>
+      <w:pPr>
+        <w:ind w:left="5400" w:hanging="180"/>
+      </w:pPr>
+    </w:lvl>
+    <w:lvl w:ilvl="6" w:tplc="0409000F" w:tentative="1">
+      <w:start w:val="1"/>
+      <w:numFmt w:val="decimal"/>
+      <w:lvlText w:val="%7."/>
+      <w:lvlJc w:val="left"/>
+      <w:pPr>
+        <w:ind w:left="6120" w:hanging="360"/>
+      </w:pPr>
+    </w:lvl>
+    <w:lvl w:ilvl="7" w:tplc="04090019" w:tentative="1">
+      <w:start w:val="1"/>
+      <w:numFmt w:val="lowerLetter"/>
+      <w:lvlText w:val="%8."/>
+      <w:lvlJc w:val="left"/>
+      <w:pPr>
+        <w:ind w:left="6840" w:hanging="360"/>
+      </w:pPr>
+    </w:lvl>
+    <w:lvl w:ilvl="8" w:tplc="0409001B" w:tentative="1">
+      <w:start w:val="1"/>
+      <w:numFmt w:val="lowerRoman"/>
+      <w:lvlText w:val="%9."/>
+      <w:lvlJc w:val="right"/>
+      <w:pPr>
+        <w:ind w:left="7560" w:hanging="180"/>
+      </w:pPr>
+    </w:lvl>
+  </w:abstractNum>
+  <w:abstractNum w:abstractNumId="3" w15:restartNumberingAfterBreak="0">
+    <w:nsid w:val="1CBE4D95"/>
+    <w:multiLevelType w:val="hybridMultilevel"/>
+    <w:tmpl w:val="91EED8B0"/>
+    <w:lvl w:ilvl="0" w:tplc="A0B6F61E">
+      <w:start w:val="1"/>
+      <w:numFmt w:val="decimal"/>
+      <w:lvlText w:val="%1."/>
+      <w:lvlJc w:val="left"/>
+      <w:pPr>
+        <w:ind w:left="2520" w:hanging="360"/>
+      </w:pPr>
+      <w:rPr>
+        <w:rFonts w:hint="default"/>
+      </w:rPr>
+    </w:lvl>
+    <w:lvl w:ilvl="1" w:tplc="04090019" w:tentative="1">
+      <w:start w:val="1"/>
+      <w:numFmt w:val="lowerLetter"/>
+      <w:lvlText w:val="%2."/>
+      <w:lvlJc w:val="left"/>
+      <w:pPr>
+        <w:ind w:left="3240" w:hanging="360"/>
+      </w:pPr>
+    </w:lvl>
+    <w:lvl w:ilvl="2" w:tplc="0409001B" w:tentative="1">
+      <w:start w:val="1"/>
+      <w:numFmt w:val="lowerRoman"/>
+      <w:lvlText w:val="%3."/>
+      <w:lvlJc w:val="right"/>
+      <w:pPr>
+        <w:ind w:left="3960" w:hanging="180"/>
+      </w:pPr>
+    </w:lvl>
+    <w:lvl w:ilvl="3" w:tplc="0409000F" w:tentative="1">
+      <w:start w:val="1"/>
+      <w:numFmt w:val="decimal"/>
+      <w:lvlText w:val="%4."/>
+      <w:lvlJc w:val="left"/>
+      <w:pPr>
+        <w:ind w:left="4680" w:hanging="360"/>
+      </w:pPr>
+    </w:lvl>
+    <w:lvl w:ilvl="4" w:tplc="04090019" w:tentative="1">
+      <w:start w:val="1"/>
+      <w:numFmt w:val="lowerLetter"/>
+      <w:lvlText w:val="%5."/>
+      <w:lvlJc w:val="left"/>
+      <w:pPr>
+        <w:ind w:left="5400" w:hanging="360"/>
+      </w:pPr>
+    </w:lvl>
+    <w:lvl w:ilvl="5" w:tplc="0409001B" w:tentative="1">
+      <w:start w:val="1"/>
+      <w:numFmt w:val="lowerRoman"/>
+      <w:lvlText w:val="%6."/>
+      <w:lvlJc w:val="right"/>
+      <w:pPr>
+        <w:ind w:left="6120" w:hanging="180"/>
+      </w:pPr>
+    </w:lvl>
+    <w:lvl w:ilvl="6" w:tplc="0409000F" w:tentative="1">
+      <w:start w:val="1"/>
+      <w:numFmt w:val="decimal"/>
+      <w:lvlText w:val="%7."/>
+      <w:lvlJc w:val="left"/>
+      <w:pPr>
+        <w:ind w:left="6840" w:hanging="360"/>
+      </w:pPr>
+    </w:lvl>
+    <w:lvl w:ilvl="7" w:tplc="04090019" w:tentative="1">
+      <w:start w:val="1"/>
+      <w:numFmt w:val="lowerLetter"/>
+      <w:lvlText w:val="%8."/>
+      <w:lvlJc w:val="left"/>
+      <w:pPr>
+        <w:ind w:left="7560" w:hanging="360"/>
+      </w:pPr>
+    </w:lvl>
+    <w:lvl w:ilvl="8" w:tplc="0409001B" w:tentative="1">
+      <w:start w:val="1"/>
+      <w:numFmt w:val="lowerRoman"/>
+      <w:lvlText w:val="%9."/>
+      <w:lvlJc w:val="right"/>
+      <w:pPr>
+        <w:ind w:left="8280" w:hanging="180"/>
+      </w:pPr>
+    </w:lvl>
+  </w:abstractNum>
+  <w:abstractNum w:abstractNumId="4" w15:restartNumberingAfterBreak="0">
+    <w:nsid w:val="6FD34059"/>
+    <w:multiLevelType w:val="hybridMultilevel"/>
+    <w:tmpl w:val="D5B8765E"/>
+    <w:lvl w:ilvl="0" w:tplc="0DF00952">
+      <w:start w:val="1"/>
+      <w:numFmt w:val="decimal"/>
+      <w:lvlText w:val="%1."/>
+      <w:lvlJc w:val="left"/>
+      <w:pPr>
+        <w:ind w:left="1800" w:hanging="360"/>
+      </w:pPr>
+      <w:rPr>
+        <w:rFonts w:hint="default"/>
+      </w:rPr>
+    </w:lvl>
+    <w:lvl w:ilvl="1" w:tplc="04090019" w:tentative="1">
+      <w:start w:val="1"/>
+      <w:numFmt w:val="lowerLetter"/>
+      <w:lvlText w:val="%2."/>
+      <w:lvlJc w:val="left"/>
+      <w:pPr>
+        <w:ind w:left="2520" w:hanging="360"/>
+      </w:pPr>
+    </w:lvl>
+    <w:lvl w:ilvl="2" w:tplc="0409001B" w:tentative="1">
+      <w:start w:val="1"/>
+      <w:numFmt w:val="lowerRoman"/>
+      <w:lvlText w:val="%3."/>
+      <w:lvlJc w:val="right"/>
+      <w:pPr>
+        <w:ind w:left="3240" w:hanging="180"/>
+      </w:pPr>
+    </w:lvl>
+    <w:lvl w:ilvl="3" w:tplc="0409000F" w:tentative="1">
+      <w:start w:val="1"/>
+      <w:numFmt w:val="decimal"/>
+      <w:lvlText w:val="%4."/>
+      <w:lvlJc w:val="left"/>
+      <w:pPr>
+        <w:ind w:left="3960" w:hanging="360"/>
+      </w:pPr>
+    </w:lvl>
+    <w:lvl w:ilvl="4" w:tplc="04090019" w:tentative="1">
+      <w:start w:val="1"/>
+      <w:numFmt w:val="lowerLetter"/>
+      <w:lvlText w:val="%5."/>
+      <w:lvlJc w:val="left"/>
+      <w:pPr>
+        <w:ind w:left="4680" w:hanging="360"/>
+      </w:pPr>
+    </w:lvl>
+    <w:lvl w:ilvl="5" w:tplc="0409001B" w:tentative="1">
+      <w:start w:val="1"/>
+      <w:numFmt w:val="lowerRoman"/>
+      <w:lvlText w:val="%6."/>
+      <w:lvlJc w:val="right"/>
+      <w:pPr>
+        <w:ind w:left="5400" w:hanging="180"/>
+      </w:pPr>
+    </w:lvl>
+    <w:lvl w:ilvl="6" w:tplc="0409000F" w:tentative="1">
+      <w:start w:val="1"/>
+      <w:numFmt w:val="decimal"/>
+      <w:lvlText w:val="%7."/>
+      <w:lvlJc w:val="left"/>
+      <w:pPr>
+        <w:ind w:left="6120" w:hanging="360"/>
+      </w:pPr>
+    </w:lvl>
+    <w:lvl w:ilvl="7" w:tplc="04090019" w:tentative="1">
+      <w:start w:val="1"/>
+      <w:numFmt w:val="lowerLetter"/>
+      <w:lvlText w:val="%8."/>
+      <w:lvlJc w:val="left"/>
+      <w:pPr>
+        <w:ind w:left="6840" w:hanging="360"/>
+      </w:pPr>
+    </w:lvl>
+    <w:lvl w:ilvl="8" w:tplc="0409001B" w:tentative="1">
+      <w:start w:val="1"/>
+      <w:numFmt w:val="lowerRoman"/>
+      <w:lvlText w:val="%9."/>
+      <w:lvlJc w:val="right"/>
+      <w:pPr>
+        <w:ind w:left="7560" w:hanging="180"/>
+      </w:pPr>
+    </w:lvl>
+  </w:abstractNum>
+  <w:abstractNum w:abstractNumId="5" w15:restartNumberingAfterBreak="0">
+    <w:nsid w:val="79AA3B80"/>
+    <w:multiLevelType w:val="hybridMultilevel"/>
+    <w:tmpl w:val="1F30F5F6"/>
+    <w:lvl w:ilvl="0" w:tplc="A6A806EE">
+      <w:start w:val="1"/>
+      <w:numFmt w:val="decimal"/>
+      <w:lvlText w:val="%1."/>
+      <w:lvlJc w:val="left"/>
+      <w:pPr>
+        <w:ind w:left="3240" w:hanging="360"/>
+      </w:pPr>
+      <w:rPr>
+        <w:rFonts w:hint="default"/>
+      </w:rPr>
+    </w:lvl>
+    <w:lvl w:ilvl="1" w:tplc="04090019" w:tentative="1">
+      <w:start w:val="1"/>
+      <w:numFmt w:val="lowerLetter"/>
+      <w:lvlText w:val="%2."/>
+      <w:lvlJc w:val="left"/>
+      <w:pPr>
+        <w:ind w:left="3960" w:hanging="360"/>
+      </w:pPr>
+    </w:lvl>
+    <w:lvl w:ilvl="2" w:tplc="0409001B" w:tentative="1">
+      <w:start w:val="1"/>
+      <w:numFmt w:val="lowerRoman"/>
+      <w:lvlText w:val="%3."/>
+      <w:lvlJc w:val="right"/>
+      <w:pPr>
+        <w:ind w:left="4680" w:hanging="180"/>
+      </w:pPr>
+    </w:lvl>
+    <w:lvl w:ilvl="3" w:tplc="0409000F" w:tentative="1">
+      <w:start w:val="1"/>
+      <w:numFmt w:val="decimal"/>
+      <w:lvlText w:val="%4."/>
+      <w:lvlJc w:val="left"/>
+      <w:pPr>
+        <w:ind w:left="5400" w:hanging="360"/>
+      </w:pPr>
+    </w:lvl>
+    <w:lvl w:ilvl="4" w:tplc="04090019" w:tentative="1">
+      <w:start w:val="1"/>
+      <w:numFmt w:val="lowerLetter"/>
+      <w:lvlText w:val="%5."/>
+      <w:lvlJc w:val="left"/>
+      <w:pPr>
+        <w:ind w:left="6120" w:hanging="360"/>
+      </w:pPr>
+    </w:lvl>
+    <w:lvl w:ilvl="5" w:tplc="0409001B" w:tentative="1">
+      <w:start w:val="1"/>
+      <w:numFmt w:val="lowerRoman"/>
+      <w:lvlText w:val="%6."/>
+      <w:lvlJc w:val="right"/>
+      <w:pPr>
+        <w:ind w:left="6840" w:hanging="180"/>
+      </w:pPr>
+    </w:lvl>
+    <w:lvl w:ilvl="6" w:tplc="0409000F" w:tentative="1">
+      <w:start w:val="1"/>
+      <w:numFmt w:val="decimal"/>
+      <w:lvlText w:val="%7."/>
+      <w:lvlJc w:val="left"/>
+      <w:pPr>
+        <w:ind w:left="7560" w:hanging="360"/>
+      </w:pPr>
+    </w:lvl>
+    <w:lvl w:ilvl="7" w:tplc="04090019" w:tentative="1">
+      <w:start w:val="1"/>
+      <w:numFmt w:val="lowerLetter"/>
+      <w:lvlText w:val="%8."/>
+      <w:lvlJc w:val="left"/>
+      <w:pPr>
+        <w:ind w:left="8280" w:hanging="360"/>
+      </w:pPr>
+    </w:lvl>
+    <w:lvl w:ilvl="8" w:tplc="0409001B" w:tentative="1">
+      <w:start w:val="1"/>
+      <w:numFmt w:val="lowerRoman"/>
+      <w:lvlText w:val="%9."/>
+      <w:lvlJc w:val="right"/>
+      <w:pPr>
+        <w:ind w:left="9000" w:hanging="180"/>
+      </w:pPr>
+    </w:lvl>
+  </w:abstractNum>
+  <w:abstractNum w:abstractNumId="6" w15:restartNumberingAfterBreak="0">
+    <w:nsid w:val="7BA069BB"/>
+    <w:multiLevelType w:val="hybridMultilevel"/>
+    <w:tmpl w:val="62107F92"/>
+    <w:lvl w:ilvl="0" w:tplc="9CBC44F2">
+      <w:start w:val="1"/>
+      <w:numFmt w:val="decimal"/>
+      <w:lvlText w:val="%1."/>
+      <w:lvlJc w:val="left"/>
+      <w:pPr>
+        <w:ind w:left="720" w:hanging="360"/>
+      </w:pPr>
+      <w:rPr>
+        <w:rFonts w:hint="default"/>
+        <w:b/>
+        <w:bCs w:val="0"/>
+      </w:rPr>
+    </w:lvl>
+    <w:lvl w:ilvl="1" w:tplc="04090019" w:tentative="1">
+      <w:start w:val="1"/>
+      <w:numFmt w:val="lowerLetter"/>
+      <w:lvlText w:val="%2."/>
+      <w:lvlJc w:val="left"/>
+      <w:pPr>
+        <w:ind w:left="1440" w:hanging="360"/>
+      </w:pPr>
+    </w:lvl>
+    <w:lvl w:ilvl="2" w:tplc="0409001B" w:tentative="1">
+      <w:start w:val="1"/>
+      <w:numFmt w:val="lowerRoman"/>
+      <w:lvlText w:val="%3."/>
+      <w:lvlJc w:val="right"/>
+      <w:pPr>
+        <w:ind w:left="2160" w:hanging="180"/>
+      </w:pPr>
+    </w:lvl>
+    <w:lvl w:ilvl="3" w:tplc="0409000F" w:tentative="1">
+      <w:start w:val="1"/>
+      <w:numFmt w:val="decimal"/>
+      <w:lvlText w:val="%4."/>
+      <w:lvlJc w:val="left"/>
+      <w:pPr>
+        <w:ind w:left="2880" w:hanging="360"/>
+      </w:pPr>
+    </w:lvl>
+    <w:lvl w:ilvl="4" w:tplc="04090019" w:tentative="1">
+      <w:start w:val="1"/>
+      <w:numFmt w:val="lowerLetter"/>
+      <w:lvlText w:val="%5."/>
+      <w:lvlJc w:val="left"/>
+      <w:pPr>
+        <w:ind w:left="3600" w:hanging="360"/>
+      </w:pPr>
+    </w:lvl>
+    <w:lvl w:ilvl="5" w:tplc="0409001B" w:tentative="1">
+      <w:start w:val="1"/>
+      <w:numFmt w:val="lowerRoman"/>
+      <w:lvlText w:val="%6."/>
+      <w:lvlJc w:val="right"/>
+      <w:pPr>
+        <w:ind w:left="4320" w:hanging="180"/>
+      </w:pPr>
+    </w:lvl>
+    <w:lvl w:ilvl="6" w:tplc="0409000F" w:tentative="1">
+      <w:start w:val="1"/>
+      <w:numFmt w:val="decimal"/>
+      <w:lvlText w:val="%7."/>
+      <w:lvlJc w:val="left"/>
+      <w:pPr>
+        <w:ind w:left="5040" w:hanging="360"/>
+      </w:pPr>
+    </w:lvl>
+    <w:lvl w:ilvl="7" w:tplc="04090019" w:tentative="1">
+      <w:start w:val="1"/>
+      <w:numFmt w:val="lowerLetter"/>
+      <w:lvlText w:val="%8."/>
+      <w:lvlJc w:val="left"/>
+      <w:pPr>
+        <w:ind w:left="5760" w:hanging="360"/>
+      </w:pPr>
+    </w:lvl>
+    <w:lvl w:ilvl="8" w:tplc="0409001B" w:tentative="1">
+      <w:start w:val="1"/>
+      <w:numFmt w:val="lowerRoman"/>
+      <w:lvlText w:val="%9."/>
+      <w:lvlJc w:val="right"/>
+      <w:pPr>
+        <w:ind w:left="6480" w:hanging="180"/>
+      </w:pPr>
+    </w:lvl>
+  </w:abstractNum>
+  <w:num w:numId="1" w16cid:durableId="656495005">
+    <w:abstractNumId w:val="0"/>
+  </w:num>
+  <w:num w:numId="2" w16cid:durableId="1656030042">
+    <w:abstractNumId w:val="1"/>
+  </w:num>
+  <w:num w:numId="3" w16cid:durableId="1377008785">
+    <w:abstractNumId w:val="6"/>
+  </w:num>
+  <w:num w:numId="4" w16cid:durableId="1576932731">
+    <w:abstractNumId w:val="3"/>
+  </w:num>
+  <w:num w:numId="5" w16cid:durableId="458763033">
+    <w:abstractNumId w:val="2"/>
+  </w:num>
+  <w:num w:numId="6" w16cid:durableId="2097746567">
+    <w:abstractNumId w:val="4"/>
+  </w:num>
+  <w:num w:numId="7" w16cid:durableId="1417627657">
+    <w:abstractNumId w:val="5"/>
+  </w:num>
+</w:numbering>
 </file>
 
 <file path=word/styles.xml><?xml version="1.0" encoding="utf-8"?>
@@ -1097,7 +2545,6 @@
   <w:style w:type="character" w:default="1" w:styleId="DefaultParagraphFont">
     <w:name w:val="Default Paragraph Font"/>
     <w:uiPriority w:val="1"/>
-    <w:semiHidden/>
     <w:unhideWhenUsed/>
   </w:style>
   <w:style w:type="table" w:default="1" w:styleId="TableNormal">
@@ -1728,4 +3175,16 @@
     </a:ext>
   </a:extLst>
 </a:theme>
+</file>
+
+<file path=customXml/item1.xml><?xml version="1.0" encoding="utf-8"?>
+<b:Sources xmlns:b="http://schemas.openxmlformats.org/officeDocument/2006/bibliography" xmlns="http://schemas.openxmlformats.org/officeDocument/2006/bibliography" SelectedStyle="\APASixthEditionOfficeOnline.xsl" StyleName="APA" Version="6"/>
+</file>
+
+<file path=customXml/itemProps1.xml><?xml version="1.0" encoding="utf-8"?>
+<ds:datastoreItem xmlns:ds="http://schemas.openxmlformats.org/officeDocument/2006/customXml" ds:itemID="{5657C848-3AEE-4CB6-B08C-82320DD12D14}">
+  <ds:schemaRefs>
+    <ds:schemaRef ds:uri="http://schemas.openxmlformats.org/officeDocument/2006/bibliography"/>
+  </ds:schemaRefs>
+</ds:datastoreItem>
 </file>
</xml_diff>

<commit_message>
adding module 2 workflow to phase 2 report
</commit_message>
<xml_diff>
--- a/Phase_2/Phase_2_report.docx
+++ b/Phase_2/Phase_2_report.docx
@@ -824,7 +824,21 @@
           <w:sz w:val="32"/>
           <w:szCs w:val="32"/>
         </w:rPr>
-        <w:t>Based on the information gathered we found information about current business process, functional requirements, and non-functional requirements.</w:t>
+        <w:t xml:space="preserve">Based on the information gathered we found information about current business </w:t>
+      </w:r>
+      <w:r>
+        <w:rPr>
+          <w:sz w:val="32"/>
+          <w:szCs w:val="32"/>
+        </w:rPr>
+        <w:t>processes</w:t>
+      </w:r>
+      <w:r>
+        <w:rPr>
+          <w:sz w:val="32"/>
+          <w:szCs w:val="32"/>
+        </w:rPr>
+        <w:t>, functional requirements, and non-functional requirements.</w:t>
       </w:r>
     </w:p>
     <w:p>
@@ -844,19 +858,17 @@
           <w:sz w:val="32"/>
           <w:szCs w:val="32"/>
         </w:rPr>
-        <w:t>Current business Process:</w:t>
-      </w:r>
-    </w:p>
-    <w:p>
-      <w:pPr>
-        <w:ind w:left="720"/>
+        <w:t>Current business Process</w:t>
+      </w:r>
+      <w:r>
         <w:rPr>
           <w:b/>
           <w:bCs/>
           <w:sz w:val="32"/>
           <w:szCs w:val="32"/>
         </w:rPr>
-      </w:pPr>
+        <w:t xml:space="preserve"> and workflow</w:t>
+      </w:r>
       <w:r>
         <w:rPr>
           <w:b/>
@@ -864,6 +876,26 @@
           <w:sz w:val="32"/>
           <w:szCs w:val="32"/>
         </w:rPr>
+        <w:t>:</w:t>
+      </w:r>
+    </w:p>
+    <w:p>
+      <w:pPr>
+        <w:ind w:left="720"/>
+        <w:rPr>
+          <w:b/>
+          <w:bCs/>
+          <w:sz w:val="32"/>
+          <w:szCs w:val="32"/>
+        </w:rPr>
+      </w:pPr>
+      <w:r>
+        <w:rPr>
+          <w:b/>
+          <w:bCs/>
+          <w:sz w:val="32"/>
+          <w:szCs w:val="32"/>
+        </w:rPr>
         <w:tab/>
         <w:t>Facility booking and reservation management subsystem:</w:t>
       </w:r>
@@ -895,7 +927,21 @@
           <w:sz w:val="32"/>
           <w:szCs w:val="32"/>
         </w:rPr>
-        <w:t xml:space="preserve"> management, </w:t>
+        <w:t xml:space="preserve"> management</w:t>
+      </w:r>
+      <w:r>
+        <w:rPr>
+          <w:sz w:val="32"/>
+          <w:szCs w:val="32"/>
+        </w:rPr>
+        <w:t xml:space="preserve"> officer</w:t>
+      </w:r>
+      <w:r>
+        <w:rPr>
+          <w:sz w:val="32"/>
+          <w:szCs w:val="32"/>
+        </w:rPr>
+        <w:t xml:space="preserve">, </w:t>
       </w:r>
       <w:r>
         <w:rPr>
@@ -985,14 +1031,28 @@
           <w:sz w:val="32"/>
           <w:szCs w:val="32"/>
         </w:rPr>
-        <w:t xml:space="preserve">Booking management: </w:t>
-      </w:r>
-      <w:r>
-        <w:rPr>
-          <w:sz w:val="32"/>
-          <w:szCs w:val="32"/>
-        </w:rPr>
-        <w:t xml:space="preserve">Management can </w:t>
+        <w:t>Booking management</w:t>
+      </w:r>
+      <w:r>
+        <w:rPr>
+          <w:sz w:val="32"/>
+          <w:szCs w:val="32"/>
+        </w:rPr>
+        <w:t xml:space="preserve"> officer</w:t>
+      </w:r>
+      <w:r>
+        <w:rPr>
+          <w:sz w:val="32"/>
+          <w:szCs w:val="32"/>
+        </w:rPr>
+        <w:t xml:space="preserve">: </w:t>
+      </w:r>
+      <w:r>
+        <w:rPr>
+          <w:sz w:val="32"/>
+          <w:szCs w:val="32"/>
+        </w:rPr>
+        <w:t xml:space="preserve">can </w:t>
       </w:r>
       <w:r>
         <w:rPr>
@@ -1020,7 +1080,7 @@
           <w:sz w:val="32"/>
           <w:szCs w:val="32"/>
         </w:rPr>
-        <w:t xml:space="preserve"> reservations, a </w:t>
+        <w:t xml:space="preserve"> reservations, </w:t>
       </w:r>
       <w:r>
         <w:rPr>
@@ -1114,7 +1174,21 @@
           <w:sz w:val="32"/>
           <w:szCs w:val="32"/>
         </w:rPr>
-        <w:t>The student goes to the management office.</w:t>
+        <w:t xml:space="preserve">The student goes to the </w:t>
+      </w:r>
+      <w:r>
+        <w:rPr>
+          <w:sz w:val="32"/>
+          <w:szCs w:val="32"/>
+        </w:rPr>
+        <w:t xml:space="preserve">booking </w:t>
+      </w:r>
+      <w:r>
+        <w:rPr>
+          <w:sz w:val="32"/>
+          <w:szCs w:val="32"/>
+        </w:rPr>
+        <w:t>management office.</w:t>
       </w:r>
     </w:p>
     <w:p>
@@ -1134,6 +1208,7 @@
           <w:sz w:val="32"/>
           <w:szCs w:val="32"/>
         </w:rPr>
+        <w:lastRenderedPageBreak/>
         <w:t>Then the student provides his/her information including name, ID.</w:t>
       </w:r>
     </w:p>
@@ -1154,7 +1229,6 @@
           <w:sz w:val="32"/>
           <w:szCs w:val="32"/>
         </w:rPr>
-        <w:lastRenderedPageBreak/>
         <w:t>Then the student provides the reservation details, including date and what facility wants to book.</w:t>
       </w:r>
     </w:p>
@@ -1250,6 +1324,427 @@
           <w:szCs w:val="32"/>
         </w:rPr>
         <w:t>If the student confirms the officer will issue a slip containing the information about the reservation and make another copy to store it and change the availability of the facility.</w:t>
+      </w:r>
+    </w:p>
+    <w:p>
+      <w:pPr>
+        <w:jc w:val="center"/>
+        <w:rPr>
+          <w:sz w:val="32"/>
+          <w:szCs w:val="32"/>
+        </w:rPr>
+      </w:pPr>
+    </w:p>
+    <w:p>
+      <w:pPr>
+        <w:ind w:left="720" w:firstLine="720"/>
+        <w:rPr>
+          <w:b/>
+          <w:bCs/>
+          <w:sz w:val="32"/>
+          <w:szCs w:val="32"/>
+        </w:rPr>
+      </w:pPr>
+      <w:r>
+        <w:rPr>
+          <w:b/>
+          <w:bCs/>
+          <w:sz w:val="32"/>
+          <w:szCs w:val="32"/>
+        </w:rPr>
+        <w:t>Event</w:t>
+      </w:r>
+      <w:r>
+        <w:rPr>
+          <w:b/>
+          <w:bCs/>
+          <w:sz w:val="32"/>
+          <w:szCs w:val="32"/>
+        </w:rPr>
+        <w:t xml:space="preserve"> management subsystem:</w:t>
+      </w:r>
+    </w:p>
+    <w:p>
+      <w:pPr>
+        <w:ind w:left="1440" w:firstLine="720"/>
+        <w:rPr>
+          <w:sz w:val="32"/>
+          <w:szCs w:val="32"/>
+        </w:rPr>
+      </w:pPr>
+      <w:r>
+        <w:rPr>
+          <w:sz w:val="32"/>
+          <w:szCs w:val="32"/>
+        </w:rPr>
+        <w:t xml:space="preserve">In this subsystem we have 2 main entities student and </w:t>
+      </w:r>
+      <w:r>
+        <w:rPr>
+          <w:sz w:val="32"/>
+          <w:szCs w:val="32"/>
+        </w:rPr>
+        <w:t>event</w:t>
+      </w:r>
+      <w:r>
+        <w:rPr>
+          <w:sz w:val="32"/>
+          <w:szCs w:val="32"/>
+        </w:rPr>
+        <w:t xml:space="preserve"> management</w:t>
+      </w:r>
+      <w:r>
+        <w:rPr>
+          <w:sz w:val="32"/>
+          <w:szCs w:val="32"/>
+        </w:rPr>
+        <w:t xml:space="preserve"> officer</w:t>
+      </w:r>
+      <w:r>
+        <w:rPr>
+          <w:sz w:val="32"/>
+          <w:szCs w:val="32"/>
+        </w:rPr>
+        <w:t>, so the processes is as follows:</w:t>
+      </w:r>
+    </w:p>
+    <w:p>
+      <w:pPr>
+        <w:pStyle w:val="ListParagraph"/>
+        <w:numPr>
+          <w:ilvl w:val="0"/>
+          <w:numId w:val="8"/>
+        </w:numPr>
+        <w:rPr>
+          <w:sz w:val="32"/>
+          <w:szCs w:val="32"/>
+        </w:rPr>
+      </w:pPr>
+      <w:r>
+        <w:rPr>
+          <w:sz w:val="32"/>
+          <w:szCs w:val="32"/>
+        </w:rPr>
+        <w:t>Student: can register for the events</w:t>
+      </w:r>
+      <w:r>
+        <w:rPr>
+          <w:sz w:val="32"/>
+          <w:szCs w:val="32"/>
+        </w:rPr>
+        <w:t>.</w:t>
+      </w:r>
+    </w:p>
+    <w:p>
+      <w:pPr>
+        <w:pStyle w:val="ListParagraph"/>
+        <w:numPr>
+          <w:ilvl w:val="0"/>
+          <w:numId w:val="8"/>
+        </w:numPr>
+        <w:rPr>
+          <w:sz w:val="32"/>
+          <w:szCs w:val="32"/>
+        </w:rPr>
+      </w:pPr>
+      <w:r>
+        <w:rPr>
+          <w:sz w:val="32"/>
+          <w:szCs w:val="32"/>
+        </w:rPr>
+        <w:t xml:space="preserve">Booking management: can make </w:t>
+      </w:r>
+      <w:r>
+        <w:rPr>
+          <w:sz w:val="32"/>
+          <w:szCs w:val="32"/>
+        </w:rPr>
+        <w:t>schedule</w:t>
+      </w:r>
+      <w:r>
+        <w:rPr>
+          <w:sz w:val="32"/>
+          <w:szCs w:val="32"/>
+        </w:rPr>
+        <w:t xml:space="preserve">s for upcoming events, </w:t>
+      </w:r>
+      <w:r>
+        <w:rPr>
+          <w:sz w:val="32"/>
+          <w:szCs w:val="32"/>
+        </w:rPr>
+        <w:t>manage events for the students to register and can confirm registration for students</w:t>
+      </w:r>
+      <w:r>
+        <w:rPr>
+          <w:sz w:val="32"/>
+          <w:szCs w:val="32"/>
+        </w:rPr>
+        <w:t xml:space="preserve"> and prints a paper with the attendance list.</w:t>
+      </w:r>
+    </w:p>
+    <w:p>
+      <w:pPr>
+        <w:rPr>
+          <w:sz w:val="32"/>
+          <w:szCs w:val="32"/>
+        </w:rPr>
+      </w:pPr>
+    </w:p>
+    <w:p>
+      <w:pPr>
+        <w:rPr>
+          <w:sz w:val="32"/>
+          <w:szCs w:val="32"/>
+        </w:rPr>
+      </w:pPr>
+    </w:p>
+    <w:p>
+      <w:pPr>
+        <w:ind w:left="2160"/>
+        <w:rPr>
+          <w:sz w:val="32"/>
+          <w:szCs w:val="32"/>
+        </w:rPr>
+      </w:pPr>
+      <w:r>
+        <w:rPr>
+          <w:sz w:val="32"/>
+          <w:szCs w:val="32"/>
+        </w:rPr>
+        <w:lastRenderedPageBreak/>
+        <w:t>The workflow:</w:t>
+      </w:r>
+    </w:p>
+    <w:p>
+      <w:pPr>
+        <w:pStyle w:val="ListParagraph"/>
+        <w:numPr>
+          <w:ilvl w:val="0"/>
+          <w:numId w:val="9"/>
+        </w:numPr>
+        <w:rPr>
+          <w:sz w:val="32"/>
+          <w:szCs w:val="32"/>
+        </w:rPr>
+      </w:pPr>
+      <w:r>
+        <w:rPr>
+          <w:sz w:val="32"/>
+          <w:szCs w:val="32"/>
+        </w:rPr>
+        <w:t xml:space="preserve">The student goes to the </w:t>
+      </w:r>
+      <w:r>
+        <w:rPr>
+          <w:sz w:val="32"/>
+          <w:szCs w:val="32"/>
+        </w:rPr>
+        <w:t xml:space="preserve">event </w:t>
+      </w:r>
+      <w:r>
+        <w:rPr>
+          <w:sz w:val="32"/>
+          <w:szCs w:val="32"/>
+        </w:rPr>
+        <w:t>management office.</w:t>
+      </w:r>
+    </w:p>
+    <w:p>
+      <w:pPr>
+        <w:pStyle w:val="ListParagraph"/>
+        <w:numPr>
+          <w:ilvl w:val="0"/>
+          <w:numId w:val="9"/>
+        </w:numPr>
+        <w:rPr>
+          <w:sz w:val="32"/>
+          <w:szCs w:val="32"/>
+        </w:rPr>
+      </w:pPr>
+      <w:r>
+        <w:rPr>
+          <w:sz w:val="32"/>
+          <w:szCs w:val="32"/>
+        </w:rPr>
+        <w:t>Then the student provides his/her information including name, ID.</w:t>
+      </w:r>
+    </w:p>
+    <w:p>
+      <w:pPr>
+        <w:pStyle w:val="ListParagraph"/>
+        <w:numPr>
+          <w:ilvl w:val="0"/>
+          <w:numId w:val="9"/>
+        </w:numPr>
+        <w:rPr>
+          <w:sz w:val="32"/>
+          <w:szCs w:val="32"/>
+        </w:rPr>
+      </w:pPr>
+      <w:r>
+        <w:rPr>
+          <w:sz w:val="32"/>
+          <w:szCs w:val="32"/>
+        </w:rPr>
+        <w:t xml:space="preserve">Then the student provides the </w:t>
+      </w:r>
+      <w:r>
+        <w:rPr>
+          <w:sz w:val="32"/>
+          <w:szCs w:val="32"/>
+        </w:rPr>
+        <w:t>event</w:t>
+      </w:r>
+      <w:r>
+        <w:rPr>
+          <w:sz w:val="32"/>
+          <w:szCs w:val="32"/>
+        </w:rPr>
+        <w:t xml:space="preserve"> details</w:t>
+      </w:r>
+      <w:r>
+        <w:rPr>
+          <w:sz w:val="32"/>
+          <w:szCs w:val="32"/>
+        </w:rPr>
+        <w:t xml:space="preserve"> that wishes to go to</w:t>
+      </w:r>
+      <w:r>
+        <w:rPr>
+          <w:sz w:val="32"/>
+          <w:szCs w:val="32"/>
+        </w:rPr>
+        <w:t>.</w:t>
+      </w:r>
+    </w:p>
+    <w:p>
+      <w:pPr>
+        <w:pStyle w:val="ListParagraph"/>
+        <w:numPr>
+          <w:ilvl w:val="0"/>
+          <w:numId w:val="9"/>
+        </w:numPr>
+        <w:rPr>
+          <w:sz w:val="32"/>
+          <w:szCs w:val="32"/>
+        </w:rPr>
+      </w:pPr>
+      <w:r>
+        <w:rPr>
+          <w:sz w:val="32"/>
+          <w:szCs w:val="32"/>
+        </w:rPr>
+        <w:t xml:space="preserve">Then the officer </w:t>
+      </w:r>
+      <w:r>
+        <w:rPr>
+          <w:sz w:val="32"/>
+          <w:szCs w:val="32"/>
+        </w:rPr>
+        <w:t>checks</w:t>
+      </w:r>
+      <w:r>
+        <w:rPr>
+          <w:sz w:val="32"/>
+          <w:szCs w:val="32"/>
+        </w:rPr>
+        <w:t xml:space="preserve"> the </w:t>
+      </w:r>
+      <w:r>
+        <w:rPr>
+          <w:sz w:val="32"/>
+          <w:szCs w:val="32"/>
+        </w:rPr>
+        <w:t>event information</w:t>
+      </w:r>
+      <w:r>
+        <w:rPr>
+          <w:sz w:val="32"/>
+          <w:szCs w:val="32"/>
+        </w:rPr>
+        <w:t>.</w:t>
+      </w:r>
+    </w:p>
+    <w:p>
+      <w:pPr>
+        <w:pStyle w:val="ListParagraph"/>
+        <w:numPr>
+          <w:ilvl w:val="0"/>
+          <w:numId w:val="9"/>
+        </w:numPr>
+        <w:rPr>
+          <w:sz w:val="32"/>
+          <w:szCs w:val="32"/>
+        </w:rPr>
+      </w:pPr>
+      <w:r>
+        <w:rPr>
+          <w:sz w:val="32"/>
+          <w:szCs w:val="32"/>
+        </w:rPr>
+        <w:t xml:space="preserve">Then the officer </w:t>
+      </w:r>
+      <w:r>
+        <w:rPr>
+          <w:sz w:val="32"/>
+          <w:szCs w:val="32"/>
+        </w:rPr>
+        <w:t>registers</w:t>
+      </w:r>
+      <w:r>
+        <w:rPr>
+          <w:sz w:val="32"/>
+          <w:szCs w:val="32"/>
+        </w:rPr>
+        <w:t xml:space="preserve"> the student for the event</w:t>
+      </w:r>
+      <w:r>
+        <w:rPr>
+          <w:sz w:val="32"/>
+          <w:szCs w:val="32"/>
+        </w:rPr>
+        <w:t>.</w:t>
+      </w:r>
+    </w:p>
+    <w:p>
+      <w:pPr>
+        <w:pStyle w:val="ListParagraph"/>
+        <w:numPr>
+          <w:ilvl w:val="0"/>
+          <w:numId w:val="9"/>
+        </w:numPr>
+        <w:rPr>
+          <w:sz w:val="32"/>
+          <w:szCs w:val="32"/>
+        </w:rPr>
+      </w:pPr>
+      <w:r>
+        <w:rPr>
+          <w:sz w:val="32"/>
+          <w:szCs w:val="32"/>
+        </w:rPr>
+        <w:t>The officer confirms the registration for and student and the student’s information in the attendance list.</w:t>
+      </w:r>
+    </w:p>
+    <w:p>
+      <w:pPr>
+        <w:pStyle w:val="ListParagraph"/>
+        <w:numPr>
+          <w:ilvl w:val="0"/>
+          <w:numId w:val="9"/>
+        </w:numPr>
+        <w:rPr>
+          <w:sz w:val="32"/>
+          <w:szCs w:val="32"/>
+        </w:rPr>
+      </w:pPr>
+      <w:r>
+        <w:rPr>
+          <w:sz w:val="32"/>
+          <w:szCs w:val="32"/>
+        </w:rPr>
+        <w:t>In the same day as the event the officer prints a list of the students that can enter the event.</w:t>
       </w:r>
     </w:p>
     <w:p>
@@ -1630,6 +2125,184 @@
     </w:lvl>
   </w:abstractNum>
   <w:abstractNum w:abstractNumId="4" w15:restartNumberingAfterBreak="0">
+    <w:nsid w:val="415228DE"/>
+    <w:multiLevelType w:val="hybridMultilevel"/>
+    <w:tmpl w:val="4C08465E"/>
+    <w:lvl w:ilvl="0" w:tplc="244A7DFA">
+      <w:start w:val="1"/>
+      <w:numFmt w:val="decimal"/>
+      <w:lvlText w:val="%1."/>
+      <w:lvlJc w:val="left"/>
+      <w:pPr>
+        <w:ind w:left="1800" w:hanging="360"/>
+      </w:pPr>
+      <w:rPr>
+        <w:rFonts w:hint="default"/>
+      </w:rPr>
+    </w:lvl>
+    <w:lvl w:ilvl="1" w:tplc="04090019" w:tentative="1">
+      <w:start w:val="1"/>
+      <w:numFmt w:val="lowerLetter"/>
+      <w:lvlText w:val="%2."/>
+      <w:lvlJc w:val="left"/>
+      <w:pPr>
+        <w:ind w:left="2520" w:hanging="360"/>
+      </w:pPr>
+    </w:lvl>
+    <w:lvl w:ilvl="2" w:tplc="0409001B" w:tentative="1">
+      <w:start w:val="1"/>
+      <w:numFmt w:val="lowerRoman"/>
+      <w:lvlText w:val="%3."/>
+      <w:lvlJc w:val="right"/>
+      <w:pPr>
+        <w:ind w:left="3240" w:hanging="180"/>
+      </w:pPr>
+    </w:lvl>
+    <w:lvl w:ilvl="3" w:tplc="0409000F" w:tentative="1">
+      <w:start w:val="1"/>
+      <w:numFmt w:val="decimal"/>
+      <w:lvlText w:val="%4."/>
+      <w:lvlJc w:val="left"/>
+      <w:pPr>
+        <w:ind w:left="3960" w:hanging="360"/>
+      </w:pPr>
+    </w:lvl>
+    <w:lvl w:ilvl="4" w:tplc="04090019" w:tentative="1">
+      <w:start w:val="1"/>
+      <w:numFmt w:val="lowerLetter"/>
+      <w:lvlText w:val="%5."/>
+      <w:lvlJc w:val="left"/>
+      <w:pPr>
+        <w:ind w:left="4680" w:hanging="360"/>
+      </w:pPr>
+    </w:lvl>
+    <w:lvl w:ilvl="5" w:tplc="0409001B" w:tentative="1">
+      <w:start w:val="1"/>
+      <w:numFmt w:val="lowerRoman"/>
+      <w:lvlText w:val="%6."/>
+      <w:lvlJc w:val="right"/>
+      <w:pPr>
+        <w:ind w:left="5400" w:hanging="180"/>
+      </w:pPr>
+    </w:lvl>
+    <w:lvl w:ilvl="6" w:tplc="0409000F" w:tentative="1">
+      <w:start w:val="1"/>
+      <w:numFmt w:val="decimal"/>
+      <w:lvlText w:val="%7."/>
+      <w:lvlJc w:val="left"/>
+      <w:pPr>
+        <w:ind w:left="6120" w:hanging="360"/>
+      </w:pPr>
+    </w:lvl>
+    <w:lvl w:ilvl="7" w:tplc="04090019" w:tentative="1">
+      <w:start w:val="1"/>
+      <w:numFmt w:val="lowerLetter"/>
+      <w:lvlText w:val="%8."/>
+      <w:lvlJc w:val="left"/>
+      <w:pPr>
+        <w:ind w:left="6840" w:hanging="360"/>
+      </w:pPr>
+    </w:lvl>
+    <w:lvl w:ilvl="8" w:tplc="0409001B" w:tentative="1">
+      <w:start w:val="1"/>
+      <w:numFmt w:val="lowerRoman"/>
+      <w:lvlText w:val="%9."/>
+      <w:lvlJc w:val="right"/>
+      <w:pPr>
+        <w:ind w:left="7560" w:hanging="180"/>
+      </w:pPr>
+    </w:lvl>
+  </w:abstractNum>
+  <w:abstractNum w:abstractNumId="5" w15:restartNumberingAfterBreak="0">
+    <w:nsid w:val="4AF551A6"/>
+    <w:multiLevelType w:val="hybridMultilevel"/>
+    <w:tmpl w:val="7568B55E"/>
+    <w:lvl w:ilvl="0" w:tplc="537ADB7A">
+      <w:start w:val="1"/>
+      <w:numFmt w:val="decimal"/>
+      <w:lvlText w:val="%1."/>
+      <w:lvlJc w:val="left"/>
+      <w:pPr>
+        <w:ind w:left="3240" w:hanging="360"/>
+      </w:pPr>
+      <w:rPr>
+        <w:rFonts w:hint="default"/>
+      </w:rPr>
+    </w:lvl>
+    <w:lvl w:ilvl="1" w:tplc="04090019" w:tentative="1">
+      <w:start w:val="1"/>
+      <w:numFmt w:val="lowerLetter"/>
+      <w:lvlText w:val="%2."/>
+      <w:lvlJc w:val="left"/>
+      <w:pPr>
+        <w:ind w:left="3960" w:hanging="360"/>
+      </w:pPr>
+    </w:lvl>
+    <w:lvl w:ilvl="2" w:tplc="0409001B" w:tentative="1">
+      <w:start w:val="1"/>
+      <w:numFmt w:val="lowerRoman"/>
+      <w:lvlText w:val="%3."/>
+      <w:lvlJc w:val="right"/>
+      <w:pPr>
+        <w:ind w:left="4680" w:hanging="180"/>
+      </w:pPr>
+    </w:lvl>
+    <w:lvl w:ilvl="3" w:tplc="0409000F" w:tentative="1">
+      <w:start w:val="1"/>
+      <w:numFmt w:val="decimal"/>
+      <w:lvlText w:val="%4."/>
+      <w:lvlJc w:val="left"/>
+      <w:pPr>
+        <w:ind w:left="5400" w:hanging="360"/>
+      </w:pPr>
+    </w:lvl>
+    <w:lvl w:ilvl="4" w:tplc="04090019" w:tentative="1">
+      <w:start w:val="1"/>
+      <w:numFmt w:val="lowerLetter"/>
+      <w:lvlText w:val="%5."/>
+      <w:lvlJc w:val="left"/>
+      <w:pPr>
+        <w:ind w:left="6120" w:hanging="360"/>
+      </w:pPr>
+    </w:lvl>
+    <w:lvl w:ilvl="5" w:tplc="0409001B" w:tentative="1">
+      <w:start w:val="1"/>
+      <w:numFmt w:val="lowerRoman"/>
+      <w:lvlText w:val="%6."/>
+      <w:lvlJc w:val="right"/>
+      <w:pPr>
+        <w:ind w:left="6840" w:hanging="180"/>
+      </w:pPr>
+    </w:lvl>
+    <w:lvl w:ilvl="6" w:tplc="0409000F" w:tentative="1">
+      <w:start w:val="1"/>
+      <w:numFmt w:val="decimal"/>
+      <w:lvlText w:val="%7."/>
+      <w:lvlJc w:val="left"/>
+      <w:pPr>
+        <w:ind w:left="7560" w:hanging="360"/>
+      </w:pPr>
+    </w:lvl>
+    <w:lvl w:ilvl="7" w:tplc="04090019" w:tentative="1">
+      <w:start w:val="1"/>
+      <w:numFmt w:val="lowerLetter"/>
+      <w:lvlText w:val="%8."/>
+      <w:lvlJc w:val="left"/>
+      <w:pPr>
+        <w:ind w:left="8280" w:hanging="360"/>
+      </w:pPr>
+    </w:lvl>
+    <w:lvl w:ilvl="8" w:tplc="0409001B" w:tentative="1">
+      <w:start w:val="1"/>
+      <w:numFmt w:val="lowerRoman"/>
+      <w:lvlText w:val="%9."/>
+      <w:lvlJc w:val="right"/>
+      <w:pPr>
+        <w:ind w:left="9000" w:hanging="180"/>
+      </w:pPr>
+    </w:lvl>
+  </w:abstractNum>
+  <w:abstractNum w:abstractNumId="6" w15:restartNumberingAfterBreak="0">
     <w:nsid w:val="6FD34059"/>
     <w:multiLevelType w:val="hybridMultilevel"/>
     <w:tmpl w:val="D5B8765E"/>
@@ -1718,7 +2391,7 @@
       </w:pPr>
     </w:lvl>
   </w:abstractNum>
-  <w:abstractNum w:abstractNumId="5" w15:restartNumberingAfterBreak="0">
+  <w:abstractNum w:abstractNumId="7" w15:restartNumberingAfterBreak="0">
     <w:nsid w:val="79AA3B80"/>
     <w:multiLevelType w:val="hybridMultilevel"/>
     <w:tmpl w:val="1F30F5F6"/>
@@ -1807,7 +2480,7 @@
       </w:pPr>
     </w:lvl>
   </w:abstractNum>
-  <w:abstractNum w:abstractNumId="6" w15:restartNumberingAfterBreak="0">
+  <w:abstractNum w:abstractNumId="8" w15:restartNumberingAfterBreak="0">
     <w:nsid w:val="7BA069BB"/>
     <w:multiLevelType w:val="hybridMultilevel"/>
     <w:tmpl w:val="62107F92"/>
@@ -1905,7 +2578,7 @@
     <w:abstractNumId w:val="1"/>
   </w:num>
   <w:num w:numId="3" w16cid:durableId="1377008785">
-    <w:abstractNumId w:val="6"/>
+    <w:abstractNumId w:val="8"/>
   </w:num>
   <w:num w:numId="4" w16cid:durableId="1576932731">
     <w:abstractNumId w:val="3"/>
@@ -1914,9 +2587,15 @@
     <w:abstractNumId w:val="2"/>
   </w:num>
   <w:num w:numId="6" w16cid:durableId="2097746567">
+    <w:abstractNumId w:val="6"/>
+  </w:num>
+  <w:num w:numId="7" w16cid:durableId="1417627657">
+    <w:abstractNumId w:val="7"/>
+  </w:num>
+  <w:num w:numId="8" w16cid:durableId="1232886376">
     <w:abstractNumId w:val="4"/>
   </w:num>
-  <w:num w:numId="7" w16cid:durableId="1417627657">
+  <w:num w:numId="9" w16cid:durableId="933440375">
     <w:abstractNumId w:val="5"/>
   </w:num>
 </w:numbering>

</xml_diff>

<commit_message>
adding module 3 workflow to phase 2 report
</commit_message>
<xml_diff>
--- a/Phase_2/Phase_2_report.docx
+++ b/Phase_2/Phase_2_report.docx
@@ -197,7 +197,25 @@
           <w:sz w:val="32"/>
           <w:szCs w:val="32"/>
         </w:rPr>
-        <w:t>Ali Isameldin Ali A23CS3001</w:t>
+        <w:t xml:space="preserve">Ali </w:t>
+      </w:r>
+      <w:proofErr w:type="spellStart"/>
+      <w:r>
+        <w:rPr>
+          <w:rFonts w:cstheme="majorBidi"/>
+          <w:sz w:val="32"/>
+          <w:szCs w:val="32"/>
+        </w:rPr>
+        <w:t>Isameldin</w:t>
+      </w:r>
+      <w:proofErr w:type="spellEnd"/>
+      <w:r>
+        <w:rPr>
+          <w:rFonts w:cstheme="majorBidi"/>
+          <w:sz w:val="32"/>
+          <w:szCs w:val="32"/>
+        </w:rPr>
+        <w:t xml:space="preserve"> Ali A23CS3001</w:t>
       </w:r>
     </w:p>
     <w:p>
@@ -270,7 +288,39 @@
           <w:sz w:val="32"/>
           <w:szCs w:val="32"/>
         </w:rPr>
-        <w:t>This project is designed to solve this university systems issues. The main focus of the project is to deliver IS that handles large amounts of data and automates most of the processes to reduce errors. This project is covering four important areas</w:t>
+        <w:t xml:space="preserve">This project is designed to solve this university systems issues. The </w:t>
+      </w:r>
+      <w:proofErr w:type="gramStart"/>
+      <w:r>
+        <w:rPr>
+          <w:sz w:val="32"/>
+          <w:szCs w:val="32"/>
+        </w:rPr>
+        <w:t>main focus</w:t>
+      </w:r>
+      <w:proofErr w:type="gramEnd"/>
+      <w:r>
+        <w:rPr>
+          <w:sz w:val="32"/>
+          <w:szCs w:val="32"/>
+        </w:rPr>
+        <w:t xml:space="preserve"> of the project is to deliver IS that handles large amounts of data and automates most of the processes to reduce errors. This project </w:t>
+      </w:r>
+      <w:proofErr w:type="gramStart"/>
+      <w:r>
+        <w:rPr>
+          <w:sz w:val="32"/>
+          <w:szCs w:val="32"/>
+        </w:rPr>
+        <w:t>is covering</w:t>
+      </w:r>
+      <w:proofErr w:type="gramEnd"/>
+      <w:r>
+        <w:rPr>
+          <w:sz w:val="32"/>
+          <w:szCs w:val="32"/>
+        </w:rPr>
+        <w:t xml:space="preserve"> four important areas</w:t>
       </w:r>
       <w:r>
         <w:rPr>
@@ -948,7 +998,21 @@
           <w:sz w:val="32"/>
           <w:szCs w:val="32"/>
         </w:rPr>
-        <w:t>so the processes is as follows:</w:t>
+        <w:t xml:space="preserve">so the processes </w:t>
+      </w:r>
+      <w:r>
+        <w:rPr>
+          <w:sz w:val="32"/>
+          <w:szCs w:val="32"/>
+        </w:rPr>
+        <w:t>are</w:t>
+      </w:r>
+      <w:r>
+        <w:rPr>
+          <w:sz w:val="32"/>
+          <w:szCs w:val="32"/>
+        </w:rPr>
+        <w:t xml:space="preserve"> as follows:</w:t>
       </w:r>
     </w:p>
     <w:p>
@@ -1068,12 +1132,28 @@
         </w:rPr>
         <w:t xml:space="preserve"> the availability of facilities, </w:t>
       </w:r>
-      <w:r>
-        <w:rPr>
-          <w:sz w:val="32"/>
-          <w:szCs w:val="32"/>
-        </w:rPr>
-        <w:t>confirm or deny</w:t>
+      <w:proofErr w:type="gramStart"/>
+      <w:r>
+        <w:rPr>
+          <w:sz w:val="32"/>
+          <w:szCs w:val="32"/>
+        </w:rPr>
+        <w:t>confirm</w:t>
+      </w:r>
+      <w:proofErr w:type="gramEnd"/>
+      <w:r>
+        <w:rPr>
+          <w:sz w:val="32"/>
+          <w:szCs w:val="32"/>
+        </w:rPr>
+        <w:t xml:space="preserve"> </w:t>
+      </w:r>
+      <w:r>
+        <w:rPr>
+          <w:sz w:val="32"/>
+          <w:szCs w:val="32"/>
+        </w:rPr>
+        <w:t>or deny</w:t>
       </w:r>
       <w:r>
         <w:rPr>
@@ -1405,7 +1485,21 @@
           <w:sz w:val="32"/>
           <w:szCs w:val="32"/>
         </w:rPr>
-        <w:t>, so the processes is as follows:</w:t>
+        <w:t xml:space="preserve">, so the processes </w:t>
+      </w:r>
+      <w:r>
+        <w:rPr>
+          <w:sz w:val="32"/>
+          <w:szCs w:val="32"/>
+        </w:rPr>
+        <w:t>are</w:t>
+      </w:r>
+      <w:r>
+        <w:rPr>
+          <w:sz w:val="32"/>
+          <w:szCs w:val="32"/>
+        </w:rPr>
+        <w:t xml:space="preserve"> as follows:</w:t>
       </w:r>
     </w:p>
     <w:p>
@@ -1480,7 +1574,23 @@
           <w:sz w:val="32"/>
           <w:szCs w:val="32"/>
         </w:rPr>
-        <w:t xml:space="preserve"> and prints a paper with the attendance list.</w:t>
+        <w:t xml:space="preserve"> and </w:t>
+      </w:r>
+      <w:proofErr w:type="gramStart"/>
+      <w:r>
+        <w:rPr>
+          <w:sz w:val="32"/>
+          <w:szCs w:val="32"/>
+        </w:rPr>
+        <w:t>prints</w:t>
+      </w:r>
+      <w:proofErr w:type="gramEnd"/>
+      <w:r>
+        <w:rPr>
+          <w:sz w:val="32"/>
+          <w:szCs w:val="32"/>
+        </w:rPr>
+        <w:t xml:space="preserve"> a paper with the attendance list.</w:t>
       </w:r>
     </w:p>
     <w:p>
@@ -1746,6 +1856,575 @@
         </w:rPr>
         <w:t>In the same day as the event the officer prints a list of the students that can enter the event.</w:t>
       </w:r>
+    </w:p>
+    <w:p>
+      <w:pPr>
+        <w:rPr>
+          <w:sz w:val="32"/>
+          <w:szCs w:val="32"/>
+        </w:rPr>
+      </w:pPr>
+    </w:p>
+    <w:p>
+      <w:pPr>
+        <w:ind w:left="720" w:firstLine="720"/>
+        <w:rPr>
+          <w:b/>
+          <w:bCs/>
+          <w:sz w:val="32"/>
+          <w:szCs w:val="32"/>
+        </w:rPr>
+      </w:pPr>
+      <w:r>
+        <w:rPr>
+          <w:b/>
+          <w:bCs/>
+          <w:sz w:val="32"/>
+          <w:szCs w:val="32"/>
+        </w:rPr>
+        <w:t>Student</w:t>
+      </w:r>
+      <w:r>
+        <w:rPr>
+          <w:b/>
+          <w:bCs/>
+          <w:sz w:val="32"/>
+          <w:szCs w:val="32"/>
+        </w:rPr>
+        <w:t xml:space="preserve"> management subsystem:</w:t>
+      </w:r>
+    </w:p>
+    <w:p>
+      <w:pPr>
+        <w:ind w:left="1440" w:firstLine="720"/>
+        <w:rPr>
+          <w:sz w:val="32"/>
+          <w:szCs w:val="32"/>
+        </w:rPr>
+      </w:pPr>
+      <w:r>
+        <w:rPr>
+          <w:sz w:val="32"/>
+          <w:szCs w:val="32"/>
+        </w:rPr>
+        <w:t xml:space="preserve">In this subsystem we have 2 main entities student and </w:t>
+      </w:r>
+      <w:r>
+        <w:rPr>
+          <w:sz w:val="32"/>
+          <w:szCs w:val="32"/>
+        </w:rPr>
+        <w:t>administrator</w:t>
+      </w:r>
+      <w:r>
+        <w:rPr>
+          <w:sz w:val="32"/>
+          <w:szCs w:val="32"/>
+        </w:rPr>
+        <w:t xml:space="preserve">, so the processes </w:t>
+      </w:r>
+      <w:r>
+        <w:rPr>
+          <w:sz w:val="32"/>
+          <w:szCs w:val="32"/>
+        </w:rPr>
+        <w:t>are</w:t>
+      </w:r>
+      <w:r>
+        <w:rPr>
+          <w:sz w:val="32"/>
+          <w:szCs w:val="32"/>
+        </w:rPr>
+        <w:t xml:space="preserve"> as follows:</w:t>
+      </w:r>
+    </w:p>
+    <w:p>
+      <w:pPr>
+        <w:pStyle w:val="ListParagraph"/>
+        <w:numPr>
+          <w:ilvl w:val="0"/>
+          <w:numId w:val="10"/>
+        </w:numPr>
+        <w:rPr>
+          <w:sz w:val="32"/>
+          <w:szCs w:val="32"/>
+        </w:rPr>
+      </w:pPr>
+      <w:r>
+        <w:rPr>
+          <w:sz w:val="32"/>
+          <w:szCs w:val="32"/>
+        </w:rPr>
+        <w:t xml:space="preserve">Student: can </w:t>
+      </w:r>
+      <w:r>
+        <w:rPr>
+          <w:sz w:val="32"/>
+          <w:szCs w:val="32"/>
+        </w:rPr>
+        <w:t>enroll for the university, register for courses, access schedule and academic profile.</w:t>
+      </w:r>
+    </w:p>
+    <w:p>
+      <w:pPr>
+        <w:pStyle w:val="ListParagraph"/>
+        <w:numPr>
+          <w:ilvl w:val="0"/>
+          <w:numId w:val="10"/>
+        </w:numPr>
+        <w:rPr>
+          <w:sz w:val="32"/>
+          <w:szCs w:val="32"/>
+        </w:rPr>
+      </w:pPr>
+      <w:r>
+        <w:rPr>
+          <w:sz w:val="32"/>
+          <w:szCs w:val="32"/>
+        </w:rPr>
+        <w:t xml:space="preserve">Booking management officer: can </w:t>
+      </w:r>
+      <w:r>
+        <w:rPr>
+          <w:sz w:val="32"/>
+          <w:szCs w:val="32"/>
+        </w:rPr>
+        <w:t>c</w:t>
+      </w:r>
+      <w:r>
+        <w:rPr>
+          <w:sz w:val="32"/>
+          <w:szCs w:val="32"/>
+        </w:rPr>
+        <w:t>omplete Enrollment of new students</w:t>
+      </w:r>
+      <w:r>
+        <w:rPr>
+          <w:sz w:val="32"/>
+          <w:szCs w:val="32"/>
+        </w:rPr>
+        <w:t>, c</w:t>
+      </w:r>
+      <w:r>
+        <w:rPr>
+          <w:sz w:val="32"/>
+          <w:szCs w:val="32"/>
+        </w:rPr>
+        <w:t>omplete course registration for students</w:t>
+      </w:r>
+      <w:r>
+        <w:rPr>
+          <w:sz w:val="32"/>
+          <w:szCs w:val="32"/>
+        </w:rPr>
+        <w:t>, m</w:t>
+      </w:r>
+      <w:r>
+        <w:rPr>
+          <w:sz w:val="32"/>
+          <w:szCs w:val="32"/>
+        </w:rPr>
+        <w:t>anage student records (edit, store, delete</w:t>
+      </w:r>
+      <w:r>
+        <w:rPr>
+          <w:sz w:val="32"/>
+          <w:szCs w:val="32"/>
+        </w:rPr>
+        <w:t>, show it to the student</w:t>
+      </w:r>
+      <w:r>
+        <w:rPr>
+          <w:sz w:val="32"/>
+          <w:szCs w:val="32"/>
+        </w:rPr>
+        <w:t>)</w:t>
+      </w:r>
+      <w:r>
+        <w:rPr>
+          <w:sz w:val="32"/>
+          <w:szCs w:val="32"/>
+        </w:rPr>
+        <w:t xml:space="preserve"> and m</w:t>
+      </w:r>
+      <w:r>
+        <w:rPr>
+          <w:sz w:val="32"/>
+          <w:szCs w:val="32"/>
+        </w:rPr>
+        <w:t>anage student activities</w:t>
+      </w:r>
+      <w:r>
+        <w:rPr>
+          <w:sz w:val="32"/>
+          <w:szCs w:val="32"/>
+        </w:rPr>
+        <w:t>.</w:t>
+      </w:r>
+    </w:p>
+    <w:p>
+      <w:pPr>
+        <w:ind w:left="2160"/>
+        <w:rPr>
+          <w:sz w:val="32"/>
+          <w:szCs w:val="32"/>
+        </w:rPr>
+      </w:pPr>
+      <w:r>
+        <w:rPr>
+          <w:sz w:val="32"/>
+          <w:szCs w:val="32"/>
+        </w:rPr>
+        <w:lastRenderedPageBreak/>
+        <w:t>The workflow:</w:t>
+      </w:r>
+    </w:p>
+    <w:p>
+      <w:pPr>
+        <w:pStyle w:val="ListParagraph"/>
+        <w:numPr>
+          <w:ilvl w:val="0"/>
+          <w:numId w:val="13"/>
+        </w:numPr>
+        <w:rPr>
+          <w:sz w:val="32"/>
+          <w:szCs w:val="32"/>
+        </w:rPr>
+      </w:pPr>
+      <w:r>
+        <w:rPr>
+          <w:sz w:val="32"/>
+          <w:szCs w:val="32"/>
+        </w:rPr>
+        <w:t xml:space="preserve">The student goes to the </w:t>
+      </w:r>
+      <w:r>
+        <w:rPr>
+          <w:sz w:val="32"/>
+          <w:szCs w:val="32"/>
+        </w:rPr>
+        <w:t>administrator’s</w:t>
+      </w:r>
+      <w:r>
+        <w:rPr>
+          <w:sz w:val="32"/>
+          <w:szCs w:val="32"/>
+        </w:rPr>
+        <w:t xml:space="preserve"> office.</w:t>
+      </w:r>
+    </w:p>
+    <w:p>
+      <w:pPr>
+        <w:pStyle w:val="ListParagraph"/>
+        <w:numPr>
+          <w:ilvl w:val="0"/>
+          <w:numId w:val="13"/>
+        </w:numPr>
+        <w:rPr>
+          <w:sz w:val="32"/>
+          <w:szCs w:val="32"/>
+        </w:rPr>
+      </w:pPr>
+      <w:r>
+        <w:rPr>
+          <w:sz w:val="32"/>
+          <w:szCs w:val="32"/>
+        </w:rPr>
+        <w:t>Then the student provides his/her information including name</w:t>
+      </w:r>
+      <w:r>
+        <w:rPr>
+          <w:sz w:val="32"/>
+          <w:szCs w:val="32"/>
+        </w:rPr>
+        <w:t xml:space="preserve">, passport and </w:t>
+      </w:r>
+      <w:proofErr w:type="spellStart"/>
+      <w:r>
+        <w:rPr>
+          <w:sz w:val="32"/>
+          <w:szCs w:val="32"/>
+        </w:rPr>
+        <w:t>etc</w:t>
+      </w:r>
+      <w:proofErr w:type="spellEnd"/>
+      <w:r>
+        <w:rPr>
+          <w:sz w:val="32"/>
+          <w:szCs w:val="32"/>
+        </w:rPr>
+        <w:t>…</w:t>
+      </w:r>
+      <w:r>
+        <w:rPr>
+          <w:sz w:val="32"/>
+          <w:szCs w:val="32"/>
+        </w:rPr>
+        <w:t xml:space="preserve"> (for enrollment)</w:t>
+      </w:r>
+      <w:r>
+        <w:rPr>
+          <w:sz w:val="32"/>
+          <w:szCs w:val="32"/>
+        </w:rPr>
+        <w:t>.</w:t>
+      </w:r>
+    </w:p>
+    <w:p>
+      <w:pPr>
+        <w:pStyle w:val="ListParagraph"/>
+        <w:numPr>
+          <w:ilvl w:val="0"/>
+          <w:numId w:val="13"/>
+        </w:numPr>
+        <w:rPr>
+          <w:sz w:val="32"/>
+          <w:szCs w:val="32"/>
+        </w:rPr>
+      </w:pPr>
+      <w:r>
+        <w:rPr>
+          <w:sz w:val="32"/>
+          <w:szCs w:val="32"/>
+        </w:rPr>
+        <w:t>The administrator takes the information to complete the enrollment</w:t>
+      </w:r>
+      <w:r>
+        <w:rPr>
+          <w:sz w:val="32"/>
+          <w:szCs w:val="32"/>
+        </w:rPr>
+        <w:t>.</w:t>
+      </w:r>
+    </w:p>
+    <w:p>
+      <w:pPr>
+        <w:pStyle w:val="ListParagraph"/>
+        <w:numPr>
+          <w:ilvl w:val="0"/>
+          <w:numId w:val="13"/>
+        </w:numPr>
+        <w:rPr>
+          <w:sz w:val="32"/>
+          <w:szCs w:val="32"/>
+        </w:rPr>
+      </w:pPr>
+      <w:r>
+        <w:rPr>
+          <w:sz w:val="32"/>
+          <w:szCs w:val="32"/>
+        </w:rPr>
+        <w:t xml:space="preserve">Then the </w:t>
+      </w:r>
+      <w:r>
+        <w:rPr>
+          <w:sz w:val="32"/>
+          <w:szCs w:val="32"/>
+        </w:rPr>
+        <w:t>administrator</w:t>
+      </w:r>
+      <w:r>
+        <w:rPr>
+          <w:sz w:val="32"/>
+          <w:szCs w:val="32"/>
+        </w:rPr>
+        <w:t xml:space="preserve"> </w:t>
+      </w:r>
+      <w:r>
+        <w:rPr>
+          <w:sz w:val="32"/>
+          <w:szCs w:val="32"/>
+        </w:rPr>
+        <w:t>issues the student ID for the student after the enrollment confirmation</w:t>
+      </w:r>
+      <w:r>
+        <w:rPr>
+          <w:sz w:val="32"/>
+          <w:szCs w:val="32"/>
+        </w:rPr>
+        <w:t xml:space="preserve">, </w:t>
+      </w:r>
+      <w:proofErr w:type="gramStart"/>
+      <w:r>
+        <w:rPr>
+          <w:sz w:val="32"/>
+          <w:szCs w:val="32"/>
+        </w:rPr>
+        <w:t>issue</w:t>
+      </w:r>
+      <w:proofErr w:type="gramEnd"/>
+      <w:r>
+        <w:rPr>
+          <w:sz w:val="32"/>
+          <w:szCs w:val="32"/>
+        </w:rPr>
+        <w:t xml:space="preserve"> a slip for the student and creates a student record for the student that also includes the student academic profile</w:t>
+      </w:r>
+      <w:r>
+        <w:rPr>
+          <w:sz w:val="32"/>
+          <w:szCs w:val="32"/>
+        </w:rPr>
+        <w:t>.</w:t>
+      </w:r>
+    </w:p>
+    <w:p>
+      <w:pPr>
+        <w:pStyle w:val="ListParagraph"/>
+        <w:numPr>
+          <w:ilvl w:val="0"/>
+          <w:numId w:val="13"/>
+        </w:numPr>
+        <w:rPr>
+          <w:sz w:val="32"/>
+          <w:szCs w:val="32"/>
+        </w:rPr>
+      </w:pPr>
+      <w:r>
+        <w:rPr>
+          <w:sz w:val="32"/>
+          <w:szCs w:val="32"/>
+        </w:rPr>
+        <w:t>T</w:t>
+      </w:r>
+      <w:r>
+        <w:rPr>
+          <w:sz w:val="32"/>
+          <w:szCs w:val="32"/>
+        </w:rPr>
+        <w:t xml:space="preserve">he </w:t>
+      </w:r>
+      <w:r>
+        <w:rPr>
+          <w:sz w:val="32"/>
+          <w:szCs w:val="32"/>
+        </w:rPr>
+        <w:t>administrator</w:t>
+      </w:r>
+      <w:r>
+        <w:rPr>
+          <w:sz w:val="32"/>
+          <w:szCs w:val="32"/>
+        </w:rPr>
+        <w:t xml:space="preserve"> provides information about </w:t>
+      </w:r>
+      <w:r>
+        <w:rPr>
+          <w:sz w:val="32"/>
+          <w:szCs w:val="32"/>
+        </w:rPr>
+        <w:t xml:space="preserve">available courses that </w:t>
+      </w:r>
+      <w:r>
+        <w:rPr>
+          <w:sz w:val="32"/>
+          <w:szCs w:val="32"/>
+        </w:rPr>
+        <w:t>the student</w:t>
+      </w:r>
+      <w:r>
+        <w:rPr>
+          <w:sz w:val="32"/>
+          <w:szCs w:val="32"/>
+        </w:rPr>
+        <w:t xml:space="preserve"> can register for and the limit for credit hours</w:t>
+      </w:r>
+      <w:r>
+        <w:rPr>
+          <w:sz w:val="32"/>
+          <w:szCs w:val="32"/>
+        </w:rPr>
+        <w:t>.</w:t>
+      </w:r>
+    </w:p>
+    <w:p>
+      <w:pPr>
+        <w:pStyle w:val="ListParagraph"/>
+        <w:numPr>
+          <w:ilvl w:val="0"/>
+          <w:numId w:val="13"/>
+        </w:numPr>
+        <w:rPr>
+          <w:sz w:val="32"/>
+          <w:szCs w:val="32"/>
+        </w:rPr>
+      </w:pPr>
+      <w:r>
+        <w:rPr>
+          <w:sz w:val="32"/>
+          <w:szCs w:val="32"/>
+        </w:rPr>
+        <w:t xml:space="preserve">Then the student chooses the courses </w:t>
+      </w:r>
+      <w:r>
+        <w:rPr>
+          <w:sz w:val="32"/>
+          <w:szCs w:val="32"/>
+        </w:rPr>
+        <w:t>he/she would like to register for</w:t>
+      </w:r>
+      <w:r>
+        <w:rPr>
+          <w:sz w:val="32"/>
+          <w:szCs w:val="32"/>
+        </w:rPr>
+        <w:t>.</w:t>
+      </w:r>
+    </w:p>
+    <w:p>
+      <w:pPr>
+        <w:pStyle w:val="ListParagraph"/>
+        <w:numPr>
+          <w:ilvl w:val="0"/>
+          <w:numId w:val="13"/>
+        </w:numPr>
+        <w:rPr>
+          <w:sz w:val="32"/>
+          <w:szCs w:val="32"/>
+        </w:rPr>
+      </w:pPr>
+      <w:r>
+        <w:rPr>
+          <w:sz w:val="32"/>
+          <w:szCs w:val="32"/>
+        </w:rPr>
+        <w:t>Then the administrator registers the courses for the students and stores it in the student record</w:t>
+      </w:r>
+      <w:r>
+        <w:rPr>
+          <w:sz w:val="32"/>
+          <w:szCs w:val="32"/>
+        </w:rPr>
+        <w:t>.</w:t>
+      </w:r>
+    </w:p>
+    <w:p>
+      <w:pPr>
+        <w:pStyle w:val="ListParagraph"/>
+        <w:numPr>
+          <w:ilvl w:val="0"/>
+          <w:numId w:val="13"/>
+        </w:numPr>
+        <w:rPr>
+          <w:sz w:val="32"/>
+          <w:szCs w:val="32"/>
+        </w:rPr>
+      </w:pPr>
+      <w:r>
+        <w:rPr>
+          <w:sz w:val="32"/>
+          <w:szCs w:val="32"/>
+        </w:rPr>
+        <w:t>Finally, the administrator gives the student the schedule for the registered courses.</w:t>
+      </w:r>
+    </w:p>
+    <w:p>
+      <w:pPr>
+        <w:rPr>
+          <w:sz w:val="32"/>
+          <w:szCs w:val="32"/>
+        </w:rPr>
+      </w:pPr>
     </w:p>
     <w:p>
       <w:pPr>
@@ -2125,6 +2804,277 @@
     </w:lvl>
   </w:abstractNum>
   <w:abstractNum w:abstractNumId="4" w15:restartNumberingAfterBreak="0">
+    <w:nsid w:val="1D905422"/>
+    <w:multiLevelType w:val="hybridMultilevel"/>
+    <w:tmpl w:val="98A808A6"/>
+    <w:lvl w:ilvl="0" w:tplc="5246C1E2">
+      <w:start w:val="1"/>
+      <w:numFmt w:val="decimal"/>
+      <w:lvlText w:val="%1."/>
+      <w:lvlJc w:val="left"/>
+      <w:pPr>
+        <w:ind w:left="1800" w:hanging="360"/>
+      </w:pPr>
+      <w:rPr>
+        <w:rFonts w:hint="default"/>
+      </w:rPr>
+    </w:lvl>
+    <w:lvl w:ilvl="1" w:tplc="04090019" w:tentative="1">
+      <w:start w:val="1"/>
+      <w:numFmt w:val="lowerLetter"/>
+      <w:lvlText w:val="%2."/>
+      <w:lvlJc w:val="left"/>
+      <w:pPr>
+        <w:ind w:left="2520" w:hanging="360"/>
+      </w:pPr>
+    </w:lvl>
+    <w:lvl w:ilvl="2" w:tplc="0409001B" w:tentative="1">
+      <w:start w:val="1"/>
+      <w:numFmt w:val="lowerRoman"/>
+      <w:lvlText w:val="%3."/>
+      <w:lvlJc w:val="right"/>
+      <w:pPr>
+        <w:ind w:left="3240" w:hanging="180"/>
+      </w:pPr>
+    </w:lvl>
+    <w:lvl w:ilvl="3" w:tplc="0409000F" w:tentative="1">
+      <w:start w:val="1"/>
+      <w:numFmt w:val="decimal"/>
+      <w:lvlText w:val="%4."/>
+      <w:lvlJc w:val="left"/>
+      <w:pPr>
+        <w:ind w:left="3960" w:hanging="360"/>
+      </w:pPr>
+    </w:lvl>
+    <w:lvl w:ilvl="4" w:tplc="04090019" w:tentative="1">
+      <w:start w:val="1"/>
+      <w:numFmt w:val="lowerLetter"/>
+      <w:lvlText w:val="%5."/>
+      <w:lvlJc w:val="left"/>
+      <w:pPr>
+        <w:ind w:left="4680" w:hanging="360"/>
+      </w:pPr>
+    </w:lvl>
+    <w:lvl w:ilvl="5" w:tplc="0409001B" w:tentative="1">
+      <w:start w:val="1"/>
+      <w:numFmt w:val="lowerRoman"/>
+      <w:lvlText w:val="%6."/>
+      <w:lvlJc w:val="right"/>
+      <w:pPr>
+        <w:ind w:left="5400" w:hanging="180"/>
+      </w:pPr>
+    </w:lvl>
+    <w:lvl w:ilvl="6" w:tplc="0409000F" w:tentative="1">
+      <w:start w:val="1"/>
+      <w:numFmt w:val="decimal"/>
+      <w:lvlText w:val="%7."/>
+      <w:lvlJc w:val="left"/>
+      <w:pPr>
+        <w:ind w:left="6120" w:hanging="360"/>
+      </w:pPr>
+    </w:lvl>
+    <w:lvl w:ilvl="7" w:tplc="04090019" w:tentative="1">
+      <w:start w:val="1"/>
+      <w:numFmt w:val="lowerLetter"/>
+      <w:lvlText w:val="%8."/>
+      <w:lvlJc w:val="left"/>
+      <w:pPr>
+        <w:ind w:left="6840" w:hanging="360"/>
+      </w:pPr>
+    </w:lvl>
+    <w:lvl w:ilvl="8" w:tplc="0409001B" w:tentative="1">
+      <w:start w:val="1"/>
+      <w:numFmt w:val="lowerRoman"/>
+      <w:lvlText w:val="%9."/>
+      <w:lvlJc w:val="right"/>
+      <w:pPr>
+        <w:ind w:left="7560" w:hanging="180"/>
+      </w:pPr>
+    </w:lvl>
+  </w:abstractNum>
+  <w:abstractNum w:abstractNumId="5" w15:restartNumberingAfterBreak="0">
+    <w:nsid w:val="2B7C0065"/>
+    <w:multiLevelType w:val="hybridMultilevel"/>
+    <w:tmpl w:val="C696EF1C"/>
+    <w:lvl w:ilvl="0" w:tplc="9C80574E">
+      <w:start w:val="1"/>
+      <w:numFmt w:val="decimal"/>
+      <w:lvlText w:val="%1."/>
+      <w:lvlJc w:val="left"/>
+      <w:pPr>
+        <w:ind w:left="1800" w:hanging="360"/>
+      </w:pPr>
+      <w:rPr>
+        <w:rFonts w:hint="default"/>
+      </w:rPr>
+    </w:lvl>
+    <w:lvl w:ilvl="1" w:tplc="04090019" w:tentative="1">
+      <w:start w:val="1"/>
+      <w:numFmt w:val="lowerLetter"/>
+      <w:lvlText w:val="%2."/>
+      <w:lvlJc w:val="left"/>
+      <w:pPr>
+        <w:ind w:left="2520" w:hanging="360"/>
+      </w:pPr>
+    </w:lvl>
+    <w:lvl w:ilvl="2" w:tplc="0409001B" w:tentative="1">
+      <w:start w:val="1"/>
+      <w:numFmt w:val="lowerRoman"/>
+      <w:lvlText w:val="%3."/>
+      <w:lvlJc w:val="right"/>
+      <w:pPr>
+        <w:ind w:left="3240" w:hanging="180"/>
+      </w:pPr>
+    </w:lvl>
+    <w:lvl w:ilvl="3" w:tplc="0409000F" w:tentative="1">
+      <w:start w:val="1"/>
+      <w:numFmt w:val="decimal"/>
+      <w:lvlText w:val="%4."/>
+      <w:lvlJc w:val="left"/>
+      <w:pPr>
+        <w:ind w:left="3960" w:hanging="360"/>
+      </w:pPr>
+    </w:lvl>
+    <w:lvl w:ilvl="4" w:tplc="04090019" w:tentative="1">
+      <w:start w:val="1"/>
+      <w:numFmt w:val="lowerLetter"/>
+      <w:lvlText w:val="%5."/>
+      <w:lvlJc w:val="left"/>
+      <w:pPr>
+        <w:ind w:left="4680" w:hanging="360"/>
+      </w:pPr>
+    </w:lvl>
+    <w:lvl w:ilvl="5" w:tplc="0409001B" w:tentative="1">
+      <w:start w:val="1"/>
+      <w:numFmt w:val="lowerRoman"/>
+      <w:lvlText w:val="%6."/>
+      <w:lvlJc w:val="right"/>
+      <w:pPr>
+        <w:ind w:left="5400" w:hanging="180"/>
+      </w:pPr>
+    </w:lvl>
+    <w:lvl w:ilvl="6" w:tplc="0409000F" w:tentative="1">
+      <w:start w:val="1"/>
+      <w:numFmt w:val="decimal"/>
+      <w:lvlText w:val="%7."/>
+      <w:lvlJc w:val="left"/>
+      <w:pPr>
+        <w:ind w:left="6120" w:hanging="360"/>
+      </w:pPr>
+    </w:lvl>
+    <w:lvl w:ilvl="7" w:tplc="04090019" w:tentative="1">
+      <w:start w:val="1"/>
+      <w:numFmt w:val="lowerLetter"/>
+      <w:lvlText w:val="%8."/>
+      <w:lvlJc w:val="left"/>
+      <w:pPr>
+        <w:ind w:left="6840" w:hanging="360"/>
+      </w:pPr>
+    </w:lvl>
+    <w:lvl w:ilvl="8" w:tplc="0409001B" w:tentative="1">
+      <w:start w:val="1"/>
+      <w:numFmt w:val="lowerRoman"/>
+      <w:lvlText w:val="%9."/>
+      <w:lvlJc w:val="right"/>
+      <w:pPr>
+        <w:ind w:left="7560" w:hanging="180"/>
+      </w:pPr>
+    </w:lvl>
+  </w:abstractNum>
+  <w:abstractNum w:abstractNumId="6" w15:restartNumberingAfterBreak="0">
+    <w:nsid w:val="40B0574B"/>
+    <w:multiLevelType w:val="hybridMultilevel"/>
+    <w:tmpl w:val="151E988E"/>
+    <w:lvl w:ilvl="0" w:tplc="1DFA839C">
+      <w:start w:val="1"/>
+      <w:numFmt w:val="decimal"/>
+      <w:lvlText w:val="%1."/>
+      <w:lvlJc w:val="left"/>
+      <w:pPr>
+        <w:ind w:left="1080" w:hanging="360"/>
+      </w:pPr>
+      <w:rPr>
+        <w:rFonts w:hint="default"/>
+        <w:b w:val="0"/>
+        <w:bCs w:val="0"/>
+        <w:sz w:val="24"/>
+        <w:szCs w:val="24"/>
+      </w:rPr>
+    </w:lvl>
+    <w:lvl w:ilvl="1" w:tplc="04090019" w:tentative="1">
+      <w:start w:val="1"/>
+      <w:numFmt w:val="lowerLetter"/>
+      <w:lvlText w:val="%2."/>
+      <w:lvlJc w:val="left"/>
+      <w:pPr>
+        <w:ind w:left="1800" w:hanging="360"/>
+      </w:pPr>
+    </w:lvl>
+    <w:lvl w:ilvl="2" w:tplc="0409001B" w:tentative="1">
+      <w:start w:val="1"/>
+      <w:numFmt w:val="lowerRoman"/>
+      <w:lvlText w:val="%3."/>
+      <w:lvlJc w:val="right"/>
+      <w:pPr>
+        <w:ind w:left="2520" w:hanging="180"/>
+      </w:pPr>
+    </w:lvl>
+    <w:lvl w:ilvl="3" w:tplc="0409000F" w:tentative="1">
+      <w:start w:val="1"/>
+      <w:numFmt w:val="decimal"/>
+      <w:lvlText w:val="%4."/>
+      <w:lvlJc w:val="left"/>
+      <w:pPr>
+        <w:ind w:left="3240" w:hanging="360"/>
+      </w:pPr>
+    </w:lvl>
+    <w:lvl w:ilvl="4" w:tplc="04090019" w:tentative="1">
+      <w:start w:val="1"/>
+      <w:numFmt w:val="lowerLetter"/>
+      <w:lvlText w:val="%5."/>
+      <w:lvlJc w:val="left"/>
+      <w:pPr>
+        <w:ind w:left="3960" w:hanging="360"/>
+      </w:pPr>
+    </w:lvl>
+    <w:lvl w:ilvl="5" w:tplc="0409001B" w:tentative="1">
+      <w:start w:val="1"/>
+      <w:numFmt w:val="lowerRoman"/>
+      <w:lvlText w:val="%6."/>
+      <w:lvlJc w:val="right"/>
+      <w:pPr>
+        <w:ind w:left="4680" w:hanging="180"/>
+      </w:pPr>
+    </w:lvl>
+    <w:lvl w:ilvl="6" w:tplc="0409000F" w:tentative="1">
+      <w:start w:val="1"/>
+      <w:numFmt w:val="decimal"/>
+      <w:lvlText w:val="%7."/>
+      <w:lvlJc w:val="left"/>
+      <w:pPr>
+        <w:ind w:left="5400" w:hanging="360"/>
+      </w:pPr>
+    </w:lvl>
+    <w:lvl w:ilvl="7" w:tplc="04090019" w:tentative="1">
+      <w:start w:val="1"/>
+      <w:numFmt w:val="lowerLetter"/>
+      <w:lvlText w:val="%8."/>
+      <w:lvlJc w:val="left"/>
+      <w:pPr>
+        <w:ind w:left="6120" w:hanging="360"/>
+      </w:pPr>
+    </w:lvl>
+    <w:lvl w:ilvl="8" w:tplc="0409001B" w:tentative="1">
+      <w:start w:val="1"/>
+      <w:numFmt w:val="lowerRoman"/>
+      <w:lvlText w:val="%9."/>
+      <w:lvlJc w:val="right"/>
+      <w:pPr>
+        <w:ind w:left="6840" w:hanging="180"/>
+      </w:pPr>
+    </w:lvl>
+  </w:abstractNum>
+  <w:abstractNum w:abstractNumId="7" w15:restartNumberingAfterBreak="0">
     <w:nsid w:val="415228DE"/>
     <w:multiLevelType w:val="hybridMultilevel"/>
     <w:tmpl w:val="4C08465E"/>
@@ -2213,7 +3163,7 @@
       </w:pPr>
     </w:lvl>
   </w:abstractNum>
-  <w:abstractNum w:abstractNumId="5" w15:restartNumberingAfterBreak="0">
+  <w:abstractNum w:abstractNumId="8" w15:restartNumberingAfterBreak="0">
     <w:nsid w:val="4AF551A6"/>
     <w:multiLevelType w:val="hybridMultilevel"/>
     <w:tmpl w:val="7568B55E"/>
@@ -2302,7 +3252,7 @@
       </w:pPr>
     </w:lvl>
   </w:abstractNum>
-  <w:abstractNum w:abstractNumId="6" w15:restartNumberingAfterBreak="0">
+  <w:abstractNum w:abstractNumId="9" w15:restartNumberingAfterBreak="0">
     <w:nsid w:val="6FD34059"/>
     <w:multiLevelType w:val="hybridMultilevel"/>
     <w:tmpl w:val="D5B8765E"/>
@@ -2391,7 +3341,96 @@
       </w:pPr>
     </w:lvl>
   </w:abstractNum>
-  <w:abstractNum w:abstractNumId="7" w15:restartNumberingAfterBreak="0">
+  <w:abstractNum w:abstractNumId="10" w15:restartNumberingAfterBreak="0">
+    <w:nsid w:val="776C2F78"/>
+    <w:multiLevelType w:val="hybridMultilevel"/>
+    <w:tmpl w:val="785E2CD4"/>
+    <w:lvl w:ilvl="0" w:tplc="123C0836">
+      <w:start w:val="1"/>
+      <w:numFmt w:val="decimal"/>
+      <w:lvlText w:val="%1."/>
+      <w:lvlJc w:val="left"/>
+      <w:pPr>
+        <w:ind w:left="3240" w:hanging="360"/>
+      </w:pPr>
+      <w:rPr>
+        <w:rFonts w:hint="default"/>
+      </w:rPr>
+    </w:lvl>
+    <w:lvl w:ilvl="1" w:tplc="04090019" w:tentative="1">
+      <w:start w:val="1"/>
+      <w:numFmt w:val="lowerLetter"/>
+      <w:lvlText w:val="%2."/>
+      <w:lvlJc w:val="left"/>
+      <w:pPr>
+        <w:ind w:left="3960" w:hanging="360"/>
+      </w:pPr>
+    </w:lvl>
+    <w:lvl w:ilvl="2" w:tplc="0409001B" w:tentative="1">
+      <w:start w:val="1"/>
+      <w:numFmt w:val="lowerRoman"/>
+      <w:lvlText w:val="%3."/>
+      <w:lvlJc w:val="right"/>
+      <w:pPr>
+        <w:ind w:left="4680" w:hanging="180"/>
+      </w:pPr>
+    </w:lvl>
+    <w:lvl w:ilvl="3" w:tplc="0409000F" w:tentative="1">
+      <w:start w:val="1"/>
+      <w:numFmt w:val="decimal"/>
+      <w:lvlText w:val="%4."/>
+      <w:lvlJc w:val="left"/>
+      <w:pPr>
+        <w:ind w:left="5400" w:hanging="360"/>
+      </w:pPr>
+    </w:lvl>
+    <w:lvl w:ilvl="4" w:tplc="04090019" w:tentative="1">
+      <w:start w:val="1"/>
+      <w:numFmt w:val="lowerLetter"/>
+      <w:lvlText w:val="%5."/>
+      <w:lvlJc w:val="left"/>
+      <w:pPr>
+        <w:ind w:left="6120" w:hanging="360"/>
+      </w:pPr>
+    </w:lvl>
+    <w:lvl w:ilvl="5" w:tplc="0409001B" w:tentative="1">
+      <w:start w:val="1"/>
+      <w:numFmt w:val="lowerRoman"/>
+      <w:lvlText w:val="%6."/>
+      <w:lvlJc w:val="right"/>
+      <w:pPr>
+        <w:ind w:left="6840" w:hanging="180"/>
+      </w:pPr>
+    </w:lvl>
+    <w:lvl w:ilvl="6" w:tplc="0409000F" w:tentative="1">
+      <w:start w:val="1"/>
+      <w:numFmt w:val="decimal"/>
+      <w:lvlText w:val="%7."/>
+      <w:lvlJc w:val="left"/>
+      <w:pPr>
+        <w:ind w:left="7560" w:hanging="360"/>
+      </w:pPr>
+    </w:lvl>
+    <w:lvl w:ilvl="7" w:tplc="04090019" w:tentative="1">
+      <w:start w:val="1"/>
+      <w:numFmt w:val="lowerLetter"/>
+      <w:lvlText w:val="%8."/>
+      <w:lvlJc w:val="left"/>
+      <w:pPr>
+        <w:ind w:left="8280" w:hanging="360"/>
+      </w:pPr>
+    </w:lvl>
+    <w:lvl w:ilvl="8" w:tplc="0409001B" w:tentative="1">
+      <w:start w:val="1"/>
+      <w:numFmt w:val="lowerRoman"/>
+      <w:lvlText w:val="%9."/>
+      <w:lvlJc w:val="right"/>
+      <w:pPr>
+        <w:ind w:left="9000" w:hanging="180"/>
+      </w:pPr>
+    </w:lvl>
+  </w:abstractNum>
+  <w:abstractNum w:abstractNumId="11" w15:restartNumberingAfterBreak="0">
     <w:nsid w:val="79AA3B80"/>
     <w:multiLevelType w:val="hybridMultilevel"/>
     <w:tmpl w:val="1F30F5F6"/>
@@ -2480,7 +3519,7 @@
       </w:pPr>
     </w:lvl>
   </w:abstractNum>
-  <w:abstractNum w:abstractNumId="8" w15:restartNumberingAfterBreak="0">
+  <w:abstractNum w:abstractNumId="12" w15:restartNumberingAfterBreak="0">
     <w:nsid w:val="7BA069BB"/>
     <w:multiLevelType w:val="hybridMultilevel"/>
     <w:tmpl w:val="62107F92"/>
@@ -2578,7 +3617,7 @@
     <w:abstractNumId w:val="1"/>
   </w:num>
   <w:num w:numId="3" w16cid:durableId="1377008785">
-    <w:abstractNumId w:val="8"/>
+    <w:abstractNumId w:val="12"/>
   </w:num>
   <w:num w:numId="4" w16cid:durableId="1576932731">
     <w:abstractNumId w:val="3"/>
@@ -2587,16 +3626,28 @@
     <w:abstractNumId w:val="2"/>
   </w:num>
   <w:num w:numId="6" w16cid:durableId="2097746567">
+    <w:abstractNumId w:val="9"/>
+  </w:num>
+  <w:num w:numId="7" w16cid:durableId="1417627657">
+    <w:abstractNumId w:val="11"/>
+  </w:num>
+  <w:num w:numId="8" w16cid:durableId="1232886376">
+    <w:abstractNumId w:val="7"/>
+  </w:num>
+  <w:num w:numId="9" w16cid:durableId="933440375">
+    <w:abstractNumId w:val="8"/>
+  </w:num>
+  <w:num w:numId="10" w16cid:durableId="1779136228">
+    <w:abstractNumId w:val="5"/>
+  </w:num>
+  <w:num w:numId="11" w16cid:durableId="1706173102">
+    <w:abstractNumId w:val="4"/>
+  </w:num>
+  <w:num w:numId="12" w16cid:durableId="551234365">
     <w:abstractNumId w:val="6"/>
   </w:num>
-  <w:num w:numId="7" w16cid:durableId="1417627657">
-    <w:abstractNumId w:val="7"/>
-  </w:num>
-  <w:num w:numId="8" w16cid:durableId="1232886376">
-    <w:abstractNumId w:val="4"/>
-  </w:num>
-  <w:num w:numId="9" w16cid:durableId="933440375">
-    <w:abstractNumId w:val="5"/>
+  <w:num w:numId="13" w16cid:durableId="686904068">
+    <w:abstractNumId w:val="10"/>
   </w:num>
 </w:numbering>
 </file>

</xml_diff>

<commit_message>
adding module performance and control to phase 2 report
</commit_message>
<xml_diff>
--- a/Phase_2/Phase_2_report.docx
+++ b/Phase_2/Phase_2_report.docx
@@ -288,39 +288,7 @@
           <w:sz w:val="32"/>
           <w:szCs w:val="32"/>
         </w:rPr>
-        <w:t xml:space="preserve">This project is designed to solve this university systems issues. The </w:t>
-      </w:r>
-      <w:proofErr w:type="gramStart"/>
-      <w:r>
-        <w:rPr>
-          <w:sz w:val="32"/>
-          <w:szCs w:val="32"/>
-        </w:rPr>
-        <w:t>main focus</w:t>
-      </w:r>
-      <w:proofErr w:type="gramEnd"/>
-      <w:r>
-        <w:rPr>
-          <w:sz w:val="32"/>
-          <w:szCs w:val="32"/>
-        </w:rPr>
-        <w:t xml:space="preserve"> of the project is to deliver IS that handles large amounts of data and automates most of the processes to reduce errors. This project </w:t>
-      </w:r>
-      <w:proofErr w:type="gramStart"/>
-      <w:r>
-        <w:rPr>
-          <w:sz w:val="32"/>
-          <w:szCs w:val="32"/>
-        </w:rPr>
-        <w:t>is covering</w:t>
-      </w:r>
-      <w:proofErr w:type="gramEnd"/>
-      <w:r>
-        <w:rPr>
-          <w:sz w:val="32"/>
-          <w:szCs w:val="32"/>
-        </w:rPr>
-        <w:t xml:space="preserve"> four important areas</w:t>
+        <w:t>This project is designed to solve this university systems issues. The main focus of the project is to deliver IS that handles large amounts of data and automates most of the processes to reduce errors. This project is covering four important areas</w:t>
       </w:r>
       <w:r>
         <w:rPr>
@@ -1132,21 +1100,12 @@
         </w:rPr>
         <w:t xml:space="preserve"> the availability of facilities, </w:t>
       </w:r>
-      <w:proofErr w:type="gramStart"/>
-      <w:r>
-        <w:rPr>
-          <w:sz w:val="32"/>
-          <w:szCs w:val="32"/>
-        </w:rPr>
-        <w:t>confirm</w:t>
-      </w:r>
-      <w:proofErr w:type="gramEnd"/>
-      <w:r>
-        <w:rPr>
-          <w:sz w:val="32"/>
-          <w:szCs w:val="32"/>
-        </w:rPr>
-        <w:t xml:space="preserve"> </w:t>
+      <w:r>
+        <w:rPr>
+          <w:sz w:val="32"/>
+          <w:szCs w:val="32"/>
+        </w:rPr>
+        <w:t xml:space="preserve">confirm </w:t>
       </w:r>
       <w:r>
         <w:rPr>
@@ -1408,12 +1367,313 @@
     </w:p>
     <w:p>
       <w:pPr>
-        <w:jc w:val="center"/>
-        <w:rPr>
-          <w:sz w:val="32"/>
-          <w:szCs w:val="32"/>
-        </w:rPr>
-      </w:pPr>
+        <w:ind w:left="2160"/>
+        <w:rPr>
+          <w:sz w:val="32"/>
+          <w:szCs w:val="32"/>
+        </w:rPr>
+      </w:pPr>
+      <w:r>
+        <w:rPr>
+          <w:sz w:val="32"/>
+          <w:szCs w:val="32"/>
+        </w:rPr>
+        <w:t>Functional requirements:</w:t>
+      </w:r>
+    </w:p>
+    <w:p>
+      <w:pPr>
+        <w:pStyle w:val="ListParagraph"/>
+        <w:numPr>
+          <w:ilvl w:val="0"/>
+          <w:numId w:val="14"/>
+        </w:numPr>
+        <w:rPr>
+          <w:sz w:val="32"/>
+          <w:szCs w:val="32"/>
+        </w:rPr>
+      </w:pPr>
+      <w:r>
+        <w:rPr>
+          <w:sz w:val="32"/>
+          <w:szCs w:val="32"/>
+        </w:rPr>
+        <w:t>Input:</w:t>
+      </w:r>
+    </w:p>
+    <w:p>
+      <w:pPr>
+        <w:pStyle w:val="ListParagraph"/>
+        <w:numPr>
+          <w:ilvl w:val="1"/>
+          <w:numId w:val="14"/>
+        </w:numPr>
+        <w:rPr>
+          <w:sz w:val="32"/>
+          <w:szCs w:val="32"/>
+        </w:rPr>
+      </w:pPr>
+      <w:r>
+        <w:rPr>
+          <w:sz w:val="32"/>
+          <w:szCs w:val="32"/>
+        </w:rPr>
+        <w:t>Student information.</w:t>
+      </w:r>
+    </w:p>
+    <w:p>
+      <w:pPr>
+        <w:pStyle w:val="ListParagraph"/>
+        <w:numPr>
+          <w:ilvl w:val="1"/>
+          <w:numId w:val="14"/>
+        </w:numPr>
+        <w:rPr>
+          <w:sz w:val="32"/>
+          <w:szCs w:val="32"/>
+        </w:rPr>
+      </w:pPr>
+      <w:r>
+        <w:rPr>
+          <w:sz w:val="32"/>
+          <w:szCs w:val="32"/>
+        </w:rPr>
+        <w:t>Reservation details.</w:t>
+      </w:r>
+    </w:p>
+    <w:p>
+      <w:pPr>
+        <w:pStyle w:val="ListParagraph"/>
+        <w:numPr>
+          <w:ilvl w:val="0"/>
+          <w:numId w:val="14"/>
+        </w:numPr>
+        <w:rPr>
+          <w:sz w:val="32"/>
+          <w:szCs w:val="32"/>
+        </w:rPr>
+      </w:pPr>
+      <w:r>
+        <w:rPr>
+          <w:sz w:val="32"/>
+          <w:szCs w:val="32"/>
+        </w:rPr>
+        <w:t>Process:</w:t>
+      </w:r>
+    </w:p>
+    <w:p>
+      <w:pPr>
+        <w:pStyle w:val="ListParagraph"/>
+        <w:numPr>
+          <w:ilvl w:val="1"/>
+          <w:numId w:val="14"/>
+        </w:numPr>
+        <w:rPr>
+          <w:sz w:val="32"/>
+          <w:szCs w:val="32"/>
+        </w:rPr>
+      </w:pPr>
+      <w:r>
+        <w:rPr>
+          <w:sz w:val="32"/>
+          <w:szCs w:val="32"/>
+        </w:rPr>
+        <w:t>Checking for facility availability.</w:t>
+      </w:r>
+    </w:p>
+    <w:p>
+      <w:pPr>
+        <w:pStyle w:val="ListParagraph"/>
+        <w:numPr>
+          <w:ilvl w:val="1"/>
+          <w:numId w:val="14"/>
+        </w:numPr>
+        <w:rPr>
+          <w:sz w:val="32"/>
+          <w:szCs w:val="32"/>
+        </w:rPr>
+      </w:pPr>
+      <w:r>
+        <w:rPr>
+          <w:sz w:val="32"/>
+          <w:szCs w:val="32"/>
+        </w:rPr>
+        <w:t>Confirming reservation.</w:t>
+      </w:r>
+    </w:p>
+    <w:p>
+      <w:pPr>
+        <w:pStyle w:val="ListParagraph"/>
+        <w:numPr>
+          <w:ilvl w:val="1"/>
+          <w:numId w:val="14"/>
+        </w:numPr>
+        <w:rPr>
+          <w:sz w:val="32"/>
+          <w:szCs w:val="32"/>
+        </w:rPr>
+      </w:pPr>
+      <w:r>
+        <w:rPr>
+          <w:sz w:val="32"/>
+          <w:szCs w:val="32"/>
+        </w:rPr>
+        <w:t>Issuing slip.</w:t>
+      </w:r>
+    </w:p>
+    <w:p>
+      <w:pPr>
+        <w:pStyle w:val="ListParagraph"/>
+        <w:numPr>
+          <w:ilvl w:val="0"/>
+          <w:numId w:val="14"/>
+        </w:numPr>
+        <w:rPr>
+          <w:sz w:val="32"/>
+          <w:szCs w:val="32"/>
+        </w:rPr>
+      </w:pPr>
+      <w:r>
+        <w:rPr>
+          <w:sz w:val="32"/>
+          <w:szCs w:val="32"/>
+        </w:rPr>
+        <w:t>Output:</w:t>
+      </w:r>
+    </w:p>
+    <w:p>
+      <w:pPr>
+        <w:pStyle w:val="ListParagraph"/>
+        <w:numPr>
+          <w:ilvl w:val="1"/>
+          <w:numId w:val="14"/>
+        </w:numPr>
+        <w:rPr>
+          <w:sz w:val="32"/>
+          <w:szCs w:val="32"/>
+        </w:rPr>
+      </w:pPr>
+      <w:r>
+        <w:rPr>
+          <w:sz w:val="32"/>
+          <w:szCs w:val="32"/>
+        </w:rPr>
+        <w:t>Slip.</w:t>
+      </w:r>
+    </w:p>
+    <w:p>
+      <w:pPr>
+        <w:ind w:left="2160"/>
+        <w:rPr>
+          <w:sz w:val="32"/>
+          <w:szCs w:val="32"/>
+        </w:rPr>
+      </w:pPr>
+    </w:p>
+    <w:p>
+      <w:pPr>
+        <w:ind w:left="2160"/>
+        <w:rPr>
+          <w:sz w:val="32"/>
+          <w:szCs w:val="32"/>
+        </w:rPr>
+      </w:pPr>
+    </w:p>
+    <w:p>
+      <w:pPr>
+        <w:ind w:left="2160"/>
+        <w:rPr>
+          <w:sz w:val="32"/>
+          <w:szCs w:val="32"/>
+        </w:rPr>
+      </w:pPr>
+      <w:r>
+        <w:rPr>
+          <w:sz w:val="32"/>
+          <w:szCs w:val="32"/>
+        </w:rPr>
+        <w:lastRenderedPageBreak/>
+        <w:t>Non-f</w:t>
+      </w:r>
+      <w:r>
+        <w:rPr>
+          <w:sz w:val="32"/>
+          <w:szCs w:val="32"/>
+        </w:rPr>
+        <w:t>unctional requirements:</w:t>
+      </w:r>
+    </w:p>
+    <w:p>
+      <w:pPr>
+        <w:pStyle w:val="ListParagraph"/>
+        <w:numPr>
+          <w:ilvl w:val="0"/>
+          <w:numId w:val="15"/>
+        </w:numPr>
+        <w:rPr>
+          <w:sz w:val="32"/>
+          <w:szCs w:val="32"/>
+        </w:rPr>
+      </w:pPr>
+      <w:r>
+        <w:rPr>
+          <w:sz w:val="32"/>
+          <w:szCs w:val="32"/>
+        </w:rPr>
+        <w:t>Performance:</w:t>
+      </w:r>
+    </w:p>
+    <w:p>
+      <w:pPr>
+        <w:ind w:left="3600"/>
+        <w:rPr>
+          <w:sz w:val="32"/>
+          <w:szCs w:val="32"/>
+        </w:rPr>
+      </w:pPr>
+      <w:r>
+        <w:rPr>
+          <w:sz w:val="32"/>
+          <w:szCs w:val="32"/>
+        </w:rPr>
+        <w:t>The performance is not good, since the officer must search for facility availability manually and the officer might make some mistakes when issuing the slip.</w:t>
+      </w:r>
+    </w:p>
+    <w:p>
+      <w:pPr>
+        <w:pStyle w:val="ListParagraph"/>
+        <w:numPr>
+          <w:ilvl w:val="0"/>
+          <w:numId w:val="15"/>
+        </w:numPr>
+        <w:rPr>
+          <w:sz w:val="32"/>
+          <w:szCs w:val="32"/>
+        </w:rPr>
+      </w:pPr>
+      <w:r>
+        <w:rPr>
+          <w:sz w:val="32"/>
+          <w:szCs w:val="32"/>
+        </w:rPr>
+        <w:t>Control:</w:t>
+      </w:r>
+    </w:p>
+    <w:p>
+      <w:pPr>
+        <w:ind w:left="3240"/>
+        <w:rPr>
+          <w:sz w:val="32"/>
+          <w:szCs w:val="32"/>
+        </w:rPr>
+      </w:pPr>
+      <w:r>
+        <w:rPr>
+          <w:sz w:val="32"/>
+          <w:szCs w:val="32"/>
+        </w:rPr>
+        <w:t>If the facility is not available, the reservation cannot be confirmed and the student cannot make a reservation on the specified date.</w:t>
+      </w:r>
     </w:p>
     <w:p>
       <w:pPr>
@@ -1576,7 +1836,6 @@
         </w:rPr>
         <w:t xml:space="preserve"> and </w:t>
       </w:r>
-      <w:proofErr w:type="gramStart"/>
       <w:r>
         <w:rPr>
           <w:sz w:val="32"/>
@@ -1584,7 +1843,6 @@
         </w:rPr>
         <w:t>prints</w:t>
       </w:r>
-      <w:proofErr w:type="gramEnd"/>
       <w:r>
         <w:rPr>
           <w:sz w:val="32"/>
@@ -1622,7 +1880,6 @@
           <w:sz w:val="32"/>
           <w:szCs w:val="32"/>
         </w:rPr>
-        <w:lastRenderedPageBreak/>
         <w:t>The workflow:</w:t>
       </w:r>
     </w:p>
@@ -1677,6 +1934,7 @@
           <w:sz w:val="32"/>
           <w:szCs w:val="32"/>
         </w:rPr>
+        <w:lastRenderedPageBreak/>
         <w:t>Then the student provides his/her information including name, ID.</w:t>
       </w:r>
     </w:p>
@@ -1859,6 +2117,414 @@
     </w:p>
     <w:p>
       <w:pPr>
+        <w:ind w:left="2160"/>
+        <w:rPr>
+          <w:sz w:val="32"/>
+          <w:szCs w:val="32"/>
+        </w:rPr>
+      </w:pPr>
+      <w:r>
+        <w:rPr>
+          <w:sz w:val="32"/>
+          <w:szCs w:val="32"/>
+        </w:rPr>
+        <w:t>Functional requirements:</w:t>
+      </w:r>
+    </w:p>
+    <w:p>
+      <w:pPr>
+        <w:pStyle w:val="ListParagraph"/>
+        <w:numPr>
+          <w:ilvl w:val="0"/>
+          <w:numId w:val="19"/>
+        </w:numPr>
+        <w:rPr>
+          <w:sz w:val="32"/>
+          <w:szCs w:val="32"/>
+        </w:rPr>
+      </w:pPr>
+      <w:r>
+        <w:rPr>
+          <w:sz w:val="32"/>
+          <w:szCs w:val="32"/>
+        </w:rPr>
+        <w:t>Input:</w:t>
+      </w:r>
+    </w:p>
+    <w:p>
+      <w:pPr>
+        <w:pStyle w:val="ListParagraph"/>
+        <w:numPr>
+          <w:ilvl w:val="1"/>
+          <w:numId w:val="14"/>
+        </w:numPr>
+        <w:rPr>
+          <w:sz w:val="32"/>
+          <w:szCs w:val="32"/>
+        </w:rPr>
+      </w:pPr>
+      <w:r>
+        <w:rPr>
+          <w:sz w:val="32"/>
+          <w:szCs w:val="32"/>
+        </w:rPr>
+        <w:t>Student information.</w:t>
+      </w:r>
+    </w:p>
+    <w:p>
+      <w:pPr>
+        <w:pStyle w:val="ListParagraph"/>
+        <w:numPr>
+          <w:ilvl w:val="1"/>
+          <w:numId w:val="14"/>
+        </w:numPr>
+        <w:rPr>
+          <w:sz w:val="32"/>
+          <w:szCs w:val="32"/>
+        </w:rPr>
+      </w:pPr>
+      <w:r>
+        <w:rPr>
+          <w:sz w:val="32"/>
+          <w:szCs w:val="32"/>
+        </w:rPr>
+        <w:t>Event</w:t>
+      </w:r>
+      <w:r>
+        <w:rPr>
+          <w:sz w:val="32"/>
+          <w:szCs w:val="32"/>
+        </w:rPr>
+        <w:t xml:space="preserve"> details.</w:t>
+      </w:r>
+    </w:p>
+    <w:p>
+      <w:pPr>
+        <w:pStyle w:val="ListParagraph"/>
+        <w:numPr>
+          <w:ilvl w:val="0"/>
+          <w:numId w:val="19"/>
+        </w:numPr>
+        <w:rPr>
+          <w:sz w:val="32"/>
+          <w:szCs w:val="32"/>
+        </w:rPr>
+      </w:pPr>
+      <w:r>
+        <w:rPr>
+          <w:sz w:val="32"/>
+          <w:szCs w:val="32"/>
+        </w:rPr>
+        <w:t>Process:</w:t>
+      </w:r>
+    </w:p>
+    <w:p>
+      <w:pPr>
+        <w:pStyle w:val="ListParagraph"/>
+        <w:numPr>
+          <w:ilvl w:val="0"/>
+          <w:numId w:val="21"/>
+        </w:numPr>
+        <w:rPr>
+          <w:sz w:val="32"/>
+          <w:szCs w:val="32"/>
+        </w:rPr>
+      </w:pPr>
+      <w:r>
+        <w:rPr>
+          <w:sz w:val="32"/>
+          <w:szCs w:val="32"/>
+        </w:rPr>
+        <w:t>Checking for facility availability.</w:t>
+      </w:r>
+    </w:p>
+    <w:p>
+      <w:pPr>
+        <w:pStyle w:val="ListParagraph"/>
+        <w:numPr>
+          <w:ilvl w:val="0"/>
+          <w:numId w:val="21"/>
+        </w:numPr>
+        <w:rPr>
+          <w:sz w:val="32"/>
+          <w:szCs w:val="32"/>
+        </w:rPr>
+      </w:pPr>
+      <w:r>
+        <w:rPr>
+          <w:sz w:val="32"/>
+          <w:szCs w:val="32"/>
+        </w:rPr>
+        <w:t xml:space="preserve">Confirming </w:t>
+      </w:r>
+      <w:r>
+        <w:rPr>
+          <w:sz w:val="32"/>
+          <w:szCs w:val="32"/>
+        </w:rPr>
+        <w:t>event registration</w:t>
+      </w:r>
+      <w:r>
+        <w:rPr>
+          <w:sz w:val="32"/>
+          <w:szCs w:val="32"/>
+        </w:rPr>
+        <w:t>.</w:t>
+      </w:r>
+    </w:p>
+    <w:p>
+      <w:pPr>
+        <w:pStyle w:val="ListParagraph"/>
+        <w:numPr>
+          <w:ilvl w:val="0"/>
+          <w:numId w:val="21"/>
+        </w:numPr>
+        <w:rPr>
+          <w:sz w:val="32"/>
+          <w:szCs w:val="32"/>
+        </w:rPr>
+      </w:pPr>
+      <w:r>
+        <w:rPr>
+          <w:sz w:val="32"/>
+          <w:szCs w:val="32"/>
+        </w:rPr>
+        <w:t>Writing student name in the attendance list</w:t>
+      </w:r>
+      <w:r>
+        <w:rPr>
+          <w:sz w:val="32"/>
+          <w:szCs w:val="32"/>
+        </w:rPr>
+        <w:t>.</w:t>
+      </w:r>
+    </w:p>
+    <w:p>
+      <w:pPr>
+        <w:pStyle w:val="ListParagraph"/>
+        <w:numPr>
+          <w:ilvl w:val="0"/>
+          <w:numId w:val="19"/>
+        </w:numPr>
+        <w:rPr>
+          <w:sz w:val="32"/>
+          <w:szCs w:val="32"/>
+        </w:rPr>
+      </w:pPr>
+      <w:r>
+        <w:rPr>
+          <w:sz w:val="32"/>
+          <w:szCs w:val="32"/>
+        </w:rPr>
+        <w:t>Output:</w:t>
+      </w:r>
+    </w:p>
+    <w:p>
+      <w:pPr>
+        <w:pStyle w:val="ListParagraph"/>
+        <w:numPr>
+          <w:ilvl w:val="1"/>
+          <w:numId w:val="19"/>
+        </w:numPr>
+        <w:rPr>
+          <w:sz w:val="32"/>
+          <w:szCs w:val="32"/>
+        </w:rPr>
+      </w:pPr>
+      <w:r>
+        <w:rPr>
+          <w:sz w:val="32"/>
+          <w:szCs w:val="32"/>
+        </w:rPr>
+        <w:t>Attendance list</w:t>
+      </w:r>
+      <w:r>
+        <w:rPr>
+          <w:sz w:val="32"/>
+          <w:szCs w:val="32"/>
+        </w:rPr>
+        <w:t>.</w:t>
+      </w:r>
+    </w:p>
+    <w:p>
+      <w:pPr>
+        <w:ind w:left="2160"/>
+        <w:rPr>
+          <w:sz w:val="32"/>
+          <w:szCs w:val="32"/>
+        </w:rPr>
+      </w:pPr>
+      <w:r>
+        <w:rPr>
+          <w:sz w:val="32"/>
+          <w:szCs w:val="32"/>
+        </w:rPr>
+        <w:t>Non-functional requirements:</w:t>
+      </w:r>
+    </w:p>
+    <w:p>
+      <w:pPr>
+        <w:pStyle w:val="ListParagraph"/>
+        <w:numPr>
+          <w:ilvl w:val="0"/>
+          <w:numId w:val="20"/>
+        </w:numPr>
+        <w:rPr>
+          <w:sz w:val="32"/>
+          <w:szCs w:val="32"/>
+        </w:rPr>
+      </w:pPr>
+      <w:r>
+        <w:rPr>
+          <w:sz w:val="32"/>
+          <w:szCs w:val="32"/>
+        </w:rPr>
+        <w:t>Performance:</w:t>
+      </w:r>
+    </w:p>
+    <w:p>
+      <w:pPr>
+        <w:ind w:left="3600"/>
+        <w:rPr>
+          <w:sz w:val="32"/>
+          <w:szCs w:val="32"/>
+        </w:rPr>
+      </w:pPr>
+      <w:r>
+        <w:rPr>
+          <w:sz w:val="32"/>
+          <w:szCs w:val="32"/>
+        </w:rPr>
+        <w:lastRenderedPageBreak/>
+        <w:t>The performance</w:t>
+      </w:r>
+      <w:r>
+        <w:rPr>
+          <w:sz w:val="32"/>
+          <w:szCs w:val="32"/>
+        </w:rPr>
+        <w:t xml:space="preserve"> is decent</w:t>
+      </w:r>
+      <w:r>
+        <w:rPr>
+          <w:sz w:val="32"/>
+          <w:szCs w:val="32"/>
+        </w:rPr>
+        <w:t>, since the</w:t>
+      </w:r>
+      <w:r>
+        <w:rPr>
+          <w:sz w:val="32"/>
+          <w:szCs w:val="32"/>
+        </w:rPr>
+        <w:t xml:space="preserve">re </w:t>
+      </w:r>
+      <w:r>
+        <w:rPr>
+          <w:sz w:val="32"/>
+          <w:szCs w:val="32"/>
+        </w:rPr>
+        <w:t>are</w:t>
+      </w:r>
+      <w:r>
+        <w:rPr>
+          <w:sz w:val="32"/>
+          <w:szCs w:val="32"/>
+        </w:rPr>
+        <w:t xml:space="preserve"> </w:t>
+      </w:r>
+      <w:r>
+        <w:rPr>
+          <w:sz w:val="32"/>
+          <w:szCs w:val="32"/>
+        </w:rPr>
+        <w:t>not</w:t>
+      </w:r>
+      <w:r>
+        <w:rPr>
+          <w:sz w:val="32"/>
+          <w:szCs w:val="32"/>
+        </w:rPr>
+        <w:t xml:space="preserve"> many events and a mistake can take place only if </w:t>
+      </w:r>
+      <w:r>
+        <w:rPr>
+          <w:sz w:val="32"/>
+          <w:szCs w:val="32"/>
+        </w:rPr>
+        <w:t>the officer</w:t>
+      </w:r>
+      <w:r>
+        <w:rPr>
+          <w:sz w:val="32"/>
+          <w:szCs w:val="32"/>
+        </w:rPr>
+        <w:t xml:space="preserve"> wrote student information wrong</w:t>
+      </w:r>
+      <w:r>
+        <w:rPr>
+          <w:sz w:val="32"/>
+          <w:szCs w:val="32"/>
+        </w:rPr>
+        <w:t>.</w:t>
+      </w:r>
+    </w:p>
+    <w:p>
+      <w:pPr>
+        <w:ind w:left="2880"/>
+        <w:rPr>
+          <w:sz w:val="32"/>
+          <w:szCs w:val="32"/>
+        </w:rPr>
+      </w:pPr>
+      <w:r>
+        <w:rPr>
+          <w:sz w:val="32"/>
+          <w:szCs w:val="32"/>
+        </w:rPr>
+        <w:t xml:space="preserve">2. </w:t>
+      </w:r>
+      <w:r>
+        <w:rPr>
+          <w:sz w:val="32"/>
+          <w:szCs w:val="32"/>
+        </w:rPr>
+        <w:t>Control:</w:t>
+      </w:r>
+    </w:p>
+    <w:p>
+      <w:pPr>
+        <w:ind w:left="3240"/>
+        <w:rPr>
+          <w:sz w:val="32"/>
+          <w:szCs w:val="32"/>
+        </w:rPr>
+      </w:pPr>
+      <w:r>
+        <w:rPr>
+          <w:sz w:val="32"/>
+          <w:szCs w:val="32"/>
+        </w:rPr>
+        <w:t>After checking for event information, if there is no event with the received information the officer cannot confirm the registration and the student cannot register for the event</w:t>
+      </w:r>
+      <w:r>
+        <w:rPr>
+          <w:sz w:val="32"/>
+          <w:szCs w:val="32"/>
+        </w:rPr>
+        <w:t>.</w:t>
+      </w:r>
+    </w:p>
+    <w:p>
+      <w:pPr>
+        <w:rPr>
+          <w:sz w:val="32"/>
+          <w:szCs w:val="32"/>
+        </w:rPr>
+      </w:pPr>
+    </w:p>
+    <w:p>
+      <w:pPr>
         <w:rPr>
           <w:sz w:val="32"/>
           <w:szCs w:val="32"/>
@@ -2075,7 +2741,6 @@
           <w:sz w:val="32"/>
           <w:szCs w:val="32"/>
         </w:rPr>
-        <w:lastRenderedPageBreak/>
         <w:t>The workflow:</w:t>
       </w:r>
     </w:p>
@@ -2130,6 +2795,7 @@
           <w:sz w:val="32"/>
           <w:szCs w:val="32"/>
         </w:rPr>
+        <w:lastRenderedPageBreak/>
         <w:t>Then the student provides his/her information including name</w:t>
       </w:r>
       <w:r>
@@ -2137,7 +2803,21 @@
           <w:sz w:val="32"/>
           <w:szCs w:val="32"/>
         </w:rPr>
-        <w:t xml:space="preserve">, passport and </w:t>
+        <w:t>, passport</w:t>
+      </w:r>
+      <w:r>
+        <w:rPr>
+          <w:sz w:val="32"/>
+          <w:szCs w:val="32"/>
+        </w:rPr>
+        <w:t>, faculty</w:t>
+      </w:r>
+      <w:r>
+        <w:rPr>
+          <w:sz w:val="32"/>
+          <w:szCs w:val="32"/>
+        </w:rPr>
+        <w:t xml:space="preserve"> and </w:t>
       </w:r>
       <w:proofErr w:type="spellStart"/>
       <w:r>
@@ -2235,7 +2915,21 @@
           <w:sz w:val="32"/>
           <w:szCs w:val="32"/>
         </w:rPr>
-        <w:t>issues the student ID for the student after the enrollment confirmation</w:t>
+        <w:t>issues</w:t>
+      </w:r>
+      <w:r>
+        <w:rPr>
+          <w:sz w:val="32"/>
+          <w:szCs w:val="32"/>
+        </w:rPr>
+        <w:t xml:space="preserve"> student card with</w:t>
+      </w:r>
+      <w:r>
+        <w:rPr>
+          <w:sz w:val="32"/>
+          <w:szCs w:val="32"/>
+        </w:rPr>
+        <w:t xml:space="preserve"> the student ID for the student after the enrollment confirmation</w:t>
       </w:r>
       <w:r>
         <w:rPr>
@@ -2244,15 +2938,13 @@
         </w:rPr>
         <w:t xml:space="preserve">, </w:t>
       </w:r>
-      <w:proofErr w:type="gramStart"/>
-      <w:r>
-        <w:rPr>
-          <w:sz w:val="32"/>
-          <w:szCs w:val="32"/>
-        </w:rPr>
-        <w:t>issue</w:t>
-      </w:r>
-      <w:proofErr w:type="gramEnd"/>
+      <w:r>
+        <w:rPr>
+          <w:sz w:val="32"/>
+          <w:szCs w:val="32"/>
+        </w:rPr>
+        <w:t>issues</w:t>
+      </w:r>
       <w:r>
         <w:rPr>
           <w:sz w:val="32"/>
@@ -2417,6 +3109,460 @@
         </w:rPr>
         <w:t>Finally, the administrator gives the student the schedule for the registered courses.</w:t>
       </w:r>
+    </w:p>
+    <w:p>
+      <w:pPr>
+        <w:ind w:left="2160"/>
+        <w:rPr>
+          <w:sz w:val="32"/>
+          <w:szCs w:val="32"/>
+        </w:rPr>
+      </w:pPr>
+      <w:r>
+        <w:rPr>
+          <w:sz w:val="32"/>
+          <w:szCs w:val="32"/>
+        </w:rPr>
+        <w:t>Functional requirements:</w:t>
+      </w:r>
+    </w:p>
+    <w:p>
+      <w:pPr>
+        <w:pStyle w:val="ListParagraph"/>
+        <w:numPr>
+          <w:ilvl w:val="0"/>
+          <w:numId w:val="16"/>
+        </w:numPr>
+        <w:rPr>
+          <w:sz w:val="32"/>
+          <w:szCs w:val="32"/>
+        </w:rPr>
+      </w:pPr>
+      <w:r>
+        <w:rPr>
+          <w:sz w:val="32"/>
+          <w:szCs w:val="32"/>
+        </w:rPr>
+        <w:t>Input:</w:t>
+      </w:r>
+    </w:p>
+    <w:p>
+      <w:pPr>
+        <w:pStyle w:val="ListParagraph"/>
+        <w:numPr>
+          <w:ilvl w:val="1"/>
+          <w:numId w:val="19"/>
+        </w:numPr>
+        <w:rPr>
+          <w:sz w:val="32"/>
+          <w:szCs w:val="32"/>
+        </w:rPr>
+      </w:pPr>
+      <w:r>
+        <w:rPr>
+          <w:sz w:val="32"/>
+          <w:szCs w:val="32"/>
+        </w:rPr>
+        <w:t>Student information.</w:t>
+      </w:r>
+    </w:p>
+    <w:p>
+      <w:pPr>
+        <w:pStyle w:val="ListParagraph"/>
+        <w:numPr>
+          <w:ilvl w:val="1"/>
+          <w:numId w:val="19"/>
+        </w:numPr>
+        <w:rPr>
+          <w:sz w:val="32"/>
+          <w:szCs w:val="32"/>
+        </w:rPr>
+      </w:pPr>
+      <w:r>
+        <w:rPr>
+          <w:sz w:val="32"/>
+          <w:szCs w:val="32"/>
+        </w:rPr>
+        <w:t>Courses details.</w:t>
+      </w:r>
+    </w:p>
+    <w:p>
+      <w:pPr>
+        <w:pStyle w:val="ListParagraph"/>
+        <w:numPr>
+          <w:ilvl w:val="0"/>
+          <w:numId w:val="16"/>
+        </w:numPr>
+        <w:rPr>
+          <w:sz w:val="32"/>
+          <w:szCs w:val="32"/>
+        </w:rPr>
+      </w:pPr>
+      <w:r>
+        <w:rPr>
+          <w:sz w:val="32"/>
+          <w:szCs w:val="32"/>
+        </w:rPr>
+        <w:t>Process:</w:t>
+      </w:r>
+    </w:p>
+    <w:p>
+      <w:pPr>
+        <w:pStyle w:val="ListParagraph"/>
+        <w:numPr>
+          <w:ilvl w:val="1"/>
+          <w:numId w:val="16"/>
+        </w:numPr>
+        <w:rPr>
+          <w:sz w:val="32"/>
+          <w:szCs w:val="32"/>
+        </w:rPr>
+      </w:pPr>
+      <w:r>
+        <w:rPr>
+          <w:sz w:val="32"/>
+          <w:szCs w:val="32"/>
+        </w:rPr>
+        <w:t>Enrolling the new student</w:t>
+      </w:r>
+      <w:r>
+        <w:rPr>
+          <w:sz w:val="32"/>
+          <w:szCs w:val="32"/>
+        </w:rPr>
+        <w:t>.</w:t>
+      </w:r>
+    </w:p>
+    <w:p>
+      <w:pPr>
+        <w:pStyle w:val="ListParagraph"/>
+        <w:numPr>
+          <w:ilvl w:val="1"/>
+          <w:numId w:val="16"/>
+        </w:numPr>
+        <w:rPr>
+          <w:sz w:val="32"/>
+          <w:szCs w:val="32"/>
+        </w:rPr>
+      </w:pPr>
+      <w:r>
+        <w:rPr>
+          <w:sz w:val="32"/>
+          <w:szCs w:val="32"/>
+        </w:rPr>
+        <w:t>Issuing student card</w:t>
+      </w:r>
+      <w:r>
+        <w:rPr>
+          <w:sz w:val="32"/>
+          <w:szCs w:val="32"/>
+        </w:rPr>
+        <w:t>.</w:t>
+      </w:r>
+    </w:p>
+    <w:p>
+      <w:pPr>
+        <w:pStyle w:val="ListParagraph"/>
+        <w:numPr>
+          <w:ilvl w:val="1"/>
+          <w:numId w:val="16"/>
+        </w:numPr>
+        <w:rPr>
+          <w:sz w:val="32"/>
+          <w:szCs w:val="32"/>
+        </w:rPr>
+      </w:pPr>
+      <w:r>
+        <w:rPr>
+          <w:sz w:val="32"/>
+          <w:szCs w:val="32"/>
+        </w:rPr>
+        <w:t>Registering courses</w:t>
+      </w:r>
+      <w:r>
+        <w:rPr>
+          <w:sz w:val="32"/>
+          <w:szCs w:val="32"/>
+        </w:rPr>
+        <w:t>.</w:t>
+      </w:r>
+    </w:p>
+    <w:p>
+      <w:pPr>
+        <w:pStyle w:val="ListParagraph"/>
+        <w:numPr>
+          <w:ilvl w:val="1"/>
+          <w:numId w:val="16"/>
+        </w:numPr>
+        <w:rPr>
+          <w:sz w:val="32"/>
+          <w:szCs w:val="32"/>
+        </w:rPr>
+      </w:pPr>
+      <w:r>
+        <w:rPr>
+          <w:sz w:val="32"/>
+          <w:szCs w:val="32"/>
+        </w:rPr>
+        <w:lastRenderedPageBreak/>
+        <w:t>Storing student information and registered records.</w:t>
+      </w:r>
+    </w:p>
+    <w:p>
+      <w:pPr>
+        <w:pStyle w:val="ListParagraph"/>
+        <w:numPr>
+          <w:ilvl w:val="1"/>
+          <w:numId w:val="16"/>
+        </w:numPr>
+        <w:rPr>
+          <w:sz w:val="32"/>
+          <w:szCs w:val="32"/>
+        </w:rPr>
+      </w:pPr>
+      <w:r>
+        <w:rPr>
+          <w:sz w:val="32"/>
+          <w:szCs w:val="32"/>
+        </w:rPr>
+        <w:t>Providing student with the schedule</w:t>
+      </w:r>
+    </w:p>
+    <w:p>
+      <w:pPr>
+        <w:pStyle w:val="ListParagraph"/>
+        <w:numPr>
+          <w:ilvl w:val="0"/>
+          <w:numId w:val="16"/>
+        </w:numPr>
+        <w:rPr>
+          <w:sz w:val="32"/>
+          <w:szCs w:val="32"/>
+        </w:rPr>
+      </w:pPr>
+      <w:r>
+        <w:rPr>
+          <w:sz w:val="32"/>
+          <w:szCs w:val="32"/>
+        </w:rPr>
+        <w:t>Output:</w:t>
+      </w:r>
+    </w:p>
+    <w:p>
+      <w:pPr>
+        <w:pStyle w:val="ListParagraph"/>
+        <w:numPr>
+          <w:ilvl w:val="1"/>
+          <w:numId w:val="16"/>
+        </w:numPr>
+        <w:rPr>
+          <w:sz w:val="32"/>
+          <w:szCs w:val="32"/>
+        </w:rPr>
+      </w:pPr>
+      <w:r>
+        <w:rPr>
+          <w:sz w:val="32"/>
+          <w:szCs w:val="32"/>
+        </w:rPr>
+        <w:t>Enrollment slip.</w:t>
+      </w:r>
+    </w:p>
+    <w:p>
+      <w:pPr>
+        <w:pStyle w:val="ListParagraph"/>
+        <w:numPr>
+          <w:ilvl w:val="1"/>
+          <w:numId w:val="16"/>
+        </w:numPr>
+        <w:rPr>
+          <w:sz w:val="32"/>
+          <w:szCs w:val="32"/>
+        </w:rPr>
+      </w:pPr>
+      <w:r>
+        <w:rPr>
+          <w:sz w:val="32"/>
+          <w:szCs w:val="32"/>
+        </w:rPr>
+        <w:t>S</w:t>
+      </w:r>
+      <w:r>
+        <w:rPr>
+          <w:sz w:val="32"/>
+          <w:szCs w:val="32"/>
+        </w:rPr>
+        <w:t>tudent card</w:t>
+      </w:r>
+      <w:r>
+        <w:rPr>
+          <w:sz w:val="32"/>
+          <w:szCs w:val="32"/>
+        </w:rPr>
+        <w:t>.</w:t>
+      </w:r>
+    </w:p>
+    <w:p>
+      <w:pPr>
+        <w:pStyle w:val="ListParagraph"/>
+        <w:numPr>
+          <w:ilvl w:val="1"/>
+          <w:numId w:val="16"/>
+        </w:numPr>
+        <w:rPr>
+          <w:sz w:val="32"/>
+          <w:szCs w:val="32"/>
+        </w:rPr>
+      </w:pPr>
+      <w:r>
+        <w:rPr>
+          <w:sz w:val="32"/>
+          <w:szCs w:val="32"/>
+        </w:rPr>
+        <w:t>Schedule.</w:t>
+      </w:r>
+    </w:p>
+    <w:p>
+      <w:pPr>
+        <w:ind w:left="2160"/>
+        <w:rPr>
+          <w:sz w:val="32"/>
+          <w:szCs w:val="32"/>
+        </w:rPr>
+      </w:pPr>
+    </w:p>
+    <w:p>
+      <w:pPr>
+        <w:ind w:left="2160"/>
+        <w:rPr>
+          <w:sz w:val="32"/>
+          <w:szCs w:val="32"/>
+        </w:rPr>
+      </w:pPr>
+    </w:p>
+    <w:p>
+      <w:pPr>
+        <w:ind w:left="2160"/>
+        <w:rPr>
+          <w:sz w:val="32"/>
+          <w:szCs w:val="32"/>
+        </w:rPr>
+      </w:pPr>
+      <w:r>
+        <w:rPr>
+          <w:sz w:val="32"/>
+          <w:szCs w:val="32"/>
+        </w:rPr>
+        <w:t>Non-functional requirements:</w:t>
+      </w:r>
+    </w:p>
+    <w:p>
+      <w:pPr>
+        <w:pStyle w:val="ListParagraph"/>
+        <w:numPr>
+          <w:ilvl w:val="0"/>
+          <w:numId w:val="17"/>
+        </w:numPr>
+        <w:rPr>
+          <w:sz w:val="32"/>
+          <w:szCs w:val="32"/>
+        </w:rPr>
+      </w:pPr>
+      <w:r>
+        <w:rPr>
+          <w:sz w:val="32"/>
+          <w:szCs w:val="32"/>
+        </w:rPr>
+        <w:t>Performance:</w:t>
+      </w:r>
+    </w:p>
+    <w:p>
+      <w:pPr>
+        <w:ind w:left="3600"/>
+        <w:rPr>
+          <w:sz w:val="32"/>
+          <w:szCs w:val="32"/>
+        </w:rPr>
+      </w:pPr>
+      <w:r>
+        <w:rPr>
+          <w:sz w:val="32"/>
+          <w:szCs w:val="32"/>
+        </w:rPr>
+        <w:t xml:space="preserve">The performance is not good, </w:t>
+      </w:r>
+      <w:r>
+        <w:rPr>
+          <w:sz w:val="32"/>
+          <w:szCs w:val="32"/>
+        </w:rPr>
+        <w:t>due to the large number of new students that want to enroll. The current system is not good in terms of organizing and storing the student records, so the administrator must search it manually and modify it.</w:t>
+      </w:r>
+    </w:p>
+    <w:p>
+      <w:pPr>
+        <w:pStyle w:val="ListParagraph"/>
+        <w:numPr>
+          <w:ilvl w:val="0"/>
+          <w:numId w:val="17"/>
+        </w:numPr>
+        <w:rPr>
+          <w:sz w:val="32"/>
+          <w:szCs w:val="32"/>
+        </w:rPr>
+      </w:pPr>
+      <w:r>
+        <w:rPr>
+          <w:sz w:val="32"/>
+          <w:szCs w:val="32"/>
+        </w:rPr>
+        <w:t>Control:</w:t>
+      </w:r>
+    </w:p>
+    <w:p>
+      <w:pPr>
+        <w:ind w:left="3240"/>
+        <w:rPr>
+          <w:sz w:val="32"/>
+          <w:szCs w:val="32"/>
+        </w:rPr>
+      </w:pPr>
+      <w:r>
+        <w:rPr>
+          <w:sz w:val="32"/>
+          <w:szCs w:val="32"/>
+        </w:rPr>
+        <w:t>If</w:t>
+      </w:r>
+      <w:r>
+        <w:rPr>
+          <w:sz w:val="32"/>
+          <w:szCs w:val="32"/>
+        </w:rPr>
+        <w:t xml:space="preserve"> the student information is not completed or the student did not pay for the enrollment the enrollment cannot be completed. If the student exceeds his/her credit hour limit the student cannot complete the registration unless he/she reduces the number of </w:t>
+      </w:r>
+      <w:r>
+        <w:rPr>
+          <w:sz w:val="32"/>
+          <w:szCs w:val="32"/>
+        </w:rPr>
+        <w:t>courses,</w:t>
+      </w:r>
+      <w:r>
+        <w:rPr>
+          <w:sz w:val="32"/>
+          <w:szCs w:val="32"/>
+        </w:rPr>
+        <w:t xml:space="preserve"> he/she would like to register for</w:t>
+      </w:r>
+    </w:p>
+    <w:p>
+      <w:pPr>
+        <w:rPr>
+          <w:sz w:val="32"/>
+          <w:szCs w:val="32"/>
+        </w:rPr>
+      </w:pPr>
     </w:p>
     <w:p>
       <w:pPr>
@@ -2626,6 +3772,95 @@
     </w:lvl>
   </w:abstractNum>
   <w:abstractNum w:abstractNumId="2" w15:restartNumberingAfterBreak="0">
+    <w:nsid w:val="14373B87"/>
+    <w:multiLevelType w:val="hybridMultilevel"/>
+    <w:tmpl w:val="5CF47372"/>
+    <w:lvl w:ilvl="0" w:tplc="609EEFDC">
+      <w:start w:val="1"/>
+      <w:numFmt w:val="lowerLetter"/>
+      <w:lvlText w:val="%1."/>
+      <w:lvlJc w:val="left"/>
+      <w:pPr>
+        <w:ind w:left="3960" w:hanging="360"/>
+      </w:pPr>
+      <w:rPr>
+        <w:rFonts w:hint="default"/>
+      </w:rPr>
+    </w:lvl>
+    <w:lvl w:ilvl="1" w:tplc="04090019">
+      <w:start w:val="1"/>
+      <w:numFmt w:val="lowerLetter"/>
+      <w:lvlText w:val="%2."/>
+      <w:lvlJc w:val="left"/>
+      <w:pPr>
+        <w:ind w:left="4680" w:hanging="360"/>
+      </w:pPr>
+    </w:lvl>
+    <w:lvl w:ilvl="2" w:tplc="0409001B" w:tentative="1">
+      <w:start w:val="1"/>
+      <w:numFmt w:val="lowerRoman"/>
+      <w:lvlText w:val="%3."/>
+      <w:lvlJc w:val="right"/>
+      <w:pPr>
+        <w:ind w:left="5400" w:hanging="180"/>
+      </w:pPr>
+    </w:lvl>
+    <w:lvl w:ilvl="3" w:tplc="0409000F" w:tentative="1">
+      <w:start w:val="1"/>
+      <w:numFmt w:val="decimal"/>
+      <w:lvlText w:val="%4."/>
+      <w:lvlJc w:val="left"/>
+      <w:pPr>
+        <w:ind w:left="6120" w:hanging="360"/>
+      </w:pPr>
+    </w:lvl>
+    <w:lvl w:ilvl="4" w:tplc="04090019" w:tentative="1">
+      <w:start w:val="1"/>
+      <w:numFmt w:val="lowerLetter"/>
+      <w:lvlText w:val="%5."/>
+      <w:lvlJc w:val="left"/>
+      <w:pPr>
+        <w:ind w:left="6840" w:hanging="360"/>
+      </w:pPr>
+    </w:lvl>
+    <w:lvl w:ilvl="5" w:tplc="0409001B" w:tentative="1">
+      <w:start w:val="1"/>
+      <w:numFmt w:val="lowerRoman"/>
+      <w:lvlText w:val="%6."/>
+      <w:lvlJc w:val="right"/>
+      <w:pPr>
+        <w:ind w:left="7560" w:hanging="180"/>
+      </w:pPr>
+    </w:lvl>
+    <w:lvl w:ilvl="6" w:tplc="0409000F" w:tentative="1">
+      <w:start w:val="1"/>
+      <w:numFmt w:val="decimal"/>
+      <w:lvlText w:val="%7."/>
+      <w:lvlJc w:val="left"/>
+      <w:pPr>
+        <w:ind w:left="8280" w:hanging="360"/>
+      </w:pPr>
+    </w:lvl>
+    <w:lvl w:ilvl="7" w:tplc="04090019" w:tentative="1">
+      <w:start w:val="1"/>
+      <w:numFmt w:val="lowerLetter"/>
+      <w:lvlText w:val="%8."/>
+      <w:lvlJc w:val="left"/>
+      <w:pPr>
+        <w:ind w:left="9000" w:hanging="360"/>
+      </w:pPr>
+    </w:lvl>
+    <w:lvl w:ilvl="8" w:tplc="0409001B" w:tentative="1">
+      <w:start w:val="1"/>
+      <w:numFmt w:val="lowerRoman"/>
+      <w:lvlText w:val="%9."/>
+      <w:lvlJc w:val="right"/>
+      <w:pPr>
+        <w:ind w:left="9720" w:hanging="180"/>
+      </w:pPr>
+    </w:lvl>
+  </w:abstractNum>
+  <w:abstractNum w:abstractNumId="3" w15:restartNumberingAfterBreak="0">
     <w:nsid w:val="14FC381B"/>
     <w:multiLevelType w:val="hybridMultilevel"/>
     <w:tmpl w:val="A1C8E770"/>
@@ -2714,7 +3949,7 @@
       </w:pPr>
     </w:lvl>
   </w:abstractNum>
-  <w:abstractNum w:abstractNumId="3" w15:restartNumberingAfterBreak="0">
+  <w:abstractNum w:abstractNumId="4" w15:restartNumberingAfterBreak="0">
     <w:nsid w:val="1CBE4D95"/>
     <w:multiLevelType w:val="hybridMultilevel"/>
     <w:tmpl w:val="91EED8B0"/>
@@ -2803,7 +4038,7 @@
       </w:pPr>
     </w:lvl>
   </w:abstractNum>
-  <w:abstractNum w:abstractNumId="4" w15:restartNumberingAfterBreak="0">
+  <w:abstractNum w:abstractNumId="5" w15:restartNumberingAfterBreak="0">
     <w:nsid w:val="1D905422"/>
     <w:multiLevelType w:val="hybridMultilevel"/>
     <w:tmpl w:val="98A808A6"/>
@@ -2892,7 +4127,7 @@
       </w:pPr>
     </w:lvl>
   </w:abstractNum>
-  <w:abstractNum w:abstractNumId="5" w15:restartNumberingAfterBreak="0">
+  <w:abstractNum w:abstractNumId="6" w15:restartNumberingAfterBreak="0">
     <w:nsid w:val="2B7C0065"/>
     <w:multiLevelType w:val="hybridMultilevel"/>
     <w:tmpl w:val="C696EF1C"/>
@@ -2981,7 +4216,185 @@
       </w:pPr>
     </w:lvl>
   </w:abstractNum>
-  <w:abstractNum w:abstractNumId="6" w15:restartNumberingAfterBreak="0">
+  <w:abstractNum w:abstractNumId="7" w15:restartNumberingAfterBreak="0">
+    <w:nsid w:val="2B9F4033"/>
+    <w:multiLevelType w:val="hybridMultilevel"/>
+    <w:tmpl w:val="EE16420A"/>
+    <w:lvl w:ilvl="0" w:tplc="8AC65BF2">
+      <w:start w:val="1"/>
+      <w:numFmt w:val="decimal"/>
+      <w:lvlText w:val="%1."/>
+      <w:lvlJc w:val="left"/>
+      <w:pPr>
+        <w:ind w:left="3240" w:hanging="360"/>
+      </w:pPr>
+      <w:rPr>
+        <w:rFonts w:hint="default"/>
+      </w:rPr>
+    </w:lvl>
+    <w:lvl w:ilvl="1" w:tplc="04090019">
+      <w:start w:val="1"/>
+      <w:numFmt w:val="lowerLetter"/>
+      <w:lvlText w:val="%2."/>
+      <w:lvlJc w:val="left"/>
+      <w:pPr>
+        <w:ind w:left="3960" w:hanging="360"/>
+      </w:pPr>
+    </w:lvl>
+    <w:lvl w:ilvl="2" w:tplc="0409001B" w:tentative="1">
+      <w:start w:val="1"/>
+      <w:numFmt w:val="lowerRoman"/>
+      <w:lvlText w:val="%3."/>
+      <w:lvlJc w:val="right"/>
+      <w:pPr>
+        <w:ind w:left="4680" w:hanging="180"/>
+      </w:pPr>
+    </w:lvl>
+    <w:lvl w:ilvl="3" w:tplc="0409000F" w:tentative="1">
+      <w:start w:val="1"/>
+      <w:numFmt w:val="decimal"/>
+      <w:lvlText w:val="%4."/>
+      <w:lvlJc w:val="left"/>
+      <w:pPr>
+        <w:ind w:left="5400" w:hanging="360"/>
+      </w:pPr>
+    </w:lvl>
+    <w:lvl w:ilvl="4" w:tplc="04090019" w:tentative="1">
+      <w:start w:val="1"/>
+      <w:numFmt w:val="lowerLetter"/>
+      <w:lvlText w:val="%5."/>
+      <w:lvlJc w:val="left"/>
+      <w:pPr>
+        <w:ind w:left="6120" w:hanging="360"/>
+      </w:pPr>
+    </w:lvl>
+    <w:lvl w:ilvl="5" w:tplc="0409001B" w:tentative="1">
+      <w:start w:val="1"/>
+      <w:numFmt w:val="lowerRoman"/>
+      <w:lvlText w:val="%6."/>
+      <w:lvlJc w:val="right"/>
+      <w:pPr>
+        <w:ind w:left="6840" w:hanging="180"/>
+      </w:pPr>
+    </w:lvl>
+    <w:lvl w:ilvl="6" w:tplc="0409000F" w:tentative="1">
+      <w:start w:val="1"/>
+      <w:numFmt w:val="decimal"/>
+      <w:lvlText w:val="%7."/>
+      <w:lvlJc w:val="left"/>
+      <w:pPr>
+        <w:ind w:left="7560" w:hanging="360"/>
+      </w:pPr>
+    </w:lvl>
+    <w:lvl w:ilvl="7" w:tplc="04090019" w:tentative="1">
+      <w:start w:val="1"/>
+      <w:numFmt w:val="lowerLetter"/>
+      <w:lvlText w:val="%8."/>
+      <w:lvlJc w:val="left"/>
+      <w:pPr>
+        <w:ind w:left="8280" w:hanging="360"/>
+      </w:pPr>
+    </w:lvl>
+    <w:lvl w:ilvl="8" w:tplc="0409001B" w:tentative="1">
+      <w:start w:val="1"/>
+      <w:numFmt w:val="lowerRoman"/>
+      <w:lvlText w:val="%9."/>
+      <w:lvlJc w:val="right"/>
+      <w:pPr>
+        <w:ind w:left="9000" w:hanging="180"/>
+      </w:pPr>
+    </w:lvl>
+  </w:abstractNum>
+  <w:abstractNum w:abstractNumId="8" w15:restartNumberingAfterBreak="0">
+    <w:nsid w:val="3A5168E9"/>
+    <w:multiLevelType w:val="hybridMultilevel"/>
+    <w:tmpl w:val="A448E9B6"/>
+    <w:lvl w:ilvl="0" w:tplc="5A086F9E">
+      <w:start w:val="1"/>
+      <w:numFmt w:val="decimal"/>
+      <w:lvlText w:val="%1."/>
+      <w:lvlJc w:val="left"/>
+      <w:pPr>
+        <w:ind w:left="3240" w:hanging="360"/>
+      </w:pPr>
+      <w:rPr>
+        <w:rFonts w:hint="default"/>
+      </w:rPr>
+    </w:lvl>
+    <w:lvl w:ilvl="1" w:tplc="04090019" w:tentative="1">
+      <w:start w:val="1"/>
+      <w:numFmt w:val="lowerLetter"/>
+      <w:lvlText w:val="%2."/>
+      <w:lvlJc w:val="left"/>
+      <w:pPr>
+        <w:ind w:left="3960" w:hanging="360"/>
+      </w:pPr>
+    </w:lvl>
+    <w:lvl w:ilvl="2" w:tplc="0409001B" w:tentative="1">
+      <w:start w:val="1"/>
+      <w:numFmt w:val="lowerRoman"/>
+      <w:lvlText w:val="%3."/>
+      <w:lvlJc w:val="right"/>
+      <w:pPr>
+        <w:ind w:left="4680" w:hanging="180"/>
+      </w:pPr>
+    </w:lvl>
+    <w:lvl w:ilvl="3" w:tplc="0409000F" w:tentative="1">
+      <w:start w:val="1"/>
+      <w:numFmt w:val="decimal"/>
+      <w:lvlText w:val="%4."/>
+      <w:lvlJc w:val="left"/>
+      <w:pPr>
+        <w:ind w:left="5400" w:hanging="360"/>
+      </w:pPr>
+    </w:lvl>
+    <w:lvl w:ilvl="4" w:tplc="04090019" w:tentative="1">
+      <w:start w:val="1"/>
+      <w:numFmt w:val="lowerLetter"/>
+      <w:lvlText w:val="%5."/>
+      <w:lvlJc w:val="left"/>
+      <w:pPr>
+        <w:ind w:left="6120" w:hanging="360"/>
+      </w:pPr>
+    </w:lvl>
+    <w:lvl w:ilvl="5" w:tplc="0409001B" w:tentative="1">
+      <w:start w:val="1"/>
+      <w:numFmt w:val="lowerRoman"/>
+      <w:lvlText w:val="%6."/>
+      <w:lvlJc w:val="right"/>
+      <w:pPr>
+        <w:ind w:left="6840" w:hanging="180"/>
+      </w:pPr>
+    </w:lvl>
+    <w:lvl w:ilvl="6" w:tplc="0409000F" w:tentative="1">
+      <w:start w:val="1"/>
+      <w:numFmt w:val="decimal"/>
+      <w:lvlText w:val="%7."/>
+      <w:lvlJc w:val="left"/>
+      <w:pPr>
+        <w:ind w:left="7560" w:hanging="360"/>
+      </w:pPr>
+    </w:lvl>
+    <w:lvl w:ilvl="7" w:tplc="04090019" w:tentative="1">
+      <w:start w:val="1"/>
+      <w:numFmt w:val="lowerLetter"/>
+      <w:lvlText w:val="%8."/>
+      <w:lvlJc w:val="left"/>
+      <w:pPr>
+        <w:ind w:left="8280" w:hanging="360"/>
+      </w:pPr>
+    </w:lvl>
+    <w:lvl w:ilvl="8" w:tplc="0409001B" w:tentative="1">
+      <w:start w:val="1"/>
+      <w:numFmt w:val="lowerRoman"/>
+      <w:lvlText w:val="%9."/>
+      <w:lvlJc w:val="right"/>
+      <w:pPr>
+        <w:ind w:left="9000" w:hanging="180"/>
+      </w:pPr>
+    </w:lvl>
+  </w:abstractNum>
+  <w:abstractNum w:abstractNumId="9" w15:restartNumberingAfterBreak="0">
     <w:nsid w:val="40B0574B"/>
     <w:multiLevelType w:val="hybridMultilevel"/>
     <w:tmpl w:val="151E988E"/>
@@ -3074,7 +4487,7 @@
       </w:pPr>
     </w:lvl>
   </w:abstractNum>
-  <w:abstractNum w:abstractNumId="7" w15:restartNumberingAfterBreak="0">
+  <w:abstractNum w:abstractNumId="10" w15:restartNumberingAfterBreak="0">
     <w:nsid w:val="415228DE"/>
     <w:multiLevelType w:val="hybridMultilevel"/>
     <w:tmpl w:val="4C08465E"/>
@@ -3163,7 +4576,96 @@
       </w:pPr>
     </w:lvl>
   </w:abstractNum>
-  <w:abstractNum w:abstractNumId="8" w15:restartNumberingAfterBreak="0">
+  <w:abstractNum w:abstractNumId="11" w15:restartNumberingAfterBreak="0">
+    <w:nsid w:val="41692CB7"/>
+    <w:multiLevelType w:val="hybridMultilevel"/>
+    <w:tmpl w:val="0D1C59A8"/>
+    <w:lvl w:ilvl="0" w:tplc="330C9A26">
+      <w:start w:val="1"/>
+      <w:numFmt w:val="decimal"/>
+      <w:lvlText w:val="%1."/>
+      <w:lvlJc w:val="left"/>
+      <w:pPr>
+        <w:ind w:left="3240" w:hanging="360"/>
+      </w:pPr>
+      <w:rPr>
+        <w:rFonts w:hint="default"/>
+      </w:rPr>
+    </w:lvl>
+    <w:lvl w:ilvl="1" w:tplc="04090019">
+      <w:start w:val="1"/>
+      <w:numFmt w:val="lowerLetter"/>
+      <w:lvlText w:val="%2."/>
+      <w:lvlJc w:val="left"/>
+      <w:pPr>
+        <w:ind w:left="3960" w:hanging="360"/>
+      </w:pPr>
+    </w:lvl>
+    <w:lvl w:ilvl="2" w:tplc="0409001B" w:tentative="1">
+      <w:start w:val="1"/>
+      <w:numFmt w:val="lowerRoman"/>
+      <w:lvlText w:val="%3."/>
+      <w:lvlJc w:val="right"/>
+      <w:pPr>
+        <w:ind w:left="4680" w:hanging="180"/>
+      </w:pPr>
+    </w:lvl>
+    <w:lvl w:ilvl="3" w:tplc="0409000F" w:tentative="1">
+      <w:start w:val="1"/>
+      <w:numFmt w:val="decimal"/>
+      <w:lvlText w:val="%4."/>
+      <w:lvlJc w:val="left"/>
+      <w:pPr>
+        <w:ind w:left="5400" w:hanging="360"/>
+      </w:pPr>
+    </w:lvl>
+    <w:lvl w:ilvl="4" w:tplc="04090019" w:tentative="1">
+      <w:start w:val="1"/>
+      <w:numFmt w:val="lowerLetter"/>
+      <w:lvlText w:val="%5."/>
+      <w:lvlJc w:val="left"/>
+      <w:pPr>
+        <w:ind w:left="6120" w:hanging="360"/>
+      </w:pPr>
+    </w:lvl>
+    <w:lvl w:ilvl="5" w:tplc="0409001B" w:tentative="1">
+      <w:start w:val="1"/>
+      <w:numFmt w:val="lowerRoman"/>
+      <w:lvlText w:val="%6."/>
+      <w:lvlJc w:val="right"/>
+      <w:pPr>
+        <w:ind w:left="6840" w:hanging="180"/>
+      </w:pPr>
+    </w:lvl>
+    <w:lvl w:ilvl="6" w:tplc="0409000F" w:tentative="1">
+      <w:start w:val="1"/>
+      <w:numFmt w:val="decimal"/>
+      <w:lvlText w:val="%7."/>
+      <w:lvlJc w:val="left"/>
+      <w:pPr>
+        <w:ind w:left="7560" w:hanging="360"/>
+      </w:pPr>
+    </w:lvl>
+    <w:lvl w:ilvl="7" w:tplc="04090019" w:tentative="1">
+      <w:start w:val="1"/>
+      <w:numFmt w:val="lowerLetter"/>
+      <w:lvlText w:val="%8."/>
+      <w:lvlJc w:val="left"/>
+      <w:pPr>
+        <w:ind w:left="8280" w:hanging="360"/>
+      </w:pPr>
+    </w:lvl>
+    <w:lvl w:ilvl="8" w:tplc="0409001B" w:tentative="1">
+      <w:start w:val="1"/>
+      <w:numFmt w:val="lowerRoman"/>
+      <w:lvlText w:val="%9."/>
+      <w:lvlJc w:val="right"/>
+      <w:pPr>
+        <w:ind w:left="9000" w:hanging="180"/>
+      </w:pPr>
+    </w:lvl>
+  </w:abstractNum>
+  <w:abstractNum w:abstractNumId="12" w15:restartNumberingAfterBreak="0">
     <w:nsid w:val="4AF551A6"/>
     <w:multiLevelType w:val="hybridMultilevel"/>
     <w:tmpl w:val="7568B55E"/>
@@ -3252,7 +4754,96 @@
       </w:pPr>
     </w:lvl>
   </w:abstractNum>
-  <w:abstractNum w:abstractNumId="9" w15:restartNumberingAfterBreak="0">
+  <w:abstractNum w:abstractNumId="13" w15:restartNumberingAfterBreak="0">
+    <w:nsid w:val="5065718B"/>
+    <w:multiLevelType w:val="hybridMultilevel"/>
+    <w:tmpl w:val="ACF83A9C"/>
+    <w:lvl w:ilvl="0" w:tplc="984C1010">
+      <w:start w:val="1"/>
+      <w:numFmt w:val="decimal"/>
+      <w:lvlText w:val="%1."/>
+      <w:lvlJc w:val="left"/>
+      <w:pPr>
+        <w:ind w:left="3240" w:hanging="360"/>
+      </w:pPr>
+      <w:rPr>
+        <w:rFonts w:hint="default"/>
+      </w:rPr>
+    </w:lvl>
+    <w:lvl w:ilvl="1" w:tplc="04090019">
+      <w:start w:val="1"/>
+      <w:numFmt w:val="lowerLetter"/>
+      <w:lvlText w:val="%2."/>
+      <w:lvlJc w:val="left"/>
+      <w:pPr>
+        <w:ind w:left="3960" w:hanging="360"/>
+      </w:pPr>
+    </w:lvl>
+    <w:lvl w:ilvl="2" w:tplc="0409001B" w:tentative="1">
+      <w:start w:val="1"/>
+      <w:numFmt w:val="lowerRoman"/>
+      <w:lvlText w:val="%3."/>
+      <w:lvlJc w:val="right"/>
+      <w:pPr>
+        <w:ind w:left="4680" w:hanging="180"/>
+      </w:pPr>
+    </w:lvl>
+    <w:lvl w:ilvl="3" w:tplc="0409000F" w:tentative="1">
+      <w:start w:val="1"/>
+      <w:numFmt w:val="decimal"/>
+      <w:lvlText w:val="%4."/>
+      <w:lvlJc w:val="left"/>
+      <w:pPr>
+        <w:ind w:left="5400" w:hanging="360"/>
+      </w:pPr>
+    </w:lvl>
+    <w:lvl w:ilvl="4" w:tplc="04090019" w:tentative="1">
+      <w:start w:val="1"/>
+      <w:numFmt w:val="lowerLetter"/>
+      <w:lvlText w:val="%5."/>
+      <w:lvlJc w:val="left"/>
+      <w:pPr>
+        <w:ind w:left="6120" w:hanging="360"/>
+      </w:pPr>
+    </w:lvl>
+    <w:lvl w:ilvl="5" w:tplc="0409001B" w:tentative="1">
+      <w:start w:val="1"/>
+      <w:numFmt w:val="lowerRoman"/>
+      <w:lvlText w:val="%6."/>
+      <w:lvlJc w:val="right"/>
+      <w:pPr>
+        <w:ind w:left="6840" w:hanging="180"/>
+      </w:pPr>
+    </w:lvl>
+    <w:lvl w:ilvl="6" w:tplc="0409000F" w:tentative="1">
+      <w:start w:val="1"/>
+      <w:numFmt w:val="decimal"/>
+      <w:lvlText w:val="%7."/>
+      <w:lvlJc w:val="left"/>
+      <w:pPr>
+        <w:ind w:left="7560" w:hanging="360"/>
+      </w:pPr>
+    </w:lvl>
+    <w:lvl w:ilvl="7" w:tplc="04090019" w:tentative="1">
+      <w:start w:val="1"/>
+      <w:numFmt w:val="lowerLetter"/>
+      <w:lvlText w:val="%8."/>
+      <w:lvlJc w:val="left"/>
+      <w:pPr>
+        <w:ind w:left="8280" w:hanging="360"/>
+      </w:pPr>
+    </w:lvl>
+    <w:lvl w:ilvl="8" w:tplc="0409001B" w:tentative="1">
+      <w:start w:val="1"/>
+      <w:numFmt w:val="lowerRoman"/>
+      <w:lvlText w:val="%9."/>
+      <w:lvlJc w:val="right"/>
+      <w:pPr>
+        <w:ind w:left="9000" w:hanging="180"/>
+      </w:pPr>
+    </w:lvl>
+  </w:abstractNum>
+  <w:abstractNum w:abstractNumId="14" w15:restartNumberingAfterBreak="0">
     <w:nsid w:val="6FD34059"/>
     <w:multiLevelType w:val="hybridMultilevel"/>
     <w:tmpl w:val="D5B8765E"/>
@@ -3341,7 +4932,185 @@
       </w:pPr>
     </w:lvl>
   </w:abstractNum>
-  <w:abstractNum w:abstractNumId="10" w15:restartNumberingAfterBreak="0">
+  <w:abstractNum w:abstractNumId="15" w15:restartNumberingAfterBreak="0">
+    <w:nsid w:val="713F518C"/>
+    <w:multiLevelType w:val="hybridMultilevel"/>
+    <w:tmpl w:val="6C042C26"/>
+    <w:lvl w:ilvl="0" w:tplc="D706C1D4">
+      <w:start w:val="1"/>
+      <w:numFmt w:val="decimal"/>
+      <w:lvlText w:val="%1."/>
+      <w:lvlJc w:val="left"/>
+      <w:pPr>
+        <w:ind w:left="3240" w:hanging="360"/>
+      </w:pPr>
+      <w:rPr>
+        <w:rFonts w:hint="default"/>
+      </w:rPr>
+    </w:lvl>
+    <w:lvl w:ilvl="1" w:tplc="04090019">
+      <w:start w:val="1"/>
+      <w:numFmt w:val="lowerLetter"/>
+      <w:lvlText w:val="%2."/>
+      <w:lvlJc w:val="left"/>
+      <w:pPr>
+        <w:ind w:left="3960" w:hanging="360"/>
+      </w:pPr>
+    </w:lvl>
+    <w:lvl w:ilvl="2" w:tplc="0409001B" w:tentative="1">
+      <w:start w:val="1"/>
+      <w:numFmt w:val="lowerRoman"/>
+      <w:lvlText w:val="%3."/>
+      <w:lvlJc w:val="right"/>
+      <w:pPr>
+        <w:ind w:left="4680" w:hanging="180"/>
+      </w:pPr>
+    </w:lvl>
+    <w:lvl w:ilvl="3" w:tplc="0409000F" w:tentative="1">
+      <w:start w:val="1"/>
+      <w:numFmt w:val="decimal"/>
+      <w:lvlText w:val="%4."/>
+      <w:lvlJc w:val="left"/>
+      <w:pPr>
+        <w:ind w:left="5400" w:hanging="360"/>
+      </w:pPr>
+    </w:lvl>
+    <w:lvl w:ilvl="4" w:tplc="04090019" w:tentative="1">
+      <w:start w:val="1"/>
+      <w:numFmt w:val="lowerLetter"/>
+      <w:lvlText w:val="%5."/>
+      <w:lvlJc w:val="left"/>
+      <w:pPr>
+        <w:ind w:left="6120" w:hanging="360"/>
+      </w:pPr>
+    </w:lvl>
+    <w:lvl w:ilvl="5" w:tplc="0409001B" w:tentative="1">
+      <w:start w:val="1"/>
+      <w:numFmt w:val="lowerRoman"/>
+      <w:lvlText w:val="%6."/>
+      <w:lvlJc w:val="right"/>
+      <w:pPr>
+        <w:ind w:left="6840" w:hanging="180"/>
+      </w:pPr>
+    </w:lvl>
+    <w:lvl w:ilvl="6" w:tplc="0409000F" w:tentative="1">
+      <w:start w:val="1"/>
+      <w:numFmt w:val="decimal"/>
+      <w:lvlText w:val="%7."/>
+      <w:lvlJc w:val="left"/>
+      <w:pPr>
+        <w:ind w:left="7560" w:hanging="360"/>
+      </w:pPr>
+    </w:lvl>
+    <w:lvl w:ilvl="7" w:tplc="04090019" w:tentative="1">
+      <w:start w:val="1"/>
+      <w:numFmt w:val="lowerLetter"/>
+      <w:lvlText w:val="%8."/>
+      <w:lvlJc w:val="left"/>
+      <w:pPr>
+        <w:ind w:left="8280" w:hanging="360"/>
+      </w:pPr>
+    </w:lvl>
+    <w:lvl w:ilvl="8" w:tplc="0409001B" w:tentative="1">
+      <w:start w:val="1"/>
+      <w:numFmt w:val="lowerRoman"/>
+      <w:lvlText w:val="%9."/>
+      <w:lvlJc w:val="right"/>
+      <w:pPr>
+        <w:ind w:left="9000" w:hanging="180"/>
+      </w:pPr>
+    </w:lvl>
+  </w:abstractNum>
+  <w:abstractNum w:abstractNumId="16" w15:restartNumberingAfterBreak="0">
+    <w:nsid w:val="73FF5A4F"/>
+    <w:multiLevelType w:val="hybridMultilevel"/>
+    <w:tmpl w:val="E3A25A24"/>
+    <w:lvl w:ilvl="0" w:tplc="142431C6">
+      <w:start w:val="1"/>
+      <w:numFmt w:val="decimal"/>
+      <w:lvlText w:val="%1."/>
+      <w:lvlJc w:val="left"/>
+      <w:pPr>
+        <w:ind w:left="3240" w:hanging="360"/>
+      </w:pPr>
+      <w:rPr>
+        <w:rFonts w:hint="default"/>
+      </w:rPr>
+    </w:lvl>
+    <w:lvl w:ilvl="1" w:tplc="04090019" w:tentative="1">
+      <w:start w:val="1"/>
+      <w:numFmt w:val="lowerLetter"/>
+      <w:lvlText w:val="%2."/>
+      <w:lvlJc w:val="left"/>
+      <w:pPr>
+        <w:ind w:left="3960" w:hanging="360"/>
+      </w:pPr>
+    </w:lvl>
+    <w:lvl w:ilvl="2" w:tplc="0409001B" w:tentative="1">
+      <w:start w:val="1"/>
+      <w:numFmt w:val="lowerRoman"/>
+      <w:lvlText w:val="%3."/>
+      <w:lvlJc w:val="right"/>
+      <w:pPr>
+        <w:ind w:left="4680" w:hanging="180"/>
+      </w:pPr>
+    </w:lvl>
+    <w:lvl w:ilvl="3" w:tplc="0409000F" w:tentative="1">
+      <w:start w:val="1"/>
+      <w:numFmt w:val="decimal"/>
+      <w:lvlText w:val="%4."/>
+      <w:lvlJc w:val="left"/>
+      <w:pPr>
+        <w:ind w:left="5400" w:hanging="360"/>
+      </w:pPr>
+    </w:lvl>
+    <w:lvl w:ilvl="4" w:tplc="04090019" w:tentative="1">
+      <w:start w:val="1"/>
+      <w:numFmt w:val="lowerLetter"/>
+      <w:lvlText w:val="%5."/>
+      <w:lvlJc w:val="left"/>
+      <w:pPr>
+        <w:ind w:left="6120" w:hanging="360"/>
+      </w:pPr>
+    </w:lvl>
+    <w:lvl w:ilvl="5" w:tplc="0409001B" w:tentative="1">
+      <w:start w:val="1"/>
+      <w:numFmt w:val="lowerRoman"/>
+      <w:lvlText w:val="%6."/>
+      <w:lvlJc w:val="right"/>
+      <w:pPr>
+        <w:ind w:left="6840" w:hanging="180"/>
+      </w:pPr>
+    </w:lvl>
+    <w:lvl w:ilvl="6" w:tplc="0409000F" w:tentative="1">
+      <w:start w:val="1"/>
+      <w:numFmt w:val="decimal"/>
+      <w:lvlText w:val="%7."/>
+      <w:lvlJc w:val="left"/>
+      <w:pPr>
+        <w:ind w:left="7560" w:hanging="360"/>
+      </w:pPr>
+    </w:lvl>
+    <w:lvl w:ilvl="7" w:tplc="04090019" w:tentative="1">
+      <w:start w:val="1"/>
+      <w:numFmt w:val="lowerLetter"/>
+      <w:lvlText w:val="%8."/>
+      <w:lvlJc w:val="left"/>
+      <w:pPr>
+        <w:ind w:left="8280" w:hanging="360"/>
+      </w:pPr>
+    </w:lvl>
+    <w:lvl w:ilvl="8" w:tplc="0409001B" w:tentative="1">
+      <w:start w:val="1"/>
+      <w:numFmt w:val="lowerRoman"/>
+      <w:lvlText w:val="%9."/>
+      <w:lvlJc w:val="right"/>
+      <w:pPr>
+        <w:ind w:left="9000" w:hanging="180"/>
+      </w:pPr>
+    </w:lvl>
+  </w:abstractNum>
+  <w:abstractNum w:abstractNumId="17" w15:restartNumberingAfterBreak="0">
     <w:nsid w:val="776C2F78"/>
     <w:multiLevelType w:val="hybridMultilevel"/>
     <w:tmpl w:val="785E2CD4"/>
@@ -3430,7 +5199,7 @@
       </w:pPr>
     </w:lvl>
   </w:abstractNum>
-  <w:abstractNum w:abstractNumId="11" w15:restartNumberingAfterBreak="0">
+  <w:abstractNum w:abstractNumId="18" w15:restartNumberingAfterBreak="0">
     <w:nsid w:val="79AA3B80"/>
     <w:multiLevelType w:val="hybridMultilevel"/>
     <w:tmpl w:val="1F30F5F6"/>
@@ -3519,7 +5288,7 @@
       </w:pPr>
     </w:lvl>
   </w:abstractNum>
-  <w:abstractNum w:abstractNumId="12" w15:restartNumberingAfterBreak="0">
+  <w:abstractNum w:abstractNumId="19" w15:restartNumberingAfterBreak="0">
     <w:nsid w:val="7BA069BB"/>
     <w:multiLevelType w:val="hybridMultilevel"/>
     <w:tmpl w:val="62107F92"/>
@@ -3607,6 +5376,95 @@
       <w:lvlJc w:val="right"/>
       <w:pPr>
         <w:ind w:left="6480" w:hanging="180"/>
+      </w:pPr>
+    </w:lvl>
+  </w:abstractNum>
+  <w:abstractNum w:abstractNumId="20" w15:restartNumberingAfterBreak="0">
+    <w:nsid w:val="7F786641"/>
+    <w:multiLevelType w:val="hybridMultilevel"/>
+    <w:tmpl w:val="EB3AAB20"/>
+    <w:lvl w:ilvl="0" w:tplc="4B28A302">
+      <w:start w:val="1"/>
+      <w:numFmt w:val="decimal"/>
+      <w:lvlText w:val="%1."/>
+      <w:lvlJc w:val="left"/>
+      <w:pPr>
+        <w:ind w:left="3240" w:hanging="360"/>
+      </w:pPr>
+      <w:rPr>
+        <w:rFonts w:hint="default"/>
+      </w:rPr>
+    </w:lvl>
+    <w:lvl w:ilvl="1" w:tplc="04090019" w:tentative="1">
+      <w:start w:val="1"/>
+      <w:numFmt w:val="lowerLetter"/>
+      <w:lvlText w:val="%2."/>
+      <w:lvlJc w:val="left"/>
+      <w:pPr>
+        <w:ind w:left="3960" w:hanging="360"/>
+      </w:pPr>
+    </w:lvl>
+    <w:lvl w:ilvl="2" w:tplc="0409001B" w:tentative="1">
+      <w:start w:val="1"/>
+      <w:numFmt w:val="lowerRoman"/>
+      <w:lvlText w:val="%3."/>
+      <w:lvlJc w:val="right"/>
+      <w:pPr>
+        <w:ind w:left="4680" w:hanging="180"/>
+      </w:pPr>
+    </w:lvl>
+    <w:lvl w:ilvl="3" w:tplc="0409000F" w:tentative="1">
+      <w:start w:val="1"/>
+      <w:numFmt w:val="decimal"/>
+      <w:lvlText w:val="%4."/>
+      <w:lvlJc w:val="left"/>
+      <w:pPr>
+        <w:ind w:left="5400" w:hanging="360"/>
+      </w:pPr>
+    </w:lvl>
+    <w:lvl w:ilvl="4" w:tplc="04090019" w:tentative="1">
+      <w:start w:val="1"/>
+      <w:numFmt w:val="lowerLetter"/>
+      <w:lvlText w:val="%5."/>
+      <w:lvlJc w:val="left"/>
+      <w:pPr>
+        <w:ind w:left="6120" w:hanging="360"/>
+      </w:pPr>
+    </w:lvl>
+    <w:lvl w:ilvl="5" w:tplc="0409001B" w:tentative="1">
+      <w:start w:val="1"/>
+      <w:numFmt w:val="lowerRoman"/>
+      <w:lvlText w:val="%6."/>
+      <w:lvlJc w:val="right"/>
+      <w:pPr>
+        <w:ind w:left="6840" w:hanging="180"/>
+      </w:pPr>
+    </w:lvl>
+    <w:lvl w:ilvl="6" w:tplc="0409000F" w:tentative="1">
+      <w:start w:val="1"/>
+      <w:numFmt w:val="decimal"/>
+      <w:lvlText w:val="%7."/>
+      <w:lvlJc w:val="left"/>
+      <w:pPr>
+        <w:ind w:left="7560" w:hanging="360"/>
+      </w:pPr>
+    </w:lvl>
+    <w:lvl w:ilvl="7" w:tplc="04090019" w:tentative="1">
+      <w:start w:val="1"/>
+      <w:numFmt w:val="lowerLetter"/>
+      <w:lvlText w:val="%8."/>
+      <w:lvlJc w:val="left"/>
+      <w:pPr>
+        <w:ind w:left="8280" w:hanging="360"/>
+      </w:pPr>
+    </w:lvl>
+    <w:lvl w:ilvl="8" w:tplc="0409001B" w:tentative="1">
+      <w:start w:val="1"/>
+      <w:numFmt w:val="lowerRoman"/>
+      <w:lvlText w:val="%9."/>
+      <w:lvlJc w:val="right"/>
+      <w:pPr>
+        <w:ind w:left="9000" w:hanging="180"/>
       </w:pPr>
     </w:lvl>
   </w:abstractNum>
@@ -3617,37 +5475,61 @@
     <w:abstractNumId w:val="1"/>
   </w:num>
   <w:num w:numId="3" w16cid:durableId="1377008785">
+    <w:abstractNumId w:val="19"/>
+  </w:num>
+  <w:num w:numId="4" w16cid:durableId="1576932731">
+    <w:abstractNumId w:val="4"/>
+  </w:num>
+  <w:num w:numId="5" w16cid:durableId="458763033">
+    <w:abstractNumId w:val="3"/>
+  </w:num>
+  <w:num w:numId="6" w16cid:durableId="2097746567">
+    <w:abstractNumId w:val="14"/>
+  </w:num>
+  <w:num w:numId="7" w16cid:durableId="1417627657">
+    <w:abstractNumId w:val="18"/>
+  </w:num>
+  <w:num w:numId="8" w16cid:durableId="1232886376">
+    <w:abstractNumId w:val="10"/>
+  </w:num>
+  <w:num w:numId="9" w16cid:durableId="933440375">
     <w:abstractNumId w:val="12"/>
   </w:num>
-  <w:num w:numId="4" w16cid:durableId="1576932731">
-    <w:abstractNumId w:val="3"/>
+  <w:num w:numId="10" w16cid:durableId="1779136228">
+    <w:abstractNumId w:val="6"/>
   </w:num>
-  <w:num w:numId="5" w16cid:durableId="458763033">
-    <w:abstractNumId w:val="2"/>
+  <w:num w:numId="11" w16cid:durableId="1706173102">
+    <w:abstractNumId w:val="5"/>
   </w:num>
-  <w:num w:numId="6" w16cid:durableId="2097746567">
+  <w:num w:numId="12" w16cid:durableId="551234365">
     <w:abstractNumId w:val="9"/>
   </w:num>
-  <w:num w:numId="7" w16cid:durableId="1417627657">
+  <w:num w:numId="13" w16cid:durableId="686904068">
+    <w:abstractNumId w:val="17"/>
+  </w:num>
+  <w:num w:numId="14" w16cid:durableId="953052720">
+    <w:abstractNumId w:val="15"/>
+  </w:num>
+  <w:num w:numId="15" w16cid:durableId="1289431257">
+    <w:abstractNumId w:val="7"/>
+  </w:num>
+  <w:num w:numId="16" w16cid:durableId="2133358280">
     <w:abstractNumId w:val="11"/>
   </w:num>
-  <w:num w:numId="8" w16cid:durableId="1232886376">
-    <w:abstractNumId w:val="7"/>
+  <w:num w:numId="17" w16cid:durableId="290064972">
+    <w:abstractNumId w:val="20"/>
   </w:num>
-  <w:num w:numId="9" w16cid:durableId="933440375">
+  <w:num w:numId="18" w16cid:durableId="600719630">
+    <w:abstractNumId w:val="16"/>
+  </w:num>
+  <w:num w:numId="19" w16cid:durableId="720835072">
+    <w:abstractNumId w:val="13"/>
+  </w:num>
+  <w:num w:numId="20" w16cid:durableId="202211247">
     <w:abstractNumId w:val="8"/>
   </w:num>
-  <w:num w:numId="10" w16cid:durableId="1779136228">
-    <w:abstractNumId w:val="5"/>
-  </w:num>
-  <w:num w:numId="11" w16cid:durableId="1706173102">
-    <w:abstractNumId w:val="4"/>
-  </w:num>
-  <w:num w:numId="12" w16cid:durableId="551234365">
-    <w:abstractNumId w:val="6"/>
-  </w:num>
-  <w:num w:numId="13" w16cid:durableId="686904068">
-    <w:abstractNumId w:val="10"/>
+  <w:num w:numId="21" w16cid:durableId="1230535589">
+    <w:abstractNumId w:val="2"/>
   </w:num>
 </w:numbering>
 </file>

</xml_diff>

<commit_message>
Added investigation and modified module 4 to phase 2 report
</commit_message>
<xml_diff>
--- a/Phase_2/Phase_2_report.docx
+++ b/Phase_2/Phase_2_report.docx
@@ -197,25 +197,7 @@
           <w:sz w:val="32"/>
           <w:szCs w:val="32"/>
         </w:rPr>
-        <w:t xml:space="preserve">Ali </w:t>
-      </w:r>
-      <w:proofErr w:type="spellStart"/>
-      <w:r>
-        <w:rPr>
-          <w:rFonts w:cstheme="majorBidi"/>
-          <w:sz w:val="32"/>
-          <w:szCs w:val="32"/>
-        </w:rPr>
-        <w:t>Isameldin</w:t>
-      </w:r>
-      <w:proofErr w:type="spellEnd"/>
-      <w:r>
-        <w:rPr>
-          <w:rFonts w:cstheme="majorBidi"/>
-          <w:sz w:val="32"/>
-          <w:szCs w:val="32"/>
-        </w:rPr>
-        <w:t xml:space="preserve"> Ali A23CS3001</w:t>
+        <w:t>Ali Isameldin Ali A23CS3001</w:t>
       </w:r>
     </w:p>
     <w:p>
@@ -288,23 +270,7 @@
           <w:sz w:val="28"/>
           <w:szCs w:val="28"/>
         </w:rPr>
-        <w:t xml:space="preserve">This project is designed to solve this university systems issues. The </w:t>
-      </w:r>
-      <w:proofErr w:type="gramStart"/>
-      <w:r>
-        <w:rPr>
-          <w:sz w:val="28"/>
-          <w:szCs w:val="28"/>
-        </w:rPr>
-        <w:t>main focus</w:t>
-      </w:r>
-      <w:proofErr w:type="gramEnd"/>
-      <w:r>
-        <w:rPr>
-          <w:sz w:val="28"/>
-          <w:szCs w:val="28"/>
-        </w:rPr>
-        <w:t xml:space="preserve"> of the project is to deliver IS that handles large amounts of data and automates most of the processes to reduce errors. This project </w:t>
+        <w:t xml:space="preserve">This project is designed to solve this university systems issues. The main focus of the project is to deliver IS that handles large amounts of data and automates most of the processes to reduce errors. This project </w:t>
       </w:r>
       <w:r>
         <w:rPr>
@@ -651,6 +617,40 @@
     </w:p>
     <w:p>
       <w:pPr>
+        <w:ind w:left="720"/>
+        <w:rPr>
+          <w:sz w:val="28"/>
+          <w:szCs w:val="28"/>
+        </w:rPr>
+      </w:pPr>
+    </w:p>
+    <w:p>
+      <w:pPr>
+        <w:spacing w:line="259" w:lineRule="auto"/>
+        <w:rPr>
+          <w:sz w:val="28"/>
+          <w:szCs w:val="28"/>
+        </w:rPr>
+      </w:pPr>
+      <w:r>
+        <w:rPr>
+          <w:sz w:val="28"/>
+          <w:szCs w:val="28"/>
+        </w:rPr>
+        <w:br w:type="page"/>
+      </w:r>
+    </w:p>
+    <w:p>
+      <w:pPr>
+        <w:ind w:left="720"/>
+        <w:rPr>
+          <w:sz w:val="28"/>
+          <w:szCs w:val="28"/>
+        </w:rPr>
+      </w:pPr>
+    </w:p>
+    <w:p>
+      <w:pPr>
         <w:pStyle w:val="ListParagraph"/>
         <w:numPr>
           <w:ilvl w:val="0"/>
@@ -683,10 +683,51 @@
       </w:pPr>
       <w:r>
         <w:rPr>
-          <w:sz w:val="28"/>
-          <w:szCs w:val="28"/>
-        </w:rPr>
-        <w:t>…</w:t>
+          <w:noProof/>
+          <w:sz w:val="28"/>
+          <w:szCs w:val="28"/>
+        </w:rPr>
+        <w:drawing>
+          <wp:inline distT="0" distB="0" distL="0" distR="0" wp14:anchorId="60F8EA3F" wp14:editId="79853E23">
+            <wp:extent cx="5259888" cy="7481455"/>
+            <wp:effectExtent l="0" t="0" r="0" b="5715"/>
+            <wp:docPr id="2101802079" name="Picture 1" descr="A document with a signature&#10;&#10;Description automatically generated"/>
+            <wp:cNvGraphicFramePr>
+              <a:graphicFrameLocks xmlns:a="http://schemas.openxmlformats.org/drawingml/2006/main" noChangeAspect="1"/>
+            </wp:cNvGraphicFramePr>
+            <a:graphic xmlns:a="http://schemas.openxmlformats.org/drawingml/2006/main">
+              <a:graphicData uri="http://schemas.openxmlformats.org/drawingml/2006/picture">
+                <pic:pic xmlns:pic="http://schemas.openxmlformats.org/drawingml/2006/picture">
+                  <pic:nvPicPr>
+                    <pic:cNvPr id="2101802079" name="Picture 1" descr="A document with a signature&#10;&#10;Description automatically generated"/>
+                    <pic:cNvPicPr/>
+                  </pic:nvPicPr>
+                  <pic:blipFill>
+                    <a:blip r:embed="rId6">
+                      <a:extLst>
+                        <a:ext uri="{28A0092B-C50C-407E-A947-70E740481C1C}">
+                          <a14:useLocalDpi xmlns:a14="http://schemas.microsoft.com/office/drawing/2010/main" val="0"/>
+                        </a:ext>
+                      </a:extLst>
+                    </a:blip>
+                    <a:stretch>
+                      <a:fillRect/>
+                    </a:stretch>
+                  </pic:blipFill>
+                  <pic:spPr>
+                    <a:xfrm>
+                      <a:off x="0" y="0"/>
+                      <a:ext cx="5275627" cy="7503842"/>
+                    </a:xfrm>
+                    <a:prstGeom prst="rect">
+                      <a:avLst/>
+                    </a:prstGeom>
+                  </pic:spPr>
+                </pic:pic>
+              </a:graphicData>
+            </a:graphic>
+          </wp:inline>
+        </w:drawing>
       </w:r>
     </w:p>
     <w:p>
@@ -697,22 +738,137 @@
           <w:szCs w:val="32"/>
         </w:rPr>
       </w:pPr>
-    </w:p>
-    <w:p>
-      <w:pPr>
-        <w:spacing w:line="259" w:lineRule="auto"/>
-        <w:rPr>
+      <w:r>
+        <w:rPr>
+          <w:noProof/>
           <w:sz w:val="32"/>
           <w:szCs w:val="32"/>
         </w:rPr>
-      </w:pPr>
-      <w:r>
+        <w:lastRenderedPageBreak/>
+        <w:drawing>
+          <wp:inline distT="0" distB="0" distL="0" distR="0" wp14:anchorId="1B21DD4B" wp14:editId="4D88C739">
+            <wp:extent cx="5943600" cy="5984875"/>
+            <wp:effectExtent l="171450" t="152400" r="171450" b="206375"/>
+            <wp:docPr id="1980313274" name="Picture 2" descr="A close-up of a document&#10;&#10;Description automatically generated"/>
+            <wp:cNvGraphicFramePr>
+              <a:graphicFrameLocks xmlns:a="http://schemas.openxmlformats.org/drawingml/2006/main" noChangeAspect="1"/>
+            </wp:cNvGraphicFramePr>
+            <a:graphic xmlns:a="http://schemas.openxmlformats.org/drawingml/2006/main">
+              <a:graphicData uri="http://schemas.openxmlformats.org/drawingml/2006/picture">
+                <pic:pic xmlns:pic="http://schemas.openxmlformats.org/drawingml/2006/picture">
+                  <pic:nvPicPr>
+                    <pic:cNvPr id="1980313274" name="Picture 2" descr="A close-up of a document&#10;&#10;Description automatically generated"/>
+                    <pic:cNvPicPr/>
+                  </pic:nvPicPr>
+                  <pic:blipFill>
+                    <a:blip r:embed="rId7">
+                      <a:extLst>
+                        <a:ext uri="{28A0092B-C50C-407E-A947-70E740481C1C}">
+                          <a14:useLocalDpi xmlns:a14="http://schemas.microsoft.com/office/drawing/2010/main" val="0"/>
+                        </a:ext>
+                      </a:extLst>
+                    </a:blip>
+                    <a:stretch>
+                      <a:fillRect/>
+                    </a:stretch>
+                  </pic:blipFill>
+                  <pic:spPr>
+                    <a:xfrm>
+                      <a:off x="0" y="0"/>
+                      <a:ext cx="5943600" cy="5984875"/>
+                    </a:xfrm>
+                    <a:prstGeom prst="rect">
+                      <a:avLst/>
+                    </a:prstGeom>
+                    <a:solidFill>
+                      <a:srgbClr val="FFFFFF">
+                        <a:shade val="85000"/>
+                      </a:srgbClr>
+                    </a:solidFill>
+                    <a:ln w="190500" cap="sq">
+                      <a:solidFill>
+                        <a:srgbClr val="FFFFFF"/>
+                      </a:solidFill>
+                      <a:miter lim="800000"/>
+                    </a:ln>
+                    <a:effectLst>
+                      <a:outerShdw blurRad="55000" dist="18000" dir="5400000" algn="tl" rotWithShape="0">
+                        <a:srgbClr val="000000">
+                          <a:alpha val="40000"/>
+                        </a:srgbClr>
+                      </a:outerShdw>
+                    </a:effectLst>
+                    <a:scene3d>
+                      <a:camera prst="orthographicFront"/>
+                      <a:lightRig rig="twoPt" dir="t">
+                        <a:rot lat="0" lon="0" rev="7200000"/>
+                      </a:lightRig>
+                    </a:scene3d>
+                    <a:sp3d>
+                      <a:bevelT w="25400" h="19050"/>
+                      <a:contourClr>
+                        <a:srgbClr val="FFFFFF"/>
+                      </a:contourClr>
+                    </a:sp3d>
+                  </pic:spPr>
+                </pic:pic>
+              </a:graphicData>
+            </a:graphic>
+          </wp:inline>
+        </w:drawing>
+      </w:r>
+    </w:p>
+    <w:p>
+      <w:pPr>
+        <w:spacing w:line="259" w:lineRule="auto"/>
         <w:rPr>
           <w:sz w:val="32"/>
           <w:szCs w:val="32"/>
         </w:rPr>
-        <w:br w:type="page"/>
-      </w:r>
+      </w:pPr>
+      <w:r>
+        <w:rPr>
+          <w:sz w:val="28"/>
+          <w:szCs w:val="28"/>
+        </w:rPr>
+        <w:t>Overall,</w:t>
+      </w:r>
+      <w:r>
+        <w:rPr>
+          <w:sz w:val="28"/>
+          <w:szCs w:val="28"/>
+        </w:rPr>
+        <w:t xml:space="preserve"> the records are good and there is no mistakes in numbers and important data but it can be improved if it can be generated via software that can </w:t>
+      </w:r>
+      <w:r>
+        <w:rPr>
+          <w:sz w:val="28"/>
+          <w:szCs w:val="28"/>
+        </w:rPr>
+        <w:t xml:space="preserve">make all the records and files consistent in style and decrease the need </w:t>
+      </w:r>
+    </w:p>
+    <w:p>
+      <w:pPr>
+        <w:ind w:left="720"/>
+        <w:rPr>
+          <w:b/>
+          <w:bCs/>
+          <w:sz w:val="32"/>
+          <w:szCs w:val="32"/>
+        </w:rPr>
+      </w:pPr>
+    </w:p>
+    <w:p>
+      <w:pPr>
+        <w:ind w:left="720"/>
+        <w:rPr>
+          <w:b/>
+          <w:bCs/>
+          <w:sz w:val="32"/>
+          <w:szCs w:val="32"/>
+        </w:rPr>
+      </w:pPr>
     </w:p>
     <w:p>
       <w:pPr>
@@ -981,15 +1137,41 @@
         </w:rPr>
         <w:t xml:space="preserve"> the availability of facilities, </w:t>
       </w:r>
-      <w:proofErr w:type="gramStart"/>
-      <w:r>
-        <w:rPr>
-          <w:sz w:val="28"/>
-          <w:szCs w:val="28"/>
-        </w:rPr>
-        <w:t>confirm</w:t>
-      </w:r>
-      <w:proofErr w:type="gramEnd"/>
+      <w:r>
+        <w:rPr>
+          <w:sz w:val="28"/>
+          <w:szCs w:val="28"/>
+        </w:rPr>
+        <w:t xml:space="preserve">confirm </w:t>
+      </w:r>
+      <w:r>
+        <w:rPr>
+          <w:sz w:val="28"/>
+          <w:szCs w:val="28"/>
+        </w:rPr>
+        <w:t>or deny</w:t>
+      </w:r>
+      <w:r>
+        <w:rPr>
+          <w:sz w:val="28"/>
+          <w:szCs w:val="28"/>
+        </w:rPr>
+        <w:t xml:space="preserve"> reservations, </w:t>
+      </w:r>
+      <w:r>
+        <w:rPr>
+          <w:sz w:val="28"/>
+          <w:szCs w:val="28"/>
+        </w:rPr>
+        <w:t xml:space="preserve">issuing </w:t>
+      </w:r>
+      <w:r>
+        <w:rPr>
+          <w:sz w:val="28"/>
+          <w:szCs w:val="28"/>
+        </w:rPr>
+        <w:t>reservation slip</w:t>
+      </w:r>
       <w:r>
         <w:rPr>
           <w:sz w:val="28"/>
@@ -1002,28 +1184,83 @@
           <w:sz w:val="28"/>
           <w:szCs w:val="28"/>
         </w:rPr>
-        <w:t>or deny</w:t>
-      </w:r>
-      <w:r>
-        <w:rPr>
-          <w:sz w:val="28"/>
-          <w:szCs w:val="28"/>
-        </w:rPr>
-        <w:t xml:space="preserve"> reservations, </w:t>
-      </w:r>
-      <w:r>
-        <w:rPr>
-          <w:sz w:val="28"/>
-          <w:szCs w:val="28"/>
-        </w:rPr>
-        <w:t xml:space="preserve">issuing </w:t>
-      </w:r>
-      <w:r>
-        <w:rPr>
-          <w:sz w:val="28"/>
-          <w:szCs w:val="28"/>
-        </w:rPr>
-        <w:t>reservation slip</w:t>
+        <w:t>containing information about the users, the reserved facility</w:t>
+      </w:r>
+      <w:r>
+        <w:rPr>
+          <w:sz w:val="28"/>
+          <w:szCs w:val="28"/>
+        </w:rPr>
+        <w:t xml:space="preserve"> and </w:t>
+      </w:r>
+      <w:r>
+        <w:rPr>
+          <w:sz w:val="28"/>
+          <w:szCs w:val="28"/>
+        </w:rPr>
+        <w:t>the date, and can be stored in reservation data store</w:t>
+      </w:r>
+      <w:r>
+        <w:rPr>
+          <w:sz w:val="28"/>
+          <w:szCs w:val="28"/>
+        </w:rPr>
+        <w:t>.</w:t>
+      </w:r>
+    </w:p>
+    <w:p>
+      <w:pPr>
+        <w:ind w:left="720" w:firstLine="720"/>
+        <w:rPr>
+          <w:sz w:val="28"/>
+          <w:szCs w:val="28"/>
+        </w:rPr>
+      </w:pPr>
+    </w:p>
+    <w:p>
+      <w:pPr>
+        <w:ind w:left="720" w:firstLine="720"/>
+        <w:rPr>
+          <w:sz w:val="28"/>
+          <w:szCs w:val="28"/>
+        </w:rPr>
+      </w:pPr>
+      <w:r>
+        <w:rPr>
+          <w:sz w:val="28"/>
+          <w:szCs w:val="28"/>
+        </w:rPr>
+        <w:t>The workflow:</w:t>
+      </w:r>
+    </w:p>
+    <w:p>
+      <w:pPr>
+        <w:ind w:left="1440" w:firstLine="720"/>
+        <w:rPr>
+          <w:sz w:val="28"/>
+          <w:szCs w:val="28"/>
+        </w:rPr>
+      </w:pPr>
+      <w:r>
+        <w:rPr>
+          <w:sz w:val="28"/>
+          <w:szCs w:val="28"/>
+        </w:rPr>
+        <w:t xml:space="preserve">The student goes to the </w:t>
+      </w:r>
+      <w:r>
+        <w:rPr>
+          <w:sz w:val="28"/>
+          <w:szCs w:val="28"/>
+        </w:rPr>
+        <w:t xml:space="preserve">booking </w:t>
+      </w:r>
+      <w:r>
+        <w:rPr>
+          <w:sz w:val="28"/>
+          <w:szCs w:val="28"/>
+        </w:rPr>
+        <w:t>management office.</w:t>
       </w:r>
       <w:r>
         <w:rPr>
@@ -1037,121 +1274,15 @@
           <w:sz w:val="28"/>
           <w:szCs w:val="28"/>
         </w:rPr>
-        <w:t>containing information about the users, the reserved facility</w:t>
-      </w:r>
-      <w:r>
-        <w:rPr>
-          <w:sz w:val="28"/>
-          <w:szCs w:val="28"/>
-        </w:rPr>
-        <w:t xml:space="preserve"> and </w:t>
-      </w:r>
-      <w:r>
-        <w:rPr>
-          <w:sz w:val="28"/>
-          <w:szCs w:val="28"/>
-        </w:rPr>
-        <w:t>the date, and can be stored in reservation data store</w:t>
-      </w:r>
-      <w:r>
-        <w:rPr>
-          <w:sz w:val="28"/>
-          <w:szCs w:val="28"/>
-        </w:rPr>
-        <w:t>.</w:t>
-      </w:r>
-    </w:p>
-    <w:p>
-      <w:pPr>
-        <w:pStyle w:val="ListParagraph"/>
-        <w:rPr>
-          <w:sz w:val="28"/>
-          <w:szCs w:val="28"/>
-        </w:rPr>
-      </w:pPr>
-    </w:p>
-    <w:p>
-      <w:pPr>
-        <w:ind w:left="2160"/>
-        <w:rPr>
-          <w:sz w:val="28"/>
-          <w:szCs w:val="28"/>
-        </w:rPr>
-      </w:pPr>
-      <w:r>
-        <w:rPr>
-          <w:sz w:val="28"/>
-          <w:szCs w:val="28"/>
-        </w:rPr>
-        <w:t>The workflow:</w:t>
-      </w:r>
-    </w:p>
-    <w:p>
-      <w:pPr>
-        <w:pStyle w:val="ListParagraph"/>
-        <w:numPr>
-          <w:ilvl w:val="0"/>
-          <w:numId w:val="7"/>
-        </w:numPr>
-        <w:rPr>
-          <w:sz w:val="28"/>
-          <w:szCs w:val="28"/>
-        </w:rPr>
-      </w:pPr>
-      <w:r>
-        <w:rPr>
-          <w:sz w:val="28"/>
-          <w:szCs w:val="28"/>
-        </w:rPr>
-        <w:t xml:space="preserve">The student goes to the </w:t>
-      </w:r>
-      <w:r>
-        <w:rPr>
-          <w:sz w:val="28"/>
-          <w:szCs w:val="28"/>
-        </w:rPr>
-        <w:t xml:space="preserve">booking </w:t>
-      </w:r>
-      <w:r>
-        <w:rPr>
-          <w:sz w:val="28"/>
-          <w:szCs w:val="28"/>
-        </w:rPr>
-        <w:t>management office.</w:t>
-      </w:r>
-    </w:p>
-    <w:p>
-      <w:pPr>
-        <w:pStyle w:val="ListParagraph"/>
-        <w:numPr>
-          <w:ilvl w:val="0"/>
-          <w:numId w:val="7"/>
-        </w:numPr>
-        <w:rPr>
-          <w:sz w:val="28"/>
-          <w:szCs w:val="28"/>
-        </w:rPr>
-      </w:pPr>
-      <w:r>
-        <w:rPr>
-          <w:sz w:val="28"/>
-          <w:szCs w:val="28"/>
-        </w:rPr>
         <w:t>Then the student provides his/her information including name, ID.</w:t>
       </w:r>
-    </w:p>
-    <w:p>
-      <w:pPr>
-        <w:pStyle w:val="ListParagraph"/>
-        <w:numPr>
-          <w:ilvl w:val="0"/>
-          <w:numId w:val="7"/>
-        </w:numPr>
-        <w:rPr>
-          <w:sz w:val="28"/>
-          <w:szCs w:val="28"/>
-        </w:rPr>
-      </w:pPr>
+      <w:r>
+        <w:rPr>
+          <w:sz w:val="28"/>
+          <w:szCs w:val="28"/>
+        </w:rPr>
+        <w:t xml:space="preserve"> </w:t>
+      </w:r>
       <w:r>
         <w:rPr>
           <w:sz w:val="28"/>
@@ -1159,19 +1290,13 @@
         </w:rPr>
         <w:t>Then the student provides the reservation details, including date and what facility wants to book.</w:t>
       </w:r>
-    </w:p>
-    <w:p>
-      <w:pPr>
-        <w:pStyle w:val="ListParagraph"/>
-        <w:numPr>
-          <w:ilvl w:val="0"/>
-          <w:numId w:val="7"/>
-        </w:numPr>
-        <w:rPr>
-          <w:sz w:val="28"/>
-          <w:szCs w:val="28"/>
-        </w:rPr>
-      </w:pPr>
+      <w:r>
+        <w:rPr>
+          <w:sz w:val="28"/>
+          <w:szCs w:val="28"/>
+        </w:rPr>
+        <w:t xml:space="preserve"> </w:t>
+      </w:r>
       <w:r>
         <w:rPr>
           <w:sz w:val="28"/>
@@ -1179,85 +1304,74 @@
         </w:rPr>
         <w:t>Then the officer checks for the availability of the requested facility.</w:t>
       </w:r>
-    </w:p>
-    <w:p>
-      <w:pPr>
-        <w:pStyle w:val="ListParagraph"/>
-        <w:numPr>
-          <w:ilvl w:val="0"/>
-          <w:numId w:val="7"/>
-        </w:numPr>
-        <w:rPr>
-          <w:sz w:val="28"/>
-          <w:szCs w:val="28"/>
-        </w:rPr>
-      </w:pPr>
+      <w:r>
+        <w:rPr>
+          <w:sz w:val="28"/>
+          <w:szCs w:val="28"/>
+        </w:rPr>
+        <w:t xml:space="preserve"> </w:t>
+      </w:r>
+      <w:r>
+        <w:rPr>
+          <w:sz w:val="28"/>
+          <w:szCs w:val="28"/>
+        </w:rPr>
+        <w:t xml:space="preserve">Then the officer provides information about if the facility is available </w:t>
+      </w:r>
+      <w:r>
+        <w:rPr>
+          <w:sz w:val="28"/>
+          <w:szCs w:val="28"/>
+        </w:rPr>
+        <w:t>on</w:t>
+      </w:r>
+      <w:r>
+        <w:rPr>
+          <w:sz w:val="28"/>
+          <w:szCs w:val="28"/>
+        </w:rPr>
+        <w:t xml:space="preserve"> that date or not to the student.</w:t>
+      </w:r>
+      <w:r>
+        <w:rPr>
+          <w:sz w:val="28"/>
+          <w:szCs w:val="28"/>
+        </w:rPr>
+        <w:t xml:space="preserve"> </w:t>
+      </w:r>
+      <w:r>
+        <w:rPr>
+          <w:sz w:val="28"/>
+          <w:szCs w:val="28"/>
+        </w:rPr>
+        <w:t>And then the officer asks the student if they would like to confirm the reservation.</w:t>
+      </w:r>
+      <w:r>
+        <w:rPr>
+          <w:sz w:val="28"/>
+          <w:szCs w:val="28"/>
+        </w:rPr>
+        <w:t xml:space="preserve"> </w:t>
+      </w:r>
+      <w:r>
+        <w:rPr>
+          <w:sz w:val="28"/>
+          <w:szCs w:val="28"/>
+        </w:rPr>
+        <w:t xml:space="preserve">If the student confirms the officer will issue a slip containing the information about the reservation </w:t>
+      </w:r>
       <w:r>
         <w:rPr>
           <w:sz w:val="28"/>
           <w:szCs w:val="28"/>
         </w:rPr>
         <w:lastRenderedPageBreak/>
-        <w:t xml:space="preserve">Then the officer provides information about if the facility is available </w:t>
-      </w:r>
-      <w:r>
-        <w:rPr>
-          <w:sz w:val="28"/>
-          <w:szCs w:val="28"/>
-        </w:rPr>
-        <w:t>on</w:t>
-      </w:r>
-      <w:r>
-        <w:rPr>
-          <w:sz w:val="28"/>
-          <w:szCs w:val="28"/>
-        </w:rPr>
-        <w:t xml:space="preserve"> that date or not to the student.</w:t>
-      </w:r>
-    </w:p>
-    <w:p>
-      <w:pPr>
-        <w:pStyle w:val="ListParagraph"/>
-        <w:numPr>
-          <w:ilvl w:val="0"/>
-          <w:numId w:val="7"/>
-        </w:numPr>
-        <w:rPr>
-          <w:sz w:val="28"/>
-          <w:szCs w:val="28"/>
-        </w:rPr>
-      </w:pPr>
-      <w:r>
-        <w:rPr>
-          <w:sz w:val="28"/>
-          <w:szCs w:val="28"/>
-        </w:rPr>
-        <w:t>And then the officer asks the student if they would like to confirm the reservation.</w:t>
-      </w:r>
-    </w:p>
-    <w:p>
-      <w:pPr>
-        <w:pStyle w:val="ListParagraph"/>
-        <w:numPr>
-          <w:ilvl w:val="0"/>
-          <w:numId w:val="7"/>
-        </w:numPr>
-        <w:rPr>
-          <w:sz w:val="28"/>
-          <w:szCs w:val="28"/>
-        </w:rPr>
-      </w:pPr>
-      <w:r>
-        <w:rPr>
-          <w:sz w:val="28"/>
-          <w:szCs w:val="28"/>
-        </w:rPr>
-        <w:t>If the student confirms the officer will issue a slip containing the information about the reservation and make another copy to store it and change the availability of the facility.</w:t>
-      </w:r>
-    </w:p>
-    <w:p>
-      <w:pPr>
-        <w:ind w:left="2160"/>
+        <w:t>and make another copy to store it and change the availability of the facility.</w:t>
+      </w:r>
+    </w:p>
+    <w:p>
+      <w:pPr>
+        <w:ind w:left="720" w:firstLine="720"/>
         <w:rPr>
           <w:sz w:val="28"/>
           <w:szCs w:val="28"/>
@@ -1453,7 +1567,7 @@
     </w:p>
     <w:p>
       <w:pPr>
-        <w:ind w:left="2160"/>
+        <w:ind w:left="720" w:firstLine="720"/>
         <w:rPr>
           <w:sz w:val="28"/>
           <w:szCs w:val="28"/>
@@ -1536,23 +1650,7 @@
           <w:sz w:val="28"/>
           <w:szCs w:val="28"/>
         </w:rPr>
-        <w:t xml:space="preserve">If the facility is not available, the reservation cannot be </w:t>
-      </w:r>
-      <w:proofErr w:type="gramStart"/>
-      <w:r>
-        <w:rPr>
-          <w:sz w:val="28"/>
-          <w:szCs w:val="28"/>
-        </w:rPr>
-        <w:t>confirmed</w:t>
-      </w:r>
-      <w:proofErr w:type="gramEnd"/>
-      <w:r>
-        <w:rPr>
-          <w:sz w:val="28"/>
-          <w:szCs w:val="28"/>
-        </w:rPr>
-        <w:t xml:space="preserve"> and the student cannot make a reservation on the specified date.</w:t>
+        <w:t>If the facility is not available, the reservation cannot be confirmed and the student cannot make a reservation on the specified date.</w:t>
       </w:r>
     </w:p>
     <w:p>
@@ -1588,7 +1686,6 @@
           <w:sz w:val="28"/>
           <w:szCs w:val="28"/>
         </w:rPr>
-        <w:lastRenderedPageBreak/>
         <w:t xml:space="preserve">In this subsystem we have 2 main entities student and event management officer, so the processes </w:t>
       </w:r>
       <w:r>
@@ -1643,7 +1740,15 @@
           <w:sz w:val="28"/>
           <w:szCs w:val="28"/>
         </w:rPr>
-        <w:t>Booking management: can make schedules for upcoming events, manage events for the students to register and can confirm registration for students</w:t>
+        <w:t xml:space="preserve">Booking management: can make schedules for upcoming events, manage events for the students to register and can </w:t>
+      </w:r>
+      <w:r>
+        <w:rPr>
+          <w:sz w:val="28"/>
+          <w:szCs w:val="28"/>
+        </w:rPr>
+        <w:lastRenderedPageBreak/>
+        <w:t>confirm registration for students</w:t>
       </w:r>
       <w:r>
         <w:rPr>
@@ -1652,7 +1757,6 @@
         </w:rPr>
         <w:t xml:space="preserve"> and </w:t>
       </w:r>
-      <w:proofErr w:type="gramStart"/>
       <w:r>
         <w:rPr>
           <w:sz w:val="28"/>
@@ -1660,7 +1764,6 @@
         </w:rPr>
         <w:t>prints</w:t>
       </w:r>
-      <w:proofErr w:type="gramEnd"/>
       <w:r>
         <w:rPr>
           <w:sz w:val="28"/>
@@ -1671,7 +1774,16 @@
     </w:p>
     <w:p>
       <w:pPr>
-        <w:ind w:left="2160"/>
+        <w:ind w:left="1080" w:firstLine="720"/>
+        <w:rPr>
+          <w:sz w:val="28"/>
+          <w:szCs w:val="28"/>
+        </w:rPr>
+      </w:pPr>
+    </w:p>
+    <w:p>
+      <w:pPr>
+        <w:ind w:left="1080" w:firstLine="720"/>
         <w:rPr>
           <w:sz w:val="28"/>
           <w:szCs w:val="28"/>
@@ -1683,14 +1795,161 @@
           <w:szCs w:val="28"/>
         </w:rPr>
         <w:t>The workflow:</w:t>
+      </w:r>
+    </w:p>
+    <w:p>
+      <w:pPr>
+        <w:ind w:left="1440" w:firstLine="720"/>
+        <w:rPr>
+          <w:sz w:val="28"/>
+          <w:szCs w:val="28"/>
+        </w:rPr>
+      </w:pPr>
+      <w:r>
+        <w:rPr>
+          <w:sz w:val="28"/>
+          <w:szCs w:val="28"/>
+        </w:rPr>
+        <w:t>The student goes to the event management office.</w:t>
+      </w:r>
+      <w:r>
+        <w:rPr>
+          <w:sz w:val="28"/>
+          <w:szCs w:val="28"/>
+        </w:rPr>
+        <w:t xml:space="preserve"> </w:t>
+      </w:r>
+      <w:r>
+        <w:rPr>
+          <w:sz w:val="28"/>
+          <w:szCs w:val="28"/>
+        </w:rPr>
+        <w:t>Then the student provides his/her information including name, ID.</w:t>
+      </w:r>
+      <w:r>
+        <w:rPr>
+          <w:sz w:val="28"/>
+          <w:szCs w:val="28"/>
+        </w:rPr>
+        <w:t xml:space="preserve"> </w:t>
+      </w:r>
+      <w:r>
+        <w:rPr>
+          <w:sz w:val="28"/>
+          <w:szCs w:val="28"/>
+        </w:rPr>
+        <w:t>Then the student provides the event details that wishes to go to.</w:t>
+      </w:r>
+      <w:r>
+        <w:rPr>
+          <w:sz w:val="28"/>
+          <w:szCs w:val="28"/>
+        </w:rPr>
+        <w:t xml:space="preserve"> </w:t>
+      </w:r>
+      <w:r>
+        <w:rPr>
+          <w:sz w:val="28"/>
+          <w:szCs w:val="28"/>
+        </w:rPr>
+        <w:t>Then the officer checks the event information.</w:t>
+      </w:r>
+      <w:r>
+        <w:rPr>
+          <w:sz w:val="28"/>
+          <w:szCs w:val="28"/>
+        </w:rPr>
+        <w:t xml:space="preserve"> </w:t>
+      </w:r>
+      <w:r>
+        <w:rPr>
+          <w:sz w:val="28"/>
+          <w:szCs w:val="28"/>
+        </w:rPr>
+        <w:t xml:space="preserve">Then the officer </w:t>
+      </w:r>
+      <w:r>
+        <w:rPr>
+          <w:sz w:val="28"/>
+          <w:szCs w:val="28"/>
+        </w:rPr>
+        <w:t>registers</w:t>
+      </w:r>
+      <w:r>
+        <w:rPr>
+          <w:sz w:val="28"/>
+          <w:szCs w:val="28"/>
+        </w:rPr>
+        <w:t xml:space="preserve"> the student for the event.</w:t>
+      </w:r>
+      <w:r>
+        <w:rPr>
+          <w:sz w:val="28"/>
+          <w:szCs w:val="28"/>
+        </w:rPr>
+        <w:t xml:space="preserve"> </w:t>
+      </w:r>
+      <w:r>
+        <w:rPr>
+          <w:sz w:val="28"/>
+          <w:szCs w:val="28"/>
+        </w:rPr>
+        <w:t>The officer confirms the registration for and student and the student’s information in the attendance list.</w:t>
+      </w:r>
+      <w:r>
+        <w:rPr>
+          <w:sz w:val="28"/>
+          <w:szCs w:val="28"/>
+        </w:rPr>
+        <w:t xml:space="preserve"> </w:t>
+      </w:r>
+      <w:r>
+        <w:rPr>
+          <w:sz w:val="28"/>
+          <w:szCs w:val="28"/>
+        </w:rPr>
+        <w:t>In the same day as the event the officer prints a list of the students that can enter the event.</w:t>
+      </w:r>
+    </w:p>
+    <w:p>
+      <w:pPr>
+        <w:ind w:left="720" w:firstLine="720"/>
+        <w:rPr>
+          <w:sz w:val="28"/>
+          <w:szCs w:val="28"/>
+        </w:rPr>
+      </w:pPr>
+      <w:r>
+        <w:rPr>
+          <w:sz w:val="28"/>
+          <w:szCs w:val="28"/>
+        </w:rPr>
+        <w:t>Functional requirements:</w:t>
+      </w:r>
+    </w:p>
+    <w:p>
+      <w:pPr>
+        <w:pStyle w:val="ListParagraph"/>
+        <w:ind w:left="3240"/>
+        <w:rPr>
+          <w:sz w:val="28"/>
+          <w:szCs w:val="28"/>
+        </w:rPr>
+      </w:pPr>
+      <w:r>
+        <w:rPr>
+          <w:sz w:val="28"/>
+          <w:szCs w:val="28"/>
+        </w:rPr>
+        <w:t>Input:</w:t>
       </w:r>
     </w:p>
     <w:p>
       <w:pPr>
         <w:pStyle w:val="ListParagraph"/>
         <w:numPr>
-          <w:ilvl w:val="0"/>
-          <w:numId w:val="9"/>
+          <w:ilvl w:val="1"/>
+          <w:numId w:val="14"/>
         </w:numPr>
         <w:rPr>
           <w:sz w:val="28"/>
@@ -1702,15 +1961,15 @@
           <w:sz w:val="28"/>
           <w:szCs w:val="28"/>
         </w:rPr>
-        <w:t>The student goes to the event management office.</w:t>
+        <w:t>Student information.</w:t>
       </w:r>
     </w:p>
     <w:p>
       <w:pPr>
         <w:pStyle w:val="ListParagraph"/>
         <w:numPr>
-          <w:ilvl w:val="0"/>
-          <w:numId w:val="9"/>
+          <w:ilvl w:val="1"/>
+          <w:numId w:val="14"/>
         </w:numPr>
         <w:rPr>
           <w:sz w:val="28"/>
@@ -1722,137 +1981,7 @@
           <w:sz w:val="28"/>
           <w:szCs w:val="28"/>
         </w:rPr>
-        <w:t>Then the student provides his/her information including name, ID.</w:t>
-      </w:r>
-    </w:p>
-    <w:p>
-      <w:pPr>
-        <w:pStyle w:val="ListParagraph"/>
-        <w:numPr>
-          <w:ilvl w:val="0"/>
-          <w:numId w:val="9"/>
-        </w:numPr>
-        <w:rPr>
-          <w:sz w:val="28"/>
-          <w:szCs w:val="28"/>
-        </w:rPr>
-      </w:pPr>
-      <w:r>
-        <w:rPr>
-          <w:sz w:val="28"/>
-          <w:szCs w:val="28"/>
-        </w:rPr>
-        <w:t>Then the student provides the event details that wishes to go to.</w:t>
-      </w:r>
-    </w:p>
-    <w:p>
-      <w:pPr>
-        <w:pStyle w:val="ListParagraph"/>
-        <w:numPr>
-          <w:ilvl w:val="0"/>
-          <w:numId w:val="9"/>
-        </w:numPr>
-        <w:rPr>
-          <w:sz w:val="28"/>
-          <w:szCs w:val="28"/>
-        </w:rPr>
-      </w:pPr>
-      <w:r>
-        <w:rPr>
-          <w:sz w:val="28"/>
-          <w:szCs w:val="28"/>
-        </w:rPr>
-        <w:t>Then the officer checks the event information.</w:t>
-      </w:r>
-    </w:p>
-    <w:p>
-      <w:pPr>
-        <w:pStyle w:val="ListParagraph"/>
-        <w:numPr>
-          <w:ilvl w:val="0"/>
-          <w:numId w:val="9"/>
-        </w:numPr>
-        <w:rPr>
-          <w:sz w:val="28"/>
-          <w:szCs w:val="28"/>
-        </w:rPr>
-      </w:pPr>
-      <w:r>
-        <w:rPr>
-          <w:sz w:val="28"/>
-          <w:szCs w:val="28"/>
-        </w:rPr>
-        <w:t xml:space="preserve">Then the officer </w:t>
-      </w:r>
-      <w:r>
-        <w:rPr>
-          <w:sz w:val="28"/>
-          <w:szCs w:val="28"/>
-        </w:rPr>
-        <w:t>registers</w:t>
-      </w:r>
-      <w:r>
-        <w:rPr>
-          <w:sz w:val="28"/>
-          <w:szCs w:val="28"/>
-        </w:rPr>
-        <w:t xml:space="preserve"> the student for the event.</w:t>
-      </w:r>
-    </w:p>
-    <w:p>
-      <w:pPr>
-        <w:pStyle w:val="ListParagraph"/>
-        <w:numPr>
-          <w:ilvl w:val="0"/>
-          <w:numId w:val="9"/>
-        </w:numPr>
-        <w:rPr>
-          <w:sz w:val="28"/>
-          <w:szCs w:val="28"/>
-        </w:rPr>
-      </w:pPr>
-      <w:r>
-        <w:rPr>
-          <w:sz w:val="28"/>
-          <w:szCs w:val="28"/>
-        </w:rPr>
-        <w:t>The officer confirms the registration for and student and the student’s information in the attendance list.</w:t>
-      </w:r>
-    </w:p>
-    <w:p>
-      <w:pPr>
-        <w:pStyle w:val="ListParagraph"/>
-        <w:numPr>
-          <w:ilvl w:val="0"/>
-          <w:numId w:val="9"/>
-        </w:numPr>
-        <w:rPr>
-          <w:sz w:val="28"/>
-          <w:szCs w:val="28"/>
-        </w:rPr>
-      </w:pPr>
-      <w:r>
-        <w:rPr>
-          <w:sz w:val="28"/>
-          <w:szCs w:val="28"/>
-        </w:rPr>
-        <w:t>In the same day as the event the officer prints a list of the students that can enter the event.</w:t>
-      </w:r>
-    </w:p>
-    <w:p>
-      <w:pPr>
-        <w:ind w:left="2160"/>
-        <w:rPr>
-          <w:sz w:val="28"/>
-          <w:szCs w:val="28"/>
-        </w:rPr>
-      </w:pPr>
-      <w:r>
-        <w:rPr>
-          <w:sz w:val="28"/>
-          <w:szCs w:val="28"/>
-        </w:rPr>
-        <w:t>Functional requirements:</w:t>
+        <w:t>Event details.</w:t>
       </w:r>
     </w:p>
     <w:p>
@@ -1872,15 +2001,15 @@
           <w:sz w:val="28"/>
           <w:szCs w:val="28"/>
         </w:rPr>
-        <w:t>Input:</w:t>
+        <w:t>Process:</w:t>
       </w:r>
     </w:p>
     <w:p>
       <w:pPr>
         <w:pStyle w:val="ListParagraph"/>
         <w:numPr>
-          <w:ilvl w:val="1"/>
-          <w:numId w:val="14"/>
+          <w:ilvl w:val="0"/>
+          <w:numId w:val="21"/>
         </w:numPr>
         <w:rPr>
           <w:sz w:val="28"/>
@@ -1892,15 +2021,15 @@
           <w:sz w:val="28"/>
           <w:szCs w:val="28"/>
         </w:rPr>
-        <w:t>Student information.</w:t>
+        <w:t>Checking for facility availability.</w:t>
       </w:r>
     </w:p>
     <w:p>
       <w:pPr>
         <w:pStyle w:val="ListParagraph"/>
         <w:numPr>
-          <w:ilvl w:val="1"/>
-          <w:numId w:val="14"/>
+          <w:ilvl w:val="0"/>
+          <w:numId w:val="21"/>
         </w:numPr>
         <w:rPr>
           <w:sz w:val="28"/>
@@ -1912,7 +2041,34 @@
           <w:sz w:val="28"/>
           <w:szCs w:val="28"/>
         </w:rPr>
-        <w:t>Event details.</w:t>
+        <w:t>Confirming event registration.</w:t>
+      </w:r>
+    </w:p>
+    <w:p>
+      <w:pPr>
+        <w:pStyle w:val="ListParagraph"/>
+        <w:numPr>
+          <w:ilvl w:val="0"/>
+          <w:numId w:val="21"/>
+        </w:numPr>
+        <w:rPr>
+          <w:sz w:val="28"/>
+          <w:szCs w:val="28"/>
+        </w:rPr>
+      </w:pPr>
+      <w:r>
+        <w:rPr>
+          <w:sz w:val="28"/>
+          <w:szCs w:val="28"/>
+        </w:rPr>
+        <w:t>Writing student name in the attendance list</w:t>
+      </w:r>
+      <w:r>
+        <w:rPr>
+          <w:sz w:val="28"/>
+          <w:szCs w:val="28"/>
+        </w:rPr>
+        <w:t>.</w:t>
       </w:r>
     </w:p>
     <w:p>
@@ -1932,93 +2088,6 @@
           <w:sz w:val="28"/>
           <w:szCs w:val="28"/>
         </w:rPr>
-        <w:t>Process:</w:t>
-      </w:r>
-    </w:p>
-    <w:p>
-      <w:pPr>
-        <w:pStyle w:val="ListParagraph"/>
-        <w:numPr>
-          <w:ilvl w:val="0"/>
-          <w:numId w:val="21"/>
-        </w:numPr>
-        <w:rPr>
-          <w:sz w:val="28"/>
-          <w:szCs w:val="28"/>
-        </w:rPr>
-      </w:pPr>
-      <w:r>
-        <w:rPr>
-          <w:sz w:val="28"/>
-          <w:szCs w:val="28"/>
-        </w:rPr>
-        <w:t>Checking for facility availability.</w:t>
-      </w:r>
-    </w:p>
-    <w:p>
-      <w:pPr>
-        <w:pStyle w:val="ListParagraph"/>
-        <w:numPr>
-          <w:ilvl w:val="0"/>
-          <w:numId w:val="21"/>
-        </w:numPr>
-        <w:rPr>
-          <w:sz w:val="28"/>
-          <w:szCs w:val="28"/>
-        </w:rPr>
-      </w:pPr>
-      <w:r>
-        <w:rPr>
-          <w:sz w:val="28"/>
-          <w:szCs w:val="28"/>
-        </w:rPr>
-        <w:t>Confirming event registration.</w:t>
-      </w:r>
-    </w:p>
-    <w:p>
-      <w:pPr>
-        <w:pStyle w:val="ListParagraph"/>
-        <w:numPr>
-          <w:ilvl w:val="0"/>
-          <w:numId w:val="21"/>
-        </w:numPr>
-        <w:rPr>
-          <w:sz w:val="28"/>
-          <w:szCs w:val="28"/>
-        </w:rPr>
-      </w:pPr>
-      <w:r>
-        <w:rPr>
-          <w:sz w:val="28"/>
-          <w:szCs w:val="28"/>
-        </w:rPr>
-        <w:t>Writing student name in the attendance list</w:t>
-      </w:r>
-      <w:r>
-        <w:rPr>
-          <w:sz w:val="28"/>
-          <w:szCs w:val="28"/>
-        </w:rPr>
-        <w:t>.</w:t>
-      </w:r>
-    </w:p>
-    <w:p>
-      <w:pPr>
-        <w:pStyle w:val="ListParagraph"/>
-        <w:numPr>
-          <w:ilvl w:val="0"/>
-          <w:numId w:val="19"/>
-        </w:numPr>
-        <w:rPr>
-          <w:sz w:val="28"/>
-          <w:szCs w:val="28"/>
-        </w:rPr>
-      </w:pPr>
-      <w:r>
-        <w:rPr>
-          <w:sz w:val="28"/>
-          <w:szCs w:val="28"/>
-        </w:rPr>
         <w:t>Output:</w:t>
       </w:r>
     </w:p>
@@ -2044,7 +2113,7 @@
     </w:p>
     <w:p>
       <w:pPr>
-        <w:ind w:left="2160"/>
+        <w:ind w:left="720"/>
         <w:rPr>
           <w:sz w:val="28"/>
           <w:szCs w:val="28"/>
@@ -2075,148 +2144,132 @@
           <w:sz w:val="28"/>
           <w:szCs w:val="28"/>
         </w:rPr>
+        <w:t>Performance:</w:t>
+      </w:r>
+    </w:p>
+    <w:p>
+      <w:pPr>
+        <w:ind w:left="3600"/>
+        <w:rPr>
+          <w:sz w:val="28"/>
+          <w:szCs w:val="28"/>
+        </w:rPr>
+      </w:pPr>
+      <w:r>
+        <w:rPr>
+          <w:sz w:val="28"/>
+          <w:szCs w:val="28"/>
+        </w:rPr>
+        <w:t>The performance</w:t>
+      </w:r>
+      <w:r>
+        <w:rPr>
+          <w:sz w:val="28"/>
+          <w:szCs w:val="28"/>
+        </w:rPr>
+        <w:t xml:space="preserve"> is decent</w:t>
+      </w:r>
+      <w:r>
+        <w:rPr>
+          <w:sz w:val="28"/>
+          <w:szCs w:val="28"/>
+        </w:rPr>
+        <w:t>, since the</w:t>
+      </w:r>
+      <w:r>
+        <w:rPr>
+          <w:sz w:val="28"/>
+          <w:szCs w:val="28"/>
+        </w:rPr>
+        <w:t xml:space="preserve">re </w:t>
+      </w:r>
+      <w:r>
+        <w:rPr>
+          <w:sz w:val="28"/>
+          <w:szCs w:val="28"/>
+        </w:rPr>
+        <w:t>are</w:t>
+      </w:r>
+      <w:r>
+        <w:rPr>
+          <w:sz w:val="28"/>
+          <w:szCs w:val="28"/>
+        </w:rPr>
+        <w:t xml:space="preserve"> </w:t>
+      </w:r>
+      <w:r>
+        <w:rPr>
+          <w:sz w:val="28"/>
+          <w:szCs w:val="28"/>
+        </w:rPr>
+        <w:t>not</w:t>
+      </w:r>
+      <w:r>
+        <w:rPr>
+          <w:sz w:val="28"/>
+          <w:szCs w:val="28"/>
+        </w:rPr>
+        <w:t xml:space="preserve"> many events and a mistake can take place only if </w:t>
+      </w:r>
+      <w:r>
+        <w:rPr>
+          <w:sz w:val="28"/>
+          <w:szCs w:val="28"/>
+        </w:rPr>
+        <w:t>the officer</w:t>
+      </w:r>
+      <w:r>
+        <w:rPr>
+          <w:sz w:val="28"/>
+          <w:szCs w:val="28"/>
+        </w:rPr>
+        <w:t xml:space="preserve"> wrote student information wrong</w:t>
+      </w:r>
+      <w:r>
+        <w:rPr>
+          <w:sz w:val="28"/>
+          <w:szCs w:val="28"/>
+        </w:rPr>
+        <w:t>.</w:t>
+      </w:r>
+    </w:p>
+    <w:p>
+      <w:pPr>
+        <w:ind w:left="2880"/>
+        <w:rPr>
+          <w:sz w:val="28"/>
+          <w:szCs w:val="28"/>
+        </w:rPr>
+      </w:pPr>
+      <w:r>
+        <w:rPr>
+          <w:sz w:val="28"/>
+          <w:szCs w:val="28"/>
+        </w:rPr>
+        <w:t xml:space="preserve">2. </w:t>
+      </w:r>
+      <w:r>
+        <w:rPr>
+          <w:sz w:val="28"/>
+          <w:szCs w:val="28"/>
+        </w:rPr>
+        <w:t>Control:</w:t>
+      </w:r>
+    </w:p>
+    <w:p>
+      <w:pPr>
+        <w:ind w:left="3240"/>
+        <w:rPr>
+          <w:sz w:val="28"/>
+          <w:szCs w:val="28"/>
+        </w:rPr>
+      </w:pPr>
+      <w:r>
+        <w:rPr>
+          <w:sz w:val="28"/>
+          <w:szCs w:val="28"/>
+        </w:rPr>
         <w:lastRenderedPageBreak/>
-        <w:t>Performance:</w:t>
-      </w:r>
-    </w:p>
-    <w:p>
-      <w:pPr>
-        <w:ind w:left="3600"/>
-        <w:rPr>
-          <w:sz w:val="28"/>
-          <w:szCs w:val="28"/>
-        </w:rPr>
-      </w:pPr>
-      <w:r>
-        <w:rPr>
-          <w:sz w:val="28"/>
-          <w:szCs w:val="28"/>
-        </w:rPr>
-        <w:t>The performance</w:t>
-      </w:r>
-      <w:r>
-        <w:rPr>
-          <w:sz w:val="28"/>
-          <w:szCs w:val="28"/>
-        </w:rPr>
-        <w:t xml:space="preserve"> is decent</w:t>
-      </w:r>
-      <w:r>
-        <w:rPr>
-          <w:sz w:val="28"/>
-          <w:szCs w:val="28"/>
-        </w:rPr>
-        <w:t>, since the</w:t>
-      </w:r>
-      <w:r>
-        <w:rPr>
-          <w:sz w:val="28"/>
-          <w:szCs w:val="28"/>
-        </w:rPr>
-        <w:t xml:space="preserve">re </w:t>
-      </w:r>
-      <w:r>
-        <w:rPr>
-          <w:sz w:val="28"/>
-          <w:szCs w:val="28"/>
-        </w:rPr>
-        <w:t>are</w:t>
-      </w:r>
-      <w:r>
-        <w:rPr>
-          <w:sz w:val="28"/>
-          <w:szCs w:val="28"/>
-        </w:rPr>
-        <w:t xml:space="preserve"> </w:t>
-      </w:r>
-      <w:r>
-        <w:rPr>
-          <w:sz w:val="28"/>
-          <w:szCs w:val="28"/>
-        </w:rPr>
-        <w:t>not</w:t>
-      </w:r>
-      <w:r>
-        <w:rPr>
-          <w:sz w:val="28"/>
-          <w:szCs w:val="28"/>
-        </w:rPr>
-        <w:t xml:space="preserve"> many events and a mistake </w:t>
-      </w:r>
-      <w:proofErr w:type="gramStart"/>
-      <w:r>
-        <w:rPr>
-          <w:sz w:val="28"/>
-          <w:szCs w:val="28"/>
-        </w:rPr>
-        <w:t>can</w:t>
-      </w:r>
-      <w:proofErr w:type="gramEnd"/>
-      <w:r>
-        <w:rPr>
-          <w:sz w:val="28"/>
-          <w:szCs w:val="28"/>
-        </w:rPr>
-        <w:t xml:space="preserve"> take place only if </w:t>
-      </w:r>
-      <w:r>
-        <w:rPr>
-          <w:sz w:val="28"/>
-          <w:szCs w:val="28"/>
-        </w:rPr>
-        <w:t>the officer</w:t>
-      </w:r>
-      <w:r>
-        <w:rPr>
-          <w:sz w:val="28"/>
-          <w:szCs w:val="28"/>
-        </w:rPr>
-        <w:t xml:space="preserve"> wrote student information wrong</w:t>
-      </w:r>
-      <w:r>
-        <w:rPr>
-          <w:sz w:val="28"/>
-          <w:szCs w:val="28"/>
-        </w:rPr>
-        <w:t>.</w:t>
-      </w:r>
-    </w:p>
-    <w:p>
-      <w:pPr>
-        <w:ind w:left="2880"/>
-        <w:rPr>
-          <w:sz w:val="28"/>
-          <w:szCs w:val="28"/>
-        </w:rPr>
-      </w:pPr>
-      <w:r>
-        <w:rPr>
-          <w:sz w:val="28"/>
-          <w:szCs w:val="28"/>
-        </w:rPr>
-        <w:t xml:space="preserve">2. </w:t>
-      </w:r>
-      <w:r>
-        <w:rPr>
-          <w:sz w:val="28"/>
-          <w:szCs w:val="28"/>
-        </w:rPr>
-        <w:t>Control:</w:t>
-      </w:r>
-    </w:p>
-    <w:p>
-      <w:pPr>
-        <w:ind w:left="3240"/>
-        <w:rPr>
-          <w:sz w:val="28"/>
-          <w:szCs w:val="28"/>
-        </w:rPr>
-      </w:pPr>
-      <w:r>
-        <w:rPr>
-          <w:sz w:val="28"/>
-          <w:szCs w:val="28"/>
-        </w:rPr>
         <w:t>After checking for event information, if there is no event with the received information the officer cannot confirm the registration and the student cannot register for the event</w:t>
       </w:r>
       <w:r>
@@ -2321,7 +2374,16 @@
     </w:p>
     <w:p>
       <w:pPr>
-        <w:ind w:left="2160"/>
+        <w:ind w:left="1080" w:firstLine="720"/>
+        <w:rPr>
+          <w:sz w:val="28"/>
+          <w:szCs w:val="28"/>
+        </w:rPr>
+      </w:pPr>
+    </w:p>
+    <w:p>
+      <w:pPr>
+        <w:ind w:left="1080" w:firstLine="720"/>
         <w:rPr>
           <w:sz w:val="28"/>
           <w:szCs w:val="28"/>
@@ -2337,11 +2399,7 @@
     </w:p>
     <w:p>
       <w:pPr>
-        <w:pStyle w:val="ListParagraph"/>
-        <w:numPr>
-          <w:ilvl w:val="0"/>
-          <w:numId w:val="13"/>
-        </w:numPr>
+        <w:ind w:left="1080" w:firstLine="720"/>
         <w:rPr>
           <w:sz w:val="28"/>
           <w:szCs w:val="28"/>
@@ -2354,19 +2412,13 @@
         </w:rPr>
         <w:t>The student goes to the administrator’s office.</w:t>
       </w:r>
-    </w:p>
-    <w:p>
-      <w:pPr>
-        <w:pStyle w:val="ListParagraph"/>
-        <w:numPr>
-          <w:ilvl w:val="0"/>
-          <w:numId w:val="13"/>
-        </w:numPr>
-        <w:rPr>
-          <w:sz w:val="28"/>
-          <w:szCs w:val="28"/>
-        </w:rPr>
-      </w:pPr>
+      <w:r>
+        <w:rPr>
+          <w:sz w:val="28"/>
+          <w:szCs w:val="28"/>
+        </w:rPr>
+        <w:t xml:space="preserve"> </w:t>
+      </w:r>
       <w:r>
         <w:rPr>
           <w:sz w:val="28"/>
@@ -2386,37 +2438,15 @@
           <w:sz w:val="28"/>
           <w:szCs w:val="28"/>
         </w:rPr>
-        <w:t xml:space="preserve"> and </w:t>
-      </w:r>
-      <w:proofErr w:type="spellStart"/>
-      <w:r>
-        <w:rPr>
-          <w:sz w:val="28"/>
-          <w:szCs w:val="28"/>
-        </w:rPr>
-        <w:t>etc</w:t>
-      </w:r>
-      <w:proofErr w:type="spellEnd"/>
-      <w:r>
-        <w:rPr>
-          <w:sz w:val="28"/>
-          <w:szCs w:val="28"/>
-        </w:rPr>
-        <w:t>… (for enrollment).</w:t>
-      </w:r>
-    </w:p>
-    <w:p>
-      <w:pPr>
-        <w:pStyle w:val="ListParagraph"/>
-        <w:numPr>
-          <w:ilvl w:val="0"/>
-          <w:numId w:val="13"/>
-        </w:numPr>
-        <w:rPr>
-          <w:sz w:val="28"/>
-          <w:szCs w:val="28"/>
-        </w:rPr>
-      </w:pPr>
+        <w:t xml:space="preserve"> and etc… (for enrollment).</w:t>
+      </w:r>
+      <w:r>
+        <w:rPr>
+          <w:sz w:val="28"/>
+          <w:szCs w:val="28"/>
+        </w:rPr>
+        <w:t xml:space="preserve"> </w:t>
+      </w:r>
       <w:r>
         <w:rPr>
           <w:sz w:val="28"/>
@@ -2424,19 +2454,13 @@
         </w:rPr>
         <w:t>The administrator takes the information to complete the enrollment.</w:t>
       </w:r>
-    </w:p>
-    <w:p>
-      <w:pPr>
-        <w:pStyle w:val="ListParagraph"/>
-        <w:numPr>
-          <w:ilvl w:val="0"/>
-          <w:numId w:val="13"/>
-        </w:numPr>
-        <w:rPr>
-          <w:sz w:val="28"/>
-          <w:szCs w:val="28"/>
-        </w:rPr>
-      </w:pPr>
+      <w:r>
+        <w:rPr>
+          <w:sz w:val="28"/>
+          <w:szCs w:val="28"/>
+        </w:rPr>
+        <w:t xml:space="preserve"> </w:t>
+      </w:r>
       <w:r>
         <w:rPr>
           <w:sz w:val="28"/>
@@ -2449,30 +2473,133 @@
           <w:sz w:val="28"/>
           <w:szCs w:val="28"/>
         </w:rPr>
+        <w:t xml:space="preserve"> student card with</w:t>
+      </w:r>
+      <w:r>
+        <w:rPr>
+          <w:sz w:val="28"/>
+          <w:szCs w:val="28"/>
+        </w:rPr>
+        <w:t xml:space="preserve"> the student ID for the student after the enrollment confirmation</w:t>
+      </w:r>
+      <w:r>
+        <w:rPr>
+          <w:sz w:val="28"/>
+          <w:szCs w:val="28"/>
+        </w:rPr>
+        <w:t xml:space="preserve">, </w:t>
+      </w:r>
+      <w:r>
+        <w:rPr>
+          <w:sz w:val="28"/>
+          <w:szCs w:val="28"/>
+        </w:rPr>
+        <w:t>issues</w:t>
+      </w:r>
+      <w:r>
+        <w:rPr>
+          <w:sz w:val="28"/>
+          <w:szCs w:val="28"/>
+        </w:rPr>
+        <w:t xml:space="preserve"> a slip for the student and creates a student record for the student that also includes the student academic profile</w:t>
+      </w:r>
+      <w:r>
+        <w:rPr>
+          <w:sz w:val="28"/>
+          <w:szCs w:val="28"/>
+        </w:rPr>
+        <w:t>.</w:t>
+      </w:r>
+      <w:r>
+        <w:rPr>
+          <w:sz w:val="28"/>
+          <w:szCs w:val="28"/>
+        </w:rPr>
         <w:t xml:space="preserve"> </w:t>
       </w:r>
-      <w:proofErr w:type="gramStart"/>
-      <w:r>
-        <w:rPr>
-          <w:sz w:val="28"/>
-          <w:szCs w:val="28"/>
-        </w:rPr>
-        <w:t>student</w:t>
-      </w:r>
-      <w:proofErr w:type="gramEnd"/>
-      <w:r>
-        <w:rPr>
-          <w:sz w:val="28"/>
-          <w:szCs w:val="28"/>
-        </w:rPr>
-        <w:t xml:space="preserve"> card with</w:t>
-      </w:r>
-      <w:r>
-        <w:rPr>
-          <w:sz w:val="28"/>
-          <w:szCs w:val="28"/>
-        </w:rPr>
-        <w:t xml:space="preserve"> the student ID for the student after the enrollment </w:t>
+      <w:r>
+        <w:rPr>
+          <w:sz w:val="28"/>
+          <w:szCs w:val="28"/>
+        </w:rPr>
+        <w:t xml:space="preserve">The administrator provides information about available courses that </w:t>
+      </w:r>
+      <w:r>
+        <w:rPr>
+          <w:sz w:val="28"/>
+          <w:szCs w:val="28"/>
+        </w:rPr>
+        <w:t>the student</w:t>
+      </w:r>
+      <w:r>
+        <w:rPr>
+          <w:sz w:val="28"/>
+          <w:szCs w:val="28"/>
+        </w:rPr>
+        <w:t xml:space="preserve"> can register for and the limit for credit hours.</w:t>
+      </w:r>
+      <w:r>
+        <w:rPr>
+          <w:sz w:val="28"/>
+          <w:szCs w:val="28"/>
+        </w:rPr>
+        <w:t xml:space="preserve"> </w:t>
+      </w:r>
+      <w:r>
+        <w:rPr>
+          <w:sz w:val="28"/>
+          <w:szCs w:val="28"/>
+        </w:rPr>
+        <w:t xml:space="preserve">Then the student chooses the courses </w:t>
+      </w:r>
+      <w:r>
+        <w:rPr>
+          <w:sz w:val="28"/>
+          <w:szCs w:val="28"/>
+        </w:rPr>
+        <w:t>he/she would like to register for</w:t>
+      </w:r>
+      <w:r>
+        <w:rPr>
+          <w:sz w:val="28"/>
+          <w:szCs w:val="28"/>
+        </w:rPr>
+        <w:t>.</w:t>
+      </w:r>
+      <w:r>
+        <w:rPr>
+          <w:sz w:val="28"/>
+          <w:szCs w:val="28"/>
+        </w:rPr>
+        <w:t xml:space="preserve"> </w:t>
+      </w:r>
+      <w:r>
+        <w:rPr>
+          <w:sz w:val="28"/>
+          <w:szCs w:val="28"/>
+        </w:rPr>
+        <w:t>Then the administrator registers the courses for the students and stores it in the student record</w:t>
+      </w:r>
+      <w:r>
+        <w:rPr>
+          <w:sz w:val="28"/>
+          <w:szCs w:val="28"/>
+        </w:rPr>
+        <w:t>.</w:t>
+      </w:r>
+      <w:r>
+        <w:rPr>
+          <w:sz w:val="28"/>
+          <w:szCs w:val="28"/>
+        </w:rPr>
+        <w:t xml:space="preserve"> </w:t>
+      </w:r>
+      <w:r>
+        <w:rPr>
+          <w:sz w:val="28"/>
+          <w:szCs w:val="28"/>
+        </w:rPr>
+        <w:t xml:space="preserve">Finally, the </w:t>
       </w:r>
       <w:r>
         <w:rPr>
@@ -2480,155 +2607,12 @@
           <w:szCs w:val="28"/>
         </w:rPr>
         <w:lastRenderedPageBreak/>
-        <w:t>confirmation</w:t>
-      </w:r>
-      <w:r>
-        <w:rPr>
-          <w:sz w:val="28"/>
-          <w:szCs w:val="28"/>
-        </w:rPr>
-        <w:t xml:space="preserve">, </w:t>
-      </w:r>
-      <w:r>
-        <w:rPr>
-          <w:sz w:val="28"/>
-          <w:szCs w:val="28"/>
-        </w:rPr>
-        <w:t>issues</w:t>
-      </w:r>
-      <w:r>
-        <w:rPr>
-          <w:sz w:val="28"/>
-          <w:szCs w:val="28"/>
-        </w:rPr>
-        <w:t xml:space="preserve"> a slip for the student and creates a student record for the student that also includes the student academic profile</w:t>
-      </w:r>
-      <w:r>
-        <w:rPr>
-          <w:sz w:val="28"/>
-          <w:szCs w:val="28"/>
-        </w:rPr>
-        <w:t>.</w:t>
-      </w:r>
-    </w:p>
-    <w:p>
-      <w:pPr>
-        <w:pStyle w:val="ListParagraph"/>
-        <w:numPr>
-          <w:ilvl w:val="0"/>
-          <w:numId w:val="13"/>
-        </w:numPr>
-        <w:rPr>
-          <w:sz w:val="28"/>
-          <w:szCs w:val="28"/>
-        </w:rPr>
-      </w:pPr>
-      <w:r>
-        <w:rPr>
-          <w:sz w:val="28"/>
-          <w:szCs w:val="28"/>
-        </w:rPr>
-        <w:t xml:space="preserve">The administrator provides information about available courses that </w:t>
-      </w:r>
-      <w:r>
-        <w:rPr>
-          <w:sz w:val="28"/>
-          <w:szCs w:val="28"/>
-        </w:rPr>
-        <w:t>the student</w:t>
-      </w:r>
-      <w:r>
-        <w:rPr>
-          <w:sz w:val="28"/>
-          <w:szCs w:val="28"/>
-        </w:rPr>
-        <w:t xml:space="preserve"> can register for and the limit for credit hours.</w:t>
-      </w:r>
-    </w:p>
-    <w:p>
-      <w:pPr>
-        <w:pStyle w:val="ListParagraph"/>
-        <w:numPr>
-          <w:ilvl w:val="0"/>
-          <w:numId w:val="13"/>
-        </w:numPr>
-        <w:rPr>
-          <w:sz w:val="28"/>
-          <w:szCs w:val="28"/>
-        </w:rPr>
-      </w:pPr>
-      <w:r>
-        <w:rPr>
-          <w:sz w:val="28"/>
-          <w:szCs w:val="28"/>
-        </w:rPr>
-        <w:t xml:space="preserve">Then the student chooses the courses </w:t>
-      </w:r>
-      <w:r>
-        <w:rPr>
-          <w:sz w:val="28"/>
-          <w:szCs w:val="28"/>
-        </w:rPr>
-        <w:t>he/she would like to register for</w:t>
-      </w:r>
-      <w:r>
-        <w:rPr>
-          <w:sz w:val="28"/>
-          <w:szCs w:val="28"/>
-        </w:rPr>
-        <w:t>.</w:t>
-      </w:r>
-    </w:p>
-    <w:p>
-      <w:pPr>
-        <w:pStyle w:val="ListParagraph"/>
-        <w:numPr>
-          <w:ilvl w:val="0"/>
-          <w:numId w:val="13"/>
-        </w:numPr>
-        <w:rPr>
-          <w:sz w:val="28"/>
-          <w:szCs w:val="28"/>
-        </w:rPr>
-      </w:pPr>
-      <w:r>
-        <w:rPr>
-          <w:sz w:val="28"/>
-          <w:szCs w:val="28"/>
-        </w:rPr>
-        <w:t>Then the administrator registers the courses for the students and stores it in the student record</w:t>
-      </w:r>
-      <w:r>
-        <w:rPr>
-          <w:sz w:val="28"/>
-          <w:szCs w:val="28"/>
-        </w:rPr>
-        <w:t>.</w:t>
-      </w:r>
-    </w:p>
-    <w:p>
-      <w:pPr>
-        <w:pStyle w:val="ListParagraph"/>
-        <w:numPr>
-          <w:ilvl w:val="0"/>
-          <w:numId w:val="13"/>
-        </w:numPr>
-        <w:rPr>
-          <w:sz w:val="28"/>
-          <w:szCs w:val="28"/>
-        </w:rPr>
-      </w:pPr>
-      <w:r>
-        <w:rPr>
-          <w:sz w:val="28"/>
-          <w:szCs w:val="28"/>
-        </w:rPr>
-        <w:t>Finally, the administrator gives the student the schedule for the registered courses.</w:t>
-      </w:r>
-    </w:p>
-    <w:p>
-      <w:pPr>
-        <w:ind w:left="2160"/>
+        <w:t>administrator gives the student the schedule for the registered courses.</w:t>
+      </w:r>
+    </w:p>
+    <w:p>
+      <w:pPr>
+        <w:ind w:left="360" w:firstLine="360"/>
         <w:rPr>
           <w:sz w:val="28"/>
           <w:szCs w:val="28"/>
@@ -2759,23 +2743,7 @@
           <w:sz w:val="28"/>
           <w:szCs w:val="28"/>
         </w:rPr>
-        <w:t xml:space="preserve">Issuing student </w:t>
-      </w:r>
-      <w:proofErr w:type="gramStart"/>
-      <w:r>
-        <w:rPr>
-          <w:sz w:val="28"/>
-          <w:szCs w:val="28"/>
-        </w:rPr>
-        <w:t>card</w:t>
-      </w:r>
-      <w:proofErr w:type="gramEnd"/>
-      <w:r>
-        <w:rPr>
-          <w:sz w:val="28"/>
-          <w:szCs w:val="28"/>
-        </w:rPr>
-        <w:t>.</w:t>
+        <w:t>Issuing student card.</w:t>
       </w:r>
     </w:p>
     <w:p>
@@ -2920,7 +2888,7 @@
     </w:p>
     <w:p>
       <w:pPr>
-        <w:ind w:left="2160"/>
+        <w:ind w:left="720" w:firstLine="720"/>
         <w:rPr>
           <w:sz w:val="28"/>
           <w:szCs w:val="28"/>
@@ -2967,15 +2935,7 @@
           <w:sz w:val="28"/>
           <w:szCs w:val="28"/>
         </w:rPr>
-        <w:t xml:space="preserve">The performance is not good, due to the large number of new students that want to enroll. The current system is not good in terms of </w:t>
-      </w:r>
-      <w:r>
-        <w:rPr>
-          <w:sz w:val="28"/>
-          <w:szCs w:val="28"/>
-        </w:rPr>
-        <w:lastRenderedPageBreak/>
-        <w:t>organizing and storing the student records, so the administrator must search it manually and modify it.</w:t>
+        <w:t>The performance is not good, due to the large number of new students that want to enroll. The current system is not good in terms of organizing and storing the student records, so the administrator must search it manually and modify it.</w:t>
       </w:r>
     </w:p>
     <w:p>
@@ -3018,7 +2978,15 @@
           <w:sz w:val="28"/>
           <w:szCs w:val="28"/>
         </w:rPr>
-        <w:t xml:space="preserve"> the student information is not completed or the student did not pay for the enrollment the enrollment cannot be completed. If the student exceeds his/her credit hour limit the student cannot complete the registration unless he/she reduces the number of </w:t>
+        <w:t xml:space="preserve"> the student information is not completed or the student did not pay for the enrollment the enrollment cannot be completed. If the student exceeds his/her credit hour limit the student cannot complete the registration unless he/she </w:t>
+      </w:r>
+      <w:r>
+        <w:rPr>
+          <w:sz w:val="28"/>
+          <w:szCs w:val="28"/>
+        </w:rPr>
+        <w:lastRenderedPageBreak/>
+        <w:t xml:space="preserve">reduces the number of </w:t>
       </w:r>
       <w:r>
         <w:rPr>
@@ -3058,16 +3026,7 @@
           <w:sz w:val="28"/>
           <w:szCs w:val="28"/>
         </w:rPr>
-        <w:t>Communication and notification</w:t>
-      </w:r>
-      <w:r>
-        <w:rPr>
-          <w:b/>
-          <w:bCs/>
-          <w:sz w:val="28"/>
-          <w:szCs w:val="28"/>
-        </w:rPr>
-        <w:t xml:space="preserve"> management subsystem:</w:t>
+        <w:t>Communication and notification management subsystem:</w:t>
       </w:r>
     </w:p>
     <w:p>
@@ -3083,7 +3042,58 @@
           <w:sz w:val="28"/>
           <w:szCs w:val="28"/>
         </w:rPr>
-        <w:t>It Is the part of the system where it manages all the communication between different facilities and users.</w:t>
+        <w:t xml:space="preserve">In this subsystem we have </w:t>
+      </w:r>
+      <w:r>
+        <w:rPr>
+          <w:sz w:val="28"/>
+          <w:szCs w:val="28"/>
+        </w:rPr>
+        <w:t>3</w:t>
+      </w:r>
+      <w:r>
+        <w:rPr>
+          <w:sz w:val="28"/>
+          <w:szCs w:val="28"/>
+        </w:rPr>
+        <w:t xml:space="preserve"> main entities student</w:t>
+      </w:r>
+      <w:r>
+        <w:rPr>
+          <w:sz w:val="28"/>
+          <w:szCs w:val="28"/>
+        </w:rPr>
+        <w:t xml:space="preserve">, </w:t>
+      </w:r>
+      <w:r>
+        <w:rPr>
+          <w:sz w:val="28"/>
+          <w:szCs w:val="28"/>
+        </w:rPr>
+        <w:t>management,</w:t>
+      </w:r>
+      <w:r>
+        <w:rPr>
+          <w:sz w:val="28"/>
+          <w:szCs w:val="28"/>
+        </w:rPr>
+        <w:t xml:space="preserve"> and other stakeholders.</w:t>
+      </w:r>
+    </w:p>
+    <w:p>
+      <w:pPr>
+        <w:ind w:left="720" w:firstLine="720"/>
+        <w:rPr>
+          <w:sz w:val="28"/>
+          <w:szCs w:val="28"/>
+        </w:rPr>
+      </w:pPr>
+      <w:r>
+        <w:rPr>
+          <w:sz w:val="28"/>
+          <w:szCs w:val="28"/>
+        </w:rPr>
+        <w:t>The Workflow:</w:t>
       </w:r>
     </w:p>
     <w:p>
@@ -3133,15 +3143,13 @@
         </w:rPr>
         <w:t xml:space="preserve">Management takes the hard-copied data and summarizes it to write a report which is submitted to the stakeholders via email, and it includes brief info of the benefits, complaints and materials used </w:t>
       </w:r>
-      <w:proofErr w:type="gramStart"/>
-      <w:r>
-        <w:rPr>
-          <w:sz w:val="28"/>
-          <w:szCs w:val="28"/>
-        </w:rPr>
-        <w:t>in a given</w:t>
-      </w:r>
-      <w:proofErr w:type="gramEnd"/>
+      <w:r>
+        <w:rPr>
+          <w:sz w:val="28"/>
+          <w:szCs w:val="28"/>
+        </w:rPr>
+        <w:t>in each</w:t>
+      </w:r>
       <w:r>
         <w:rPr>
           <w:sz w:val="28"/>
@@ -3204,7 +3212,6 @@
           <w:sz w:val="28"/>
           <w:szCs w:val="28"/>
         </w:rPr>
-        <w:lastRenderedPageBreak/>
         <w:t>Management-Management:</w:t>
       </w:r>
     </w:p>
@@ -3271,15 +3278,13 @@
         </w:rPr>
         <w:t xml:space="preserve">There are also some cases where the data delivery should be urgent and done </w:t>
       </w:r>
-      <w:proofErr w:type="gramStart"/>
-      <w:r>
-        <w:rPr>
-          <w:sz w:val="28"/>
-          <w:szCs w:val="28"/>
-        </w:rPr>
-        <w:t>at the moment</w:t>
-      </w:r>
-      <w:proofErr w:type="gramEnd"/>
+      <w:r>
+        <w:rPr>
+          <w:sz w:val="28"/>
+          <w:szCs w:val="28"/>
+        </w:rPr>
+        <w:t>now</w:t>
+      </w:r>
       <w:r>
         <w:rPr>
           <w:sz w:val="28"/>
@@ -3290,6 +3295,306 @@
     </w:p>
     <w:p>
       <w:pPr>
+        <w:rPr>
+          <w:sz w:val="28"/>
+          <w:szCs w:val="28"/>
+        </w:rPr>
+      </w:pPr>
+      <w:r>
+        <w:rPr>
+          <w:sz w:val="28"/>
+          <w:szCs w:val="28"/>
+        </w:rPr>
+        <w:tab/>
+        <w:t>Functional requirements:</w:t>
+      </w:r>
+    </w:p>
+    <w:p>
+      <w:pPr>
+        <w:pStyle w:val="ListParagraph"/>
+        <w:numPr>
+          <w:ilvl w:val="0"/>
+          <w:numId w:val="23"/>
+        </w:numPr>
+        <w:rPr>
+          <w:sz w:val="28"/>
+          <w:szCs w:val="28"/>
+        </w:rPr>
+      </w:pPr>
+      <w:r>
+        <w:rPr>
+          <w:sz w:val="28"/>
+          <w:szCs w:val="28"/>
+        </w:rPr>
+        <w:t>Input:</w:t>
+      </w:r>
+    </w:p>
+    <w:p>
+      <w:pPr>
+        <w:pStyle w:val="ListParagraph"/>
+        <w:numPr>
+          <w:ilvl w:val="1"/>
+          <w:numId w:val="23"/>
+        </w:numPr>
+        <w:rPr>
+          <w:sz w:val="28"/>
+          <w:szCs w:val="28"/>
+        </w:rPr>
+      </w:pPr>
+      <w:r>
+        <w:rPr>
+          <w:sz w:val="28"/>
+          <w:szCs w:val="28"/>
+        </w:rPr>
+        <w:t>Data for summarization</w:t>
+      </w:r>
+      <w:r>
+        <w:rPr>
+          <w:sz w:val="28"/>
+          <w:szCs w:val="28"/>
+        </w:rPr>
+        <w:t>.</w:t>
+      </w:r>
+    </w:p>
+    <w:p>
+      <w:pPr>
+        <w:pStyle w:val="ListParagraph"/>
+        <w:numPr>
+          <w:ilvl w:val="1"/>
+          <w:numId w:val="23"/>
+        </w:numPr>
+        <w:rPr>
+          <w:sz w:val="28"/>
+          <w:szCs w:val="28"/>
+        </w:rPr>
+      </w:pPr>
+      <w:r>
+        <w:rPr>
+          <w:sz w:val="28"/>
+          <w:szCs w:val="28"/>
+        </w:rPr>
+        <w:t>Student information (contact information, results).</w:t>
+      </w:r>
+    </w:p>
+    <w:p>
+      <w:pPr>
+        <w:pStyle w:val="ListParagraph"/>
+        <w:numPr>
+          <w:ilvl w:val="0"/>
+          <w:numId w:val="23"/>
+        </w:numPr>
+        <w:rPr>
+          <w:sz w:val="28"/>
+          <w:szCs w:val="28"/>
+        </w:rPr>
+      </w:pPr>
+      <w:r>
+        <w:rPr>
+          <w:sz w:val="28"/>
+          <w:szCs w:val="28"/>
+        </w:rPr>
+        <w:t>Process:</w:t>
+      </w:r>
+    </w:p>
+    <w:p>
+      <w:pPr>
+        <w:pStyle w:val="ListParagraph"/>
+        <w:numPr>
+          <w:ilvl w:val="1"/>
+          <w:numId w:val="23"/>
+        </w:numPr>
+        <w:rPr>
+          <w:sz w:val="28"/>
+          <w:szCs w:val="28"/>
+        </w:rPr>
+      </w:pPr>
+      <w:r>
+        <w:rPr>
+          <w:sz w:val="28"/>
+          <w:szCs w:val="28"/>
+        </w:rPr>
+        <w:t>Summarizing data.</w:t>
+      </w:r>
+    </w:p>
+    <w:p>
+      <w:pPr>
+        <w:pStyle w:val="ListParagraph"/>
+        <w:numPr>
+          <w:ilvl w:val="1"/>
+          <w:numId w:val="23"/>
+        </w:numPr>
+        <w:rPr>
+          <w:sz w:val="28"/>
+          <w:szCs w:val="28"/>
+        </w:rPr>
+      </w:pPr>
+      <w:r>
+        <w:rPr>
+          <w:sz w:val="28"/>
+          <w:szCs w:val="28"/>
+        </w:rPr>
+        <w:t>Sending result to students or other management departments.</w:t>
+      </w:r>
+    </w:p>
+    <w:p>
+      <w:pPr>
+        <w:pStyle w:val="ListParagraph"/>
+        <w:numPr>
+          <w:ilvl w:val="0"/>
+          <w:numId w:val="23"/>
+        </w:numPr>
+        <w:rPr>
+          <w:sz w:val="28"/>
+          <w:szCs w:val="28"/>
+        </w:rPr>
+      </w:pPr>
+      <w:r>
+        <w:rPr>
+          <w:sz w:val="28"/>
+          <w:szCs w:val="28"/>
+        </w:rPr>
+        <w:t>Output:</w:t>
+      </w:r>
+    </w:p>
+    <w:p>
+      <w:pPr>
+        <w:pStyle w:val="ListParagraph"/>
+        <w:numPr>
+          <w:ilvl w:val="1"/>
+          <w:numId w:val="23"/>
+        </w:numPr>
+        <w:rPr>
+          <w:sz w:val="28"/>
+          <w:szCs w:val="28"/>
+        </w:rPr>
+      </w:pPr>
+      <w:r>
+        <w:rPr>
+          <w:sz w:val="28"/>
+          <w:szCs w:val="28"/>
+        </w:rPr>
+        <w:t>Summarized data</w:t>
+      </w:r>
+      <w:r>
+        <w:rPr>
+          <w:sz w:val="28"/>
+          <w:szCs w:val="28"/>
+        </w:rPr>
+        <w:t>.</w:t>
+      </w:r>
+    </w:p>
+    <w:p>
+      <w:pPr>
+        <w:pStyle w:val="ListParagraph"/>
+        <w:numPr>
+          <w:ilvl w:val="1"/>
+          <w:numId w:val="23"/>
+        </w:numPr>
+        <w:rPr>
+          <w:sz w:val="28"/>
+          <w:szCs w:val="28"/>
+        </w:rPr>
+      </w:pPr>
+      <w:r>
+        <w:rPr>
+          <w:sz w:val="28"/>
+          <w:szCs w:val="28"/>
+        </w:rPr>
+        <w:t>Student results information.</w:t>
+      </w:r>
+    </w:p>
+    <w:p>
+      <w:pPr>
+        <w:rPr>
+          <w:sz w:val="28"/>
+          <w:szCs w:val="28"/>
+        </w:rPr>
+      </w:pPr>
+      <w:r>
+        <w:rPr>
+          <w:sz w:val="28"/>
+          <w:szCs w:val="28"/>
+        </w:rPr>
+        <w:tab/>
+        <w:t>Non-functional requirements:</w:t>
+      </w:r>
+    </w:p>
+    <w:p>
+      <w:pPr>
+        <w:pStyle w:val="ListParagraph"/>
+        <w:numPr>
+          <w:ilvl w:val="0"/>
+          <w:numId w:val="22"/>
+        </w:numPr>
+        <w:rPr>
+          <w:sz w:val="28"/>
+          <w:szCs w:val="28"/>
+        </w:rPr>
+      </w:pPr>
+      <w:r>
+        <w:rPr>
+          <w:sz w:val="28"/>
+          <w:szCs w:val="28"/>
+        </w:rPr>
+        <w:t>Performance:</w:t>
+      </w:r>
+    </w:p>
+    <w:p>
+      <w:pPr>
+        <w:ind w:left="1440" w:firstLine="720"/>
+        <w:rPr>
+          <w:sz w:val="28"/>
+          <w:szCs w:val="28"/>
+        </w:rPr>
+      </w:pPr>
+      <w:r>
+        <w:rPr>
+          <w:sz w:val="28"/>
+          <w:szCs w:val="28"/>
+        </w:rPr>
+        <w:t>The current performance of the sub-system is slow due to data redundancy and the data is separated between the email, messaging applications and the database.</w:t>
+      </w:r>
+    </w:p>
+    <w:p>
+      <w:pPr>
+        <w:pStyle w:val="ListParagraph"/>
+        <w:numPr>
+          <w:ilvl w:val="0"/>
+          <w:numId w:val="22"/>
+        </w:numPr>
+        <w:rPr>
+          <w:sz w:val="28"/>
+          <w:szCs w:val="28"/>
+        </w:rPr>
+      </w:pPr>
+      <w:r>
+        <w:rPr>
+          <w:sz w:val="28"/>
+          <w:szCs w:val="28"/>
+        </w:rPr>
+        <w:t>Control:</w:t>
+      </w:r>
+    </w:p>
+    <w:p>
+      <w:pPr>
+        <w:pStyle w:val="ListParagraph"/>
+        <w:ind w:left="1800" w:firstLine="360"/>
+        <w:rPr>
+          <w:sz w:val="28"/>
+          <w:szCs w:val="28"/>
+        </w:rPr>
+      </w:pPr>
+      <w:r>
+        <w:rPr>
+          <w:sz w:val="28"/>
+          <w:szCs w:val="28"/>
+        </w:rPr>
+        <w:t>There are also some cases where the data delivery should be urgent and done now. The management uses a hot dialing number to deliver such information.</w:t>
+      </w:r>
+    </w:p>
+    <w:p>
+      <w:pPr>
+        <w:ind w:left="1800"/>
         <w:rPr>
           <w:sz w:val="32"/>
           <w:szCs w:val="32"/>
@@ -3496,6 +3801,95 @@
     </w:lvl>
   </w:abstractNum>
   <w:abstractNum w:abstractNumId="2" w15:restartNumberingAfterBreak="0">
+    <w:nsid w:val="0E03415E"/>
+    <w:multiLevelType w:val="hybridMultilevel"/>
+    <w:tmpl w:val="3A44C8BA"/>
+    <w:lvl w:ilvl="0" w:tplc="32149680">
+      <w:start w:val="1"/>
+      <w:numFmt w:val="decimal"/>
+      <w:lvlText w:val="%1."/>
+      <w:lvlJc w:val="left"/>
+      <w:pPr>
+        <w:ind w:left="1800" w:hanging="360"/>
+      </w:pPr>
+      <w:rPr>
+        <w:rFonts w:hint="default"/>
+      </w:rPr>
+    </w:lvl>
+    <w:lvl w:ilvl="1" w:tplc="04090019" w:tentative="1">
+      <w:start w:val="1"/>
+      <w:numFmt w:val="lowerLetter"/>
+      <w:lvlText w:val="%2."/>
+      <w:lvlJc w:val="left"/>
+      <w:pPr>
+        <w:ind w:left="2520" w:hanging="360"/>
+      </w:pPr>
+    </w:lvl>
+    <w:lvl w:ilvl="2" w:tplc="0409001B" w:tentative="1">
+      <w:start w:val="1"/>
+      <w:numFmt w:val="lowerRoman"/>
+      <w:lvlText w:val="%3."/>
+      <w:lvlJc w:val="right"/>
+      <w:pPr>
+        <w:ind w:left="3240" w:hanging="180"/>
+      </w:pPr>
+    </w:lvl>
+    <w:lvl w:ilvl="3" w:tplc="0409000F" w:tentative="1">
+      <w:start w:val="1"/>
+      <w:numFmt w:val="decimal"/>
+      <w:lvlText w:val="%4."/>
+      <w:lvlJc w:val="left"/>
+      <w:pPr>
+        <w:ind w:left="3960" w:hanging="360"/>
+      </w:pPr>
+    </w:lvl>
+    <w:lvl w:ilvl="4" w:tplc="04090019" w:tentative="1">
+      <w:start w:val="1"/>
+      <w:numFmt w:val="lowerLetter"/>
+      <w:lvlText w:val="%5."/>
+      <w:lvlJc w:val="left"/>
+      <w:pPr>
+        <w:ind w:left="4680" w:hanging="360"/>
+      </w:pPr>
+    </w:lvl>
+    <w:lvl w:ilvl="5" w:tplc="0409001B" w:tentative="1">
+      <w:start w:val="1"/>
+      <w:numFmt w:val="lowerRoman"/>
+      <w:lvlText w:val="%6."/>
+      <w:lvlJc w:val="right"/>
+      <w:pPr>
+        <w:ind w:left="5400" w:hanging="180"/>
+      </w:pPr>
+    </w:lvl>
+    <w:lvl w:ilvl="6" w:tplc="0409000F" w:tentative="1">
+      <w:start w:val="1"/>
+      <w:numFmt w:val="decimal"/>
+      <w:lvlText w:val="%7."/>
+      <w:lvlJc w:val="left"/>
+      <w:pPr>
+        <w:ind w:left="6120" w:hanging="360"/>
+      </w:pPr>
+    </w:lvl>
+    <w:lvl w:ilvl="7" w:tplc="04090019" w:tentative="1">
+      <w:start w:val="1"/>
+      <w:numFmt w:val="lowerLetter"/>
+      <w:lvlText w:val="%8."/>
+      <w:lvlJc w:val="left"/>
+      <w:pPr>
+        <w:ind w:left="6840" w:hanging="360"/>
+      </w:pPr>
+    </w:lvl>
+    <w:lvl w:ilvl="8" w:tplc="0409001B" w:tentative="1">
+      <w:start w:val="1"/>
+      <w:numFmt w:val="lowerRoman"/>
+      <w:lvlText w:val="%9."/>
+      <w:lvlJc w:val="right"/>
+      <w:pPr>
+        <w:ind w:left="7560" w:hanging="180"/>
+      </w:pPr>
+    </w:lvl>
+  </w:abstractNum>
+  <w:abstractNum w:abstractNumId="3" w15:restartNumberingAfterBreak="0">
     <w:nsid w:val="14373B87"/>
     <w:multiLevelType w:val="hybridMultilevel"/>
     <w:tmpl w:val="5CF47372"/>
@@ -3584,7 +3978,7 @@
       </w:pPr>
     </w:lvl>
   </w:abstractNum>
-  <w:abstractNum w:abstractNumId="3" w15:restartNumberingAfterBreak="0">
+  <w:abstractNum w:abstractNumId="4" w15:restartNumberingAfterBreak="0">
     <w:nsid w:val="14FC381B"/>
     <w:multiLevelType w:val="hybridMultilevel"/>
     <w:tmpl w:val="A1C8E770"/>
@@ -3673,7 +4067,7 @@
       </w:pPr>
     </w:lvl>
   </w:abstractNum>
-  <w:abstractNum w:abstractNumId="4" w15:restartNumberingAfterBreak="0">
+  <w:abstractNum w:abstractNumId="5" w15:restartNumberingAfterBreak="0">
     <w:nsid w:val="1CBE4D95"/>
     <w:multiLevelType w:val="hybridMultilevel"/>
     <w:tmpl w:val="91EED8B0"/>
@@ -3762,7 +4156,7 @@
       </w:pPr>
     </w:lvl>
   </w:abstractNum>
-  <w:abstractNum w:abstractNumId="5" w15:restartNumberingAfterBreak="0">
+  <w:abstractNum w:abstractNumId="6" w15:restartNumberingAfterBreak="0">
     <w:nsid w:val="1D905422"/>
     <w:multiLevelType w:val="hybridMultilevel"/>
     <w:tmpl w:val="98A808A6"/>
@@ -3851,7 +4245,7 @@
       </w:pPr>
     </w:lvl>
   </w:abstractNum>
-  <w:abstractNum w:abstractNumId="6" w15:restartNumberingAfterBreak="0">
+  <w:abstractNum w:abstractNumId="7" w15:restartNumberingAfterBreak="0">
     <w:nsid w:val="2B7C0065"/>
     <w:multiLevelType w:val="hybridMultilevel"/>
     <w:tmpl w:val="C696EF1C"/>
@@ -3940,7 +4334,7 @@
       </w:pPr>
     </w:lvl>
   </w:abstractNum>
-  <w:abstractNum w:abstractNumId="7" w15:restartNumberingAfterBreak="0">
+  <w:abstractNum w:abstractNumId="8" w15:restartNumberingAfterBreak="0">
     <w:nsid w:val="2B9F4033"/>
     <w:multiLevelType w:val="hybridMultilevel"/>
     <w:tmpl w:val="EE16420A"/>
@@ -4029,7 +4423,7 @@
       </w:pPr>
     </w:lvl>
   </w:abstractNum>
-  <w:abstractNum w:abstractNumId="8" w15:restartNumberingAfterBreak="0">
+  <w:abstractNum w:abstractNumId="9" w15:restartNumberingAfterBreak="0">
     <w:nsid w:val="3A5168E9"/>
     <w:multiLevelType w:val="hybridMultilevel"/>
     <w:tmpl w:val="A448E9B6"/>
@@ -4118,7 +4512,7 @@
       </w:pPr>
     </w:lvl>
   </w:abstractNum>
-  <w:abstractNum w:abstractNumId="9" w15:restartNumberingAfterBreak="0">
+  <w:abstractNum w:abstractNumId="10" w15:restartNumberingAfterBreak="0">
     <w:nsid w:val="40B0574B"/>
     <w:multiLevelType w:val="hybridMultilevel"/>
     <w:tmpl w:val="151E988E"/>
@@ -4211,7 +4605,7 @@
       </w:pPr>
     </w:lvl>
   </w:abstractNum>
-  <w:abstractNum w:abstractNumId="10" w15:restartNumberingAfterBreak="0">
+  <w:abstractNum w:abstractNumId="11" w15:restartNumberingAfterBreak="0">
     <w:nsid w:val="415228DE"/>
     <w:multiLevelType w:val="hybridMultilevel"/>
     <w:tmpl w:val="4C08465E"/>
@@ -4300,7 +4694,7 @@
       </w:pPr>
     </w:lvl>
   </w:abstractNum>
-  <w:abstractNum w:abstractNumId="11" w15:restartNumberingAfterBreak="0">
+  <w:abstractNum w:abstractNumId="12" w15:restartNumberingAfterBreak="0">
     <w:nsid w:val="41692CB7"/>
     <w:multiLevelType w:val="hybridMultilevel"/>
     <w:tmpl w:val="0D1C59A8"/>
@@ -4389,7 +4783,7 @@
       </w:pPr>
     </w:lvl>
   </w:abstractNum>
-  <w:abstractNum w:abstractNumId="12" w15:restartNumberingAfterBreak="0">
+  <w:abstractNum w:abstractNumId="13" w15:restartNumberingAfterBreak="0">
     <w:nsid w:val="4AF551A6"/>
     <w:multiLevelType w:val="hybridMultilevel"/>
     <w:tmpl w:val="7568B55E"/>
@@ -4478,7 +4872,7 @@
       </w:pPr>
     </w:lvl>
   </w:abstractNum>
-  <w:abstractNum w:abstractNumId="13" w15:restartNumberingAfterBreak="0">
+  <w:abstractNum w:abstractNumId="14" w15:restartNumberingAfterBreak="0">
     <w:nsid w:val="5065718B"/>
     <w:multiLevelType w:val="hybridMultilevel"/>
     <w:tmpl w:val="ACF83A9C"/>
@@ -4567,7 +4961,96 @@
       </w:pPr>
     </w:lvl>
   </w:abstractNum>
-  <w:abstractNum w:abstractNumId="14" w15:restartNumberingAfterBreak="0">
+  <w:abstractNum w:abstractNumId="15" w15:restartNumberingAfterBreak="0">
+    <w:nsid w:val="54935714"/>
+    <w:multiLevelType w:val="hybridMultilevel"/>
+    <w:tmpl w:val="DBEC7F86"/>
+    <w:lvl w:ilvl="0" w:tplc="F09E7F6C">
+      <w:start w:val="1"/>
+      <w:numFmt w:val="decimal"/>
+      <w:lvlText w:val="%1."/>
+      <w:lvlJc w:val="left"/>
+      <w:pPr>
+        <w:ind w:left="2520" w:hanging="360"/>
+      </w:pPr>
+      <w:rPr>
+        <w:rFonts w:hint="default"/>
+      </w:rPr>
+    </w:lvl>
+    <w:lvl w:ilvl="1" w:tplc="04090019">
+      <w:start w:val="1"/>
+      <w:numFmt w:val="lowerLetter"/>
+      <w:lvlText w:val="%2."/>
+      <w:lvlJc w:val="left"/>
+      <w:pPr>
+        <w:ind w:left="3240" w:hanging="360"/>
+      </w:pPr>
+    </w:lvl>
+    <w:lvl w:ilvl="2" w:tplc="0409001B" w:tentative="1">
+      <w:start w:val="1"/>
+      <w:numFmt w:val="lowerRoman"/>
+      <w:lvlText w:val="%3."/>
+      <w:lvlJc w:val="right"/>
+      <w:pPr>
+        <w:ind w:left="3960" w:hanging="180"/>
+      </w:pPr>
+    </w:lvl>
+    <w:lvl w:ilvl="3" w:tplc="0409000F" w:tentative="1">
+      <w:start w:val="1"/>
+      <w:numFmt w:val="decimal"/>
+      <w:lvlText w:val="%4."/>
+      <w:lvlJc w:val="left"/>
+      <w:pPr>
+        <w:ind w:left="4680" w:hanging="360"/>
+      </w:pPr>
+    </w:lvl>
+    <w:lvl w:ilvl="4" w:tplc="04090019" w:tentative="1">
+      <w:start w:val="1"/>
+      <w:numFmt w:val="lowerLetter"/>
+      <w:lvlText w:val="%5."/>
+      <w:lvlJc w:val="left"/>
+      <w:pPr>
+        <w:ind w:left="5400" w:hanging="360"/>
+      </w:pPr>
+    </w:lvl>
+    <w:lvl w:ilvl="5" w:tplc="0409001B" w:tentative="1">
+      <w:start w:val="1"/>
+      <w:numFmt w:val="lowerRoman"/>
+      <w:lvlText w:val="%6."/>
+      <w:lvlJc w:val="right"/>
+      <w:pPr>
+        <w:ind w:left="6120" w:hanging="180"/>
+      </w:pPr>
+    </w:lvl>
+    <w:lvl w:ilvl="6" w:tplc="0409000F" w:tentative="1">
+      <w:start w:val="1"/>
+      <w:numFmt w:val="decimal"/>
+      <w:lvlText w:val="%7."/>
+      <w:lvlJc w:val="left"/>
+      <w:pPr>
+        <w:ind w:left="6840" w:hanging="360"/>
+      </w:pPr>
+    </w:lvl>
+    <w:lvl w:ilvl="7" w:tplc="04090019" w:tentative="1">
+      <w:start w:val="1"/>
+      <w:numFmt w:val="lowerLetter"/>
+      <w:lvlText w:val="%8."/>
+      <w:lvlJc w:val="left"/>
+      <w:pPr>
+        <w:ind w:left="7560" w:hanging="360"/>
+      </w:pPr>
+    </w:lvl>
+    <w:lvl w:ilvl="8" w:tplc="0409001B" w:tentative="1">
+      <w:start w:val="1"/>
+      <w:numFmt w:val="lowerRoman"/>
+      <w:lvlText w:val="%9."/>
+      <w:lvlJc w:val="right"/>
+      <w:pPr>
+        <w:ind w:left="8280" w:hanging="180"/>
+      </w:pPr>
+    </w:lvl>
+  </w:abstractNum>
+  <w:abstractNum w:abstractNumId="16" w15:restartNumberingAfterBreak="0">
     <w:nsid w:val="6FD34059"/>
     <w:multiLevelType w:val="hybridMultilevel"/>
     <w:tmpl w:val="D5B8765E"/>
@@ -4656,11 +5139,11 @@
       </w:pPr>
     </w:lvl>
   </w:abstractNum>
-  <w:abstractNum w:abstractNumId="15" w15:restartNumberingAfterBreak="0">
+  <w:abstractNum w:abstractNumId="17" w15:restartNumberingAfterBreak="0">
     <w:nsid w:val="713F518C"/>
     <w:multiLevelType w:val="hybridMultilevel"/>
-    <w:tmpl w:val="6C042C26"/>
-    <w:lvl w:ilvl="0" w:tplc="D706C1D4">
+    <w:tmpl w:val="C69E2A26"/>
+    <w:lvl w:ilvl="0" w:tplc="757A5918">
       <w:start w:val="1"/>
       <w:numFmt w:val="decimal"/>
       <w:lvlText w:val="%1."/>
@@ -4669,7 +5152,7 @@
         <w:ind w:left="3240" w:hanging="360"/>
       </w:pPr>
       <w:rPr>
-        <w:rFonts w:hint="default"/>
+        <w:rFonts w:asciiTheme="minorHAnsi" w:eastAsiaTheme="minorHAnsi" w:hAnsiTheme="minorHAnsi" w:cstheme="minorBidi"/>
       </w:rPr>
     </w:lvl>
     <w:lvl w:ilvl="1" w:tplc="04090019">
@@ -4745,7 +5228,7 @@
       </w:pPr>
     </w:lvl>
   </w:abstractNum>
-  <w:abstractNum w:abstractNumId="16" w15:restartNumberingAfterBreak="0">
+  <w:abstractNum w:abstractNumId="18" w15:restartNumberingAfterBreak="0">
     <w:nsid w:val="73FF5A4F"/>
     <w:multiLevelType w:val="hybridMultilevel"/>
     <w:tmpl w:val="E3A25A24"/>
@@ -4834,7 +5317,7 @@
       </w:pPr>
     </w:lvl>
   </w:abstractNum>
-  <w:abstractNum w:abstractNumId="17" w15:restartNumberingAfterBreak="0">
+  <w:abstractNum w:abstractNumId="19" w15:restartNumberingAfterBreak="0">
     <w:nsid w:val="776C2F78"/>
     <w:multiLevelType w:val="hybridMultilevel"/>
     <w:tmpl w:val="785E2CD4"/>
@@ -4923,7 +5406,7 @@
       </w:pPr>
     </w:lvl>
   </w:abstractNum>
-  <w:abstractNum w:abstractNumId="18" w15:restartNumberingAfterBreak="0">
+  <w:abstractNum w:abstractNumId="20" w15:restartNumberingAfterBreak="0">
     <w:nsid w:val="79AA3B80"/>
     <w:multiLevelType w:val="hybridMultilevel"/>
     <w:tmpl w:val="1F30F5F6"/>
@@ -5012,7 +5495,7 @@
       </w:pPr>
     </w:lvl>
   </w:abstractNum>
-  <w:abstractNum w:abstractNumId="19" w15:restartNumberingAfterBreak="0">
+  <w:abstractNum w:abstractNumId="21" w15:restartNumberingAfterBreak="0">
     <w:nsid w:val="7BA069BB"/>
     <w:multiLevelType w:val="hybridMultilevel"/>
     <w:tmpl w:val="62107F92"/>
@@ -5103,7 +5586,7 @@
       </w:pPr>
     </w:lvl>
   </w:abstractNum>
-  <w:abstractNum w:abstractNumId="20" w15:restartNumberingAfterBreak="0">
+  <w:abstractNum w:abstractNumId="22" w15:restartNumberingAfterBreak="0">
     <w:nsid w:val="7F786641"/>
     <w:multiLevelType w:val="hybridMultilevel"/>
     <w:tmpl w:val="EB3AAB20"/>
@@ -5199,61 +5682,67 @@
     <w:abstractNumId w:val="1"/>
   </w:num>
   <w:num w:numId="3" w16cid:durableId="1377008785">
+    <w:abstractNumId w:val="21"/>
+  </w:num>
+  <w:num w:numId="4" w16cid:durableId="1576932731">
+    <w:abstractNumId w:val="5"/>
+  </w:num>
+  <w:num w:numId="5" w16cid:durableId="458763033">
+    <w:abstractNumId w:val="4"/>
+  </w:num>
+  <w:num w:numId="6" w16cid:durableId="2097746567">
+    <w:abstractNumId w:val="16"/>
+  </w:num>
+  <w:num w:numId="7" w16cid:durableId="1417627657">
+    <w:abstractNumId w:val="20"/>
+  </w:num>
+  <w:num w:numId="8" w16cid:durableId="1232886376">
+    <w:abstractNumId w:val="11"/>
+  </w:num>
+  <w:num w:numId="9" w16cid:durableId="933440375">
+    <w:abstractNumId w:val="13"/>
+  </w:num>
+  <w:num w:numId="10" w16cid:durableId="1779136228">
+    <w:abstractNumId w:val="7"/>
+  </w:num>
+  <w:num w:numId="11" w16cid:durableId="1706173102">
+    <w:abstractNumId w:val="6"/>
+  </w:num>
+  <w:num w:numId="12" w16cid:durableId="551234365">
+    <w:abstractNumId w:val="10"/>
+  </w:num>
+  <w:num w:numId="13" w16cid:durableId="686904068">
     <w:abstractNumId w:val="19"/>
   </w:num>
-  <w:num w:numId="4" w16cid:durableId="1576932731">
-    <w:abstractNumId w:val="4"/>
+  <w:num w:numId="14" w16cid:durableId="953052720">
+    <w:abstractNumId w:val="17"/>
   </w:num>
-  <w:num w:numId="5" w16cid:durableId="458763033">
+  <w:num w:numId="15" w16cid:durableId="1289431257">
+    <w:abstractNumId w:val="8"/>
+  </w:num>
+  <w:num w:numId="16" w16cid:durableId="2133358280">
+    <w:abstractNumId w:val="12"/>
+  </w:num>
+  <w:num w:numId="17" w16cid:durableId="290064972">
+    <w:abstractNumId w:val="22"/>
+  </w:num>
+  <w:num w:numId="18" w16cid:durableId="600719630">
+    <w:abstractNumId w:val="18"/>
+  </w:num>
+  <w:num w:numId="19" w16cid:durableId="720835072">
+    <w:abstractNumId w:val="14"/>
+  </w:num>
+  <w:num w:numId="20" w16cid:durableId="202211247">
+    <w:abstractNumId w:val="9"/>
+  </w:num>
+  <w:num w:numId="21" w16cid:durableId="1230535589">
     <w:abstractNumId w:val="3"/>
   </w:num>
-  <w:num w:numId="6" w16cid:durableId="2097746567">
-    <w:abstractNumId w:val="14"/>
+  <w:num w:numId="22" w16cid:durableId="209073062">
+    <w:abstractNumId w:val="2"/>
   </w:num>
-  <w:num w:numId="7" w16cid:durableId="1417627657">
-    <w:abstractNumId w:val="18"/>
-  </w:num>
-  <w:num w:numId="8" w16cid:durableId="1232886376">
-    <w:abstractNumId w:val="10"/>
-  </w:num>
-  <w:num w:numId="9" w16cid:durableId="933440375">
-    <w:abstractNumId w:val="12"/>
-  </w:num>
-  <w:num w:numId="10" w16cid:durableId="1779136228">
-    <w:abstractNumId w:val="6"/>
-  </w:num>
-  <w:num w:numId="11" w16cid:durableId="1706173102">
-    <w:abstractNumId w:val="5"/>
-  </w:num>
-  <w:num w:numId="12" w16cid:durableId="551234365">
-    <w:abstractNumId w:val="9"/>
-  </w:num>
-  <w:num w:numId="13" w16cid:durableId="686904068">
-    <w:abstractNumId w:val="17"/>
-  </w:num>
-  <w:num w:numId="14" w16cid:durableId="953052720">
+  <w:num w:numId="23" w16cid:durableId="977805126">
     <w:abstractNumId w:val="15"/>
-  </w:num>
-  <w:num w:numId="15" w16cid:durableId="1289431257">
-    <w:abstractNumId w:val="7"/>
-  </w:num>
-  <w:num w:numId="16" w16cid:durableId="2133358280">
-    <w:abstractNumId w:val="11"/>
-  </w:num>
-  <w:num w:numId="17" w16cid:durableId="290064972">
-    <w:abstractNumId w:val="20"/>
-  </w:num>
-  <w:num w:numId="18" w16cid:durableId="600719630">
-    <w:abstractNumId w:val="16"/>
-  </w:num>
-  <w:num w:numId="19" w16cid:durableId="720835072">
-    <w:abstractNumId w:val="13"/>
-  </w:num>
-  <w:num w:numId="20" w16cid:durableId="202211247">
-    <w:abstractNumId w:val="8"/>
-  </w:num>
-  <w:num w:numId="21" w16cid:durableId="1230535589">
-    <w:abstractNumId w:val="2"/>
   </w:num>
 </w:numbering>
 </file>

</xml_diff>

<commit_message>
Adding questionnaire summary to phase 2 report
</commit_message>
<xml_diff>
--- a/Phase_2/Phase_2_report.docx
+++ b/Phase_2/Phase_2_report.docx
@@ -1771,17 +1771,11 @@
     <w:p/>
     <w:p>
       <w:pPr>
-        <w:ind w:left="360"/>
-      </w:pPr>
-    </w:p>
-    <w:p>
-      <w:pPr>
-        <w:ind w:left="720" w:firstLine="720"/>
-        <w:rPr>
-          <w:sz w:val="28"/>
-          <w:szCs w:val="28"/>
-        </w:rPr>
-      </w:pPr>
+        <w:spacing w:line="259" w:lineRule="auto"/>
+      </w:pPr>
+      <w:r>
+        <w:br w:type="page"/>
+      </w:r>
     </w:p>
     <w:p>
       <w:pPr>
@@ -1804,6 +1798,7 @@
           <w:sz w:val="32"/>
           <w:szCs w:val="32"/>
         </w:rPr>
+        <w:lastRenderedPageBreak/>
         <w:t>Questionnaire</w:t>
       </w:r>
       <w:r>
@@ -1829,7 +1824,7 @@
           <w:sz w:val="28"/>
           <w:szCs w:val="28"/>
         </w:rPr>
-        <w:t>….</w:t>
+        <w:t>We asked some members of the KLG management and some students to fill our questionnaire and we got the following results:</w:t>
       </w:r>
     </w:p>
     <w:p>
@@ -1840,6 +1835,544 @@
           <w:szCs w:val="28"/>
         </w:rPr>
       </w:pPr>
+    </w:p>
+    <w:p>
+      <w:pPr>
+        <w:ind w:left="720"/>
+        <w:rPr>
+          <w:sz w:val="28"/>
+          <w:szCs w:val="28"/>
+        </w:rPr>
+      </w:pPr>
+      <w:r>
+        <w:rPr>
+          <w:noProof/>
+        </w:rPr>
+        <w:drawing>
+          <wp:inline distT="0" distB="0" distL="0" distR="0" wp14:anchorId="64A29FA5" wp14:editId="6A424103">
+            <wp:extent cx="5943600" cy="2497455"/>
+            <wp:effectExtent l="0" t="0" r="0" b="0"/>
+            <wp:docPr id="1465313846" name="Picture 1" descr="Forms response chart. Question title: On scale from 1 - 5 how satisfied are you with the current system&#10;&#10;(1 not satisfied, 5 very satisfied). Number of responses: 9 responses."/>
+            <wp:cNvGraphicFramePr>
+              <a:graphicFrameLocks xmlns:a="http://schemas.openxmlformats.org/drawingml/2006/main" noChangeAspect="1"/>
+            </wp:cNvGraphicFramePr>
+            <a:graphic xmlns:a="http://schemas.openxmlformats.org/drawingml/2006/main">
+              <a:graphicData uri="http://schemas.openxmlformats.org/drawingml/2006/picture">
+                <pic:pic xmlns:pic="http://schemas.openxmlformats.org/drawingml/2006/picture">
+                  <pic:nvPicPr>
+                    <pic:cNvPr id="0" name="Picture 3" descr="Forms response chart. Question title: On scale from 1 - 5 how satisfied are you with the current system&#10;&#10;(1 not satisfied, 5 very satisfied). Number of responses: 9 responses."/>
+                    <pic:cNvPicPr>
+                      <a:picLocks noChangeAspect="1" noChangeArrowheads="1"/>
+                    </pic:cNvPicPr>
+                  </pic:nvPicPr>
+                  <pic:blipFill>
+                    <a:blip r:embed="rId6" cstate="print">
+                      <a:extLst>
+                        <a:ext uri="{28A0092B-C50C-407E-A947-70E740481C1C}">
+                          <a14:useLocalDpi xmlns:a14="http://schemas.microsoft.com/office/drawing/2010/main" val="0"/>
+                        </a:ext>
+                      </a:extLst>
+                    </a:blip>
+                    <a:srcRect/>
+                    <a:stretch>
+                      <a:fillRect/>
+                    </a:stretch>
+                  </pic:blipFill>
+                  <pic:spPr bwMode="auto">
+                    <a:xfrm>
+                      <a:off x="0" y="0"/>
+                      <a:ext cx="5943600" cy="2497455"/>
+                    </a:xfrm>
+                    <a:prstGeom prst="rect">
+                      <a:avLst/>
+                    </a:prstGeom>
+                    <a:noFill/>
+                    <a:ln>
+                      <a:noFill/>
+                    </a:ln>
+                  </pic:spPr>
+                </pic:pic>
+              </a:graphicData>
+            </a:graphic>
+          </wp:inline>
+        </w:drawing>
+      </w:r>
+    </w:p>
+    <w:p>
+      <w:pPr>
+        <w:ind w:left="720"/>
+        <w:rPr>
+          <w:sz w:val="28"/>
+          <w:szCs w:val="28"/>
+        </w:rPr>
+      </w:pPr>
+    </w:p>
+    <w:p>
+      <w:pPr>
+        <w:spacing w:line="259" w:lineRule="auto"/>
+        <w:rPr>
+          <w:sz w:val="28"/>
+          <w:szCs w:val="28"/>
+        </w:rPr>
+      </w:pPr>
+      <w:r>
+        <w:rPr>
+          <w:sz w:val="28"/>
+          <w:szCs w:val="28"/>
+        </w:rPr>
+        <w:t>Most of the respondents are not satisfied or somewhat satisfied with the current booking management system.</w:t>
+      </w:r>
+    </w:p>
+    <w:p>
+      <w:pPr>
+        <w:spacing w:line="259" w:lineRule="auto"/>
+        <w:rPr>
+          <w:sz w:val="28"/>
+          <w:szCs w:val="28"/>
+        </w:rPr>
+      </w:pPr>
+    </w:p>
+    <w:p>
+      <w:pPr>
+        <w:spacing w:line="259" w:lineRule="auto"/>
+        <w:rPr>
+          <w:sz w:val="28"/>
+          <w:szCs w:val="28"/>
+        </w:rPr>
+      </w:pPr>
+      <w:r>
+        <w:rPr>
+          <w:sz w:val="28"/>
+          <w:szCs w:val="28"/>
+        </w:rPr>
+        <w:br w:type="page"/>
+      </w:r>
+    </w:p>
+    <w:p>
+      <w:pPr>
+        <w:spacing w:line="259" w:lineRule="auto"/>
+        <w:rPr>
+          <w:sz w:val="28"/>
+          <w:szCs w:val="28"/>
+        </w:rPr>
+      </w:pPr>
+      <w:r>
+        <w:rPr>
+          <w:noProof/>
+        </w:rPr>
+        <w:lastRenderedPageBreak/>
+        <w:drawing>
+          <wp:inline distT="0" distB="0" distL="0" distR="0" wp14:anchorId="7C10551C" wp14:editId="6D301FD6">
+            <wp:extent cx="3910600" cy="1643204"/>
+            <wp:effectExtent l="0" t="0" r="0" b="0"/>
+            <wp:docPr id="1359590416" name="Picture 2" descr="Forms response chart. Question title: How do you check for the availability of booking?&#10;. Number of responses: 9 responses."/>
+            <wp:cNvGraphicFramePr>
+              <a:graphicFrameLocks xmlns:a="http://schemas.openxmlformats.org/drawingml/2006/main" noChangeAspect="1"/>
+            </wp:cNvGraphicFramePr>
+            <a:graphic xmlns:a="http://schemas.openxmlformats.org/drawingml/2006/main">
+              <a:graphicData uri="http://schemas.openxmlformats.org/drawingml/2006/picture">
+                <pic:pic xmlns:pic="http://schemas.openxmlformats.org/drawingml/2006/picture">
+                  <pic:nvPicPr>
+                    <pic:cNvPr id="0" name="Picture 5" descr="Forms response chart. Question title: How do you check for the availability of booking?&#10;. Number of responses: 9 responses."/>
+                    <pic:cNvPicPr>
+                      <a:picLocks noChangeAspect="1" noChangeArrowheads="1"/>
+                    </pic:cNvPicPr>
+                  </pic:nvPicPr>
+                  <pic:blipFill>
+                    <a:blip r:embed="rId7" cstate="print">
+                      <a:extLst>
+                        <a:ext uri="{28A0092B-C50C-407E-A947-70E740481C1C}">
+                          <a14:useLocalDpi xmlns:a14="http://schemas.microsoft.com/office/drawing/2010/main" val="0"/>
+                        </a:ext>
+                      </a:extLst>
+                    </a:blip>
+                    <a:srcRect/>
+                    <a:stretch>
+                      <a:fillRect/>
+                    </a:stretch>
+                  </pic:blipFill>
+                  <pic:spPr bwMode="auto">
+                    <a:xfrm>
+                      <a:off x="0" y="0"/>
+                      <a:ext cx="3931223" cy="1651869"/>
+                    </a:xfrm>
+                    <a:prstGeom prst="rect">
+                      <a:avLst/>
+                    </a:prstGeom>
+                    <a:noFill/>
+                    <a:ln>
+                      <a:noFill/>
+                    </a:ln>
+                  </pic:spPr>
+                </pic:pic>
+              </a:graphicData>
+            </a:graphic>
+          </wp:inline>
+        </w:drawing>
+      </w:r>
+    </w:p>
+    <w:p>
+      <w:pPr>
+        <w:spacing w:line="259" w:lineRule="auto"/>
+        <w:rPr>
+          <w:sz w:val="28"/>
+          <w:szCs w:val="28"/>
+        </w:rPr>
+      </w:pPr>
+      <w:r>
+        <w:rPr>
+          <w:sz w:val="28"/>
+          <w:szCs w:val="28"/>
+        </w:rPr>
+        <w:t>Almost half of the respondents must come to the campus to check of facility availability.</w:t>
+      </w:r>
+    </w:p>
+    <w:p>
+      <w:pPr>
+        <w:spacing w:line="259" w:lineRule="auto"/>
+        <w:rPr>
+          <w:sz w:val="28"/>
+          <w:szCs w:val="28"/>
+        </w:rPr>
+      </w:pPr>
+    </w:p>
+    <w:p>
+      <w:pPr>
+        <w:spacing w:line="259" w:lineRule="auto"/>
+        <w:rPr>
+          <w:sz w:val="28"/>
+          <w:szCs w:val="28"/>
+        </w:rPr>
+      </w:pPr>
+      <w:r>
+        <w:rPr>
+          <w:noProof/>
+        </w:rPr>
+        <w:drawing>
+          <wp:inline distT="0" distB="0" distL="0" distR="0" wp14:anchorId="4BA50646" wp14:editId="04773B71">
+            <wp:extent cx="3964466" cy="1665838"/>
+            <wp:effectExtent l="0" t="0" r="0" b="0"/>
+            <wp:docPr id="1186871546" name="Picture 4" descr="Forms response chart. Question title: On scale from 1 - 5 how satisfied are you with the current system&#10;&#10;(1 not satisfied, 5 very satisfied). Number of responses: 9 responses."/>
+            <wp:cNvGraphicFramePr>
+              <a:graphicFrameLocks xmlns:a="http://schemas.openxmlformats.org/drawingml/2006/main" noChangeAspect="1"/>
+            </wp:cNvGraphicFramePr>
+            <a:graphic xmlns:a="http://schemas.openxmlformats.org/drawingml/2006/main">
+              <a:graphicData uri="http://schemas.openxmlformats.org/drawingml/2006/picture">
+                <pic:pic xmlns:pic="http://schemas.openxmlformats.org/drawingml/2006/picture">
+                  <pic:nvPicPr>
+                    <pic:cNvPr id="0" name="Picture 12" descr="Forms response chart. Question title: On scale from 1 - 5 how satisfied are you with the current system&#10;&#10;(1 not satisfied, 5 very satisfied). Number of responses: 9 responses."/>
+                    <pic:cNvPicPr>
+                      <a:picLocks noChangeAspect="1" noChangeArrowheads="1"/>
+                    </pic:cNvPicPr>
+                  </pic:nvPicPr>
+                  <pic:blipFill>
+                    <a:blip r:embed="rId8" cstate="print">
+                      <a:extLst>
+                        <a:ext uri="{28A0092B-C50C-407E-A947-70E740481C1C}">
+                          <a14:useLocalDpi xmlns:a14="http://schemas.microsoft.com/office/drawing/2010/main" val="0"/>
+                        </a:ext>
+                      </a:extLst>
+                    </a:blip>
+                    <a:srcRect/>
+                    <a:stretch>
+                      <a:fillRect/>
+                    </a:stretch>
+                  </pic:blipFill>
+                  <pic:spPr bwMode="auto">
+                    <a:xfrm>
+                      <a:off x="0" y="0"/>
+                      <a:ext cx="3973092" cy="1669463"/>
+                    </a:xfrm>
+                    <a:prstGeom prst="rect">
+                      <a:avLst/>
+                    </a:prstGeom>
+                    <a:noFill/>
+                    <a:ln>
+                      <a:noFill/>
+                    </a:ln>
+                  </pic:spPr>
+                </pic:pic>
+              </a:graphicData>
+            </a:graphic>
+          </wp:inline>
+        </w:drawing>
+      </w:r>
+    </w:p>
+    <w:p>
+      <w:pPr>
+        <w:spacing w:line="259" w:lineRule="auto"/>
+        <w:rPr>
+          <w:sz w:val="28"/>
+          <w:szCs w:val="28"/>
+        </w:rPr>
+      </w:pPr>
+      <w:r>
+        <w:rPr>
+          <w:sz w:val="28"/>
+          <w:szCs w:val="28"/>
+        </w:rPr>
+        <w:t>For the event management system most of the respondents are somewhat satisfied with the current system but we asked them if they would like some updates and they won’t mind it.</w:t>
+      </w:r>
+    </w:p>
+    <w:p>
+      <w:pPr>
+        <w:spacing w:line="259" w:lineRule="auto"/>
+        <w:rPr>
+          <w:sz w:val="28"/>
+          <w:szCs w:val="28"/>
+        </w:rPr>
+      </w:pPr>
+    </w:p>
+    <w:p>
+      <w:pPr>
+        <w:spacing w:line="259" w:lineRule="auto"/>
+        <w:rPr>
+          <w:sz w:val="28"/>
+          <w:szCs w:val="28"/>
+        </w:rPr>
+      </w:pPr>
+      <w:r>
+        <w:rPr>
+          <w:noProof/>
+        </w:rPr>
+        <w:drawing>
+          <wp:inline distT="0" distB="0" distL="0" distR="0" wp14:anchorId="7E62BFD1" wp14:editId="50AFD47A">
+            <wp:extent cx="3479681" cy="1462135"/>
+            <wp:effectExtent l="0" t="0" r="6985" b="5080"/>
+            <wp:docPr id="536830433" name="Picture 5" descr="Forms response chart. Question title: Do you think improvements/features can be added to the current system?&#10;. Number of responses: 9 responses."/>
+            <wp:cNvGraphicFramePr>
+              <a:graphicFrameLocks xmlns:a="http://schemas.openxmlformats.org/drawingml/2006/main" noChangeAspect="1"/>
+            </wp:cNvGraphicFramePr>
+            <a:graphic xmlns:a="http://schemas.openxmlformats.org/drawingml/2006/main">
+              <a:graphicData uri="http://schemas.openxmlformats.org/drawingml/2006/picture">
+                <pic:pic xmlns:pic="http://schemas.openxmlformats.org/drawingml/2006/picture">
+                  <pic:nvPicPr>
+                    <pic:cNvPr id="0" name="Picture 14" descr="Forms response chart. Question title: Do you think improvements/features can be added to the current system?&#10;. Number of responses: 9 responses."/>
+                    <pic:cNvPicPr>
+                      <a:picLocks noChangeAspect="1" noChangeArrowheads="1"/>
+                    </pic:cNvPicPr>
+                  </pic:nvPicPr>
+                  <pic:blipFill>
+                    <a:blip r:embed="rId9" cstate="print">
+                      <a:extLst>
+                        <a:ext uri="{28A0092B-C50C-407E-A947-70E740481C1C}">
+                          <a14:useLocalDpi xmlns:a14="http://schemas.microsoft.com/office/drawing/2010/main" val="0"/>
+                        </a:ext>
+                      </a:extLst>
+                    </a:blip>
+                    <a:srcRect/>
+                    <a:stretch>
+                      <a:fillRect/>
+                    </a:stretch>
+                  </pic:blipFill>
+                  <pic:spPr bwMode="auto">
+                    <a:xfrm>
+                      <a:off x="0" y="0"/>
+                      <a:ext cx="3499991" cy="1470669"/>
+                    </a:xfrm>
+                    <a:prstGeom prst="rect">
+                      <a:avLst/>
+                    </a:prstGeom>
+                    <a:noFill/>
+                    <a:ln>
+                      <a:noFill/>
+                    </a:ln>
+                  </pic:spPr>
+                </pic:pic>
+              </a:graphicData>
+            </a:graphic>
+          </wp:inline>
+        </w:drawing>
+      </w:r>
+    </w:p>
+    <w:p>
+      <w:pPr>
+        <w:spacing w:line="259" w:lineRule="auto"/>
+        <w:rPr>
+          <w:sz w:val="28"/>
+          <w:szCs w:val="28"/>
+        </w:rPr>
+      </w:pPr>
+      <w:r>
+        <w:rPr>
+          <w:sz w:val="28"/>
+          <w:szCs w:val="28"/>
+        </w:rPr>
+        <w:t>For student management system you can see more than half of the respondents think there is a room for improvement.</w:t>
+      </w:r>
+    </w:p>
+    <w:p>
+      <w:pPr>
+        <w:spacing w:line="259" w:lineRule="auto"/>
+        <w:rPr>
+          <w:sz w:val="28"/>
+          <w:szCs w:val="28"/>
+        </w:rPr>
+      </w:pPr>
+    </w:p>
+    <w:p>
+      <w:pPr>
+        <w:spacing w:line="259" w:lineRule="auto"/>
+        <w:rPr>
+          <w:sz w:val="28"/>
+          <w:szCs w:val="28"/>
+        </w:rPr>
+      </w:pPr>
+      <w:r>
+        <w:rPr>
+          <w:noProof/>
+        </w:rPr>
+        <w:lastRenderedPageBreak/>
+        <w:drawing>
+          <wp:inline distT="0" distB="0" distL="0" distR="0" wp14:anchorId="66754AEE" wp14:editId="24FE73DE">
+            <wp:extent cx="3386819" cy="1534562"/>
+            <wp:effectExtent l="0" t="0" r="4445" b="8890"/>
+            <wp:docPr id="782867900" name="Picture 6" descr="Forms response chart. Question title: On a scale from 1 - 5 How do you rate communication with your coworkers/students&#10;&#10;(1- bad, 5- excellent). Number of responses: 9 responses."/>
+            <wp:cNvGraphicFramePr>
+              <a:graphicFrameLocks xmlns:a="http://schemas.openxmlformats.org/drawingml/2006/main" noChangeAspect="1"/>
+            </wp:cNvGraphicFramePr>
+            <a:graphic xmlns:a="http://schemas.openxmlformats.org/drawingml/2006/main">
+              <a:graphicData uri="http://schemas.openxmlformats.org/drawingml/2006/picture">
+                <pic:pic xmlns:pic="http://schemas.openxmlformats.org/drawingml/2006/picture">
+                  <pic:nvPicPr>
+                    <pic:cNvPr id="0" name="Picture 16" descr="Forms response chart. Question title: On a scale from 1 - 5 How do you rate communication with your coworkers/students&#10;&#10;(1- bad, 5- excellent). Number of responses: 9 responses."/>
+                    <pic:cNvPicPr>
+                      <a:picLocks noChangeAspect="1" noChangeArrowheads="1"/>
+                    </pic:cNvPicPr>
+                  </pic:nvPicPr>
+                  <pic:blipFill>
+                    <a:blip r:embed="rId10" cstate="print">
+                      <a:extLst>
+                        <a:ext uri="{28A0092B-C50C-407E-A947-70E740481C1C}">
+                          <a14:useLocalDpi xmlns:a14="http://schemas.microsoft.com/office/drawing/2010/main" val="0"/>
+                        </a:ext>
+                      </a:extLst>
+                    </a:blip>
+                    <a:srcRect/>
+                    <a:stretch>
+                      <a:fillRect/>
+                    </a:stretch>
+                  </pic:blipFill>
+                  <pic:spPr bwMode="auto">
+                    <a:xfrm>
+                      <a:off x="0" y="0"/>
+                      <a:ext cx="3411478" cy="1545735"/>
+                    </a:xfrm>
+                    <a:prstGeom prst="rect">
+                      <a:avLst/>
+                    </a:prstGeom>
+                    <a:noFill/>
+                    <a:ln>
+                      <a:noFill/>
+                    </a:ln>
+                  </pic:spPr>
+                </pic:pic>
+              </a:graphicData>
+            </a:graphic>
+          </wp:inline>
+        </w:drawing>
+      </w:r>
+    </w:p>
+    <w:p>
+      <w:pPr>
+        <w:spacing w:line="259" w:lineRule="auto"/>
+        <w:rPr>
+          <w:sz w:val="28"/>
+          <w:szCs w:val="28"/>
+        </w:rPr>
+      </w:pPr>
+      <w:r>
+        <w:rPr>
+          <w:sz w:val="28"/>
+          <w:szCs w:val="28"/>
+        </w:rPr>
+        <w:t xml:space="preserve">For communication and notification management system </w:t>
+      </w:r>
+      <w:r>
+        <w:rPr>
+          <w:sz w:val="28"/>
+          <w:szCs w:val="28"/>
+        </w:rPr>
+        <w:t>you can see more than half of the respondents have a bad to decent communication experience.</w:t>
+      </w:r>
+    </w:p>
+    <w:p>
+      <w:pPr>
+        <w:spacing w:line="259" w:lineRule="auto"/>
+        <w:rPr>
+          <w:sz w:val="28"/>
+          <w:szCs w:val="28"/>
+        </w:rPr>
+      </w:pPr>
+      <w:r>
+        <w:rPr>
+          <w:noProof/>
+        </w:rPr>
+        <w:drawing>
+          <wp:inline distT="0" distB="0" distL="0" distR="0" wp14:anchorId="09C8E5E7" wp14:editId="6E01CC34">
+            <wp:extent cx="3933731" cy="1782367"/>
+            <wp:effectExtent l="0" t="0" r="0" b="8890"/>
+            <wp:docPr id="810028250" name="Picture 7" descr="Forms response chart. Question title: Do you want to add an application that can send notification to communicate important information with others. Number of responses: 9 responses."/>
+            <wp:cNvGraphicFramePr>
+              <a:graphicFrameLocks xmlns:a="http://schemas.openxmlformats.org/drawingml/2006/main" noChangeAspect="1"/>
+            </wp:cNvGraphicFramePr>
+            <a:graphic xmlns:a="http://schemas.openxmlformats.org/drawingml/2006/main">
+              <a:graphicData uri="http://schemas.openxmlformats.org/drawingml/2006/picture">
+                <pic:pic xmlns:pic="http://schemas.openxmlformats.org/drawingml/2006/picture">
+                  <pic:nvPicPr>
+                    <pic:cNvPr id="0" name="Picture 18" descr="Forms response chart. Question title: Do you want to add an application that can send notification to communicate important information with others. Number of responses: 9 responses."/>
+                    <pic:cNvPicPr>
+                      <a:picLocks noChangeAspect="1" noChangeArrowheads="1"/>
+                    </pic:cNvPicPr>
+                  </pic:nvPicPr>
+                  <pic:blipFill>
+                    <a:blip r:embed="rId11" cstate="print">
+                      <a:extLst>
+                        <a:ext uri="{28A0092B-C50C-407E-A947-70E740481C1C}">
+                          <a14:useLocalDpi xmlns:a14="http://schemas.microsoft.com/office/drawing/2010/main" val="0"/>
+                        </a:ext>
+                      </a:extLst>
+                    </a:blip>
+                    <a:srcRect/>
+                    <a:stretch>
+                      <a:fillRect/>
+                    </a:stretch>
+                  </pic:blipFill>
+                  <pic:spPr bwMode="auto">
+                    <a:xfrm>
+                      <a:off x="0" y="0"/>
+                      <a:ext cx="3944079" cy="1787055"/>
+                    </a:xfrm>
+                    <a:prstGeom prst="rect">
+                      <a:avLst/>
+                    </a:prstGeom>
+                    <a:noFill/>
+                    <a:ln>
+                      <a:noFill/>
+                    </a:ln>
+                  </pic:spPr>
+                </pic:pic>
+              </a:graphicData>
+            </a:graphic>
+          </wp:inline>
+        </w:drawing>
+      </w:r>
+    </w:p>
+    <w:p>
+      <w:pPr>
+        <w:spacing w:line="259" w:lineRule="auto"/>
+        <w:rPr>
+          <w:sz w:val="28"/>
+          <w:szCs w:val="28"/>
+        </w:rPr>
+      </w:pPr>
+      <w:r>
+        <w:rPr>
+          <w:sz w:val="28"/>
+          <w:szCs w:val="28"/>
+        </w:rPr>
+        <w:t>You can see more than half of the respondents want to a new software application that can handle the communication matters.</w:t>
+      </w:r>
     </w:p>
     <w:p>
       <w:pPr>
@@ -1920,7 +2453,7 @@
                     <pic:cNvPicPr/>
                   </pic:nvPicPr>
                   <pic:blipFill>
-                    <a:blip r:embed="rId6">
+                    <a:blip r:embed="rId12">
                       <a:extLst>
                         <a:ext uri="{28A0092B-C50C-407E-A947-70E740481C1C}">
                           <a14:useLocalDpi xmlns:a14="http://schemas.microsoft.com/office/drawing/2010/main" val="0"/>
@@ -1978,7 +2511,7 @@
                     <pic:cNvPicPr/>
                   </pic:nvPicPr>
                   <pic:blipFill>
-                    <a:blip r:embed="rId7">
+                    <a:blip r:embed="rId13">
                       <a:extLst>
                         <a:ext uri="{28A0092B-C50C-407E-A947-70E740481C1C}">
                           <a14:useLocalDpi xmlns:a14="http://schemas.microsoft.com/office/drawing/2010/main" val="0"/>
@@ -4908,7 +5441,7 @@
                     </pic:cNvPicPr>
                   </pic:nvPicPr>
                   <pic:blipFill>
-                    <a:blip r:embed="rId8" cstate="print">
+                    <a:blip r:embed="rId14" cstate="print">
                       <a:extLst>
                         <a:ext uri="{28A0092B-C50C-407E-A947-70E740481C1C}">
                           <a14:useLocalDpi xmlns:a14="http://schemas.microsoft.com/office/drawing/2010/main" val="0"/>
@@ -5009,7 +5542,7 @@
                     </pic:cNvPicPr>
                   </pic:nvPicPr>
                   <pic:blipFill>
-                    <a:blip r:embed="rId9">
+                    <a:blip r:embed="rId15">
                       <a:extLst>
                         <a:ext uri="{28A0092B-C50C-407E-A947-70E740481C1C}">
                           <a14:useLocalDpi xmlns:a14="http://schemas.microsoft.com/office/drawing/2010/main" val="0"/>
@@ -5122,7 +5655,7 @@
                     </pic:cNvPicPr>
                   </pic:nvPicPr>
                   <pic:blipFill>
-                    <a:blip r:embed="rId10">
+                    <a:blip r:embed="rId16">
                       <a:extLst>
                         <a:ext uri="{28A0092B-C50C-407E-A947-70E740481C1C}">
                           <a14:useLocalDpi xmlns:a14="http://schemas.microsoft.com/office/drawing/2010/main" val="0"/>

</xml_diff>

<commit_message>
adding changes to report
</commit_message>
<xml_diff>
--- a/Phase_2/Phase_2_report.docx
+++ b/Phase_2/Phase_2_report.docx
@@ -12,6 +12,8 @@
           <w:szCs w:val="32"/>
         </w:rPr>
       </w:pPr>
+      <w:bookmarkStart w:id="0" w:name="_Hlk167565535"/>
+      <w:bookmarkEnd w:id="0"/>
       <w:r>
         <w:rPr>
           <w:b/>
@@ -1569,7 +1571,7 @@
           <w:szCs w:val="28"/>
         </w:rPr>
       </w:pPr>
-      <w:bookmarkStart w:id="0" w:name="_Hlk167559055"/>
+      <w:bookmarkStart w:id="1" w:name="_Hlk167559055"/>
       <w:r>
         <w:rPr>
           <w:b/>
@@ -1579,7 +1581,7 @@
         </w:rPr>
         <w:t>Communication and notification management</w:t>
       </w:r>
-      <w:bookmarkEnd w:id="0"/>
+      <w:bookmarkEnd w:id="1"/>
       <w:r>
         <w:rPr>
           <w:b/>
@@ -5407,7 +5409,25 @@
           <w:szCs w:val="28"/>
         </w:rPr>
         <w:lastRenderedPageBreak/>
-        <w:t>DFD CONTEXT DIAGRAM</w:t>
+        <w:t xml:space="preserve">DFD </w:t>
+      </w:r>
+      <w:r>
+        <w:rPr>
+          <w:b/>
+          <w:bCs/>
+          <w:sz w:val="28"/>
+          <w:szCs w:val="28"/>
+        </w:rPr>
+        <w:t xml:space="preserve"> </w:t>
+      </w:r>
+      <w:r>
+        <w:rPr>
+          <w:b/>
+          <w:bCs/>
+          <w:sz w:val="28"/>
+          <w:szCs w:val="28"/>
+        </w:rPr>
+        <w:t>CONTEXT DIAGRAM</w:t>
       </w:r>
     </w:p>
     <w:p>
@@ -5424,7 +5444,7 @@
           <w:szCs w:val="28"/>
         </w:rPr>
         <w:drawing>
-          <wp:inline distT="0" distB="0" distL="0" distR="0" wp14:anchorId="1403EF03" wp14:editId="37049535">
+          <wp:inline distT="0" distB="0" distL="0" distR="0" wp14:anchorId="1403EF03" wp14:editId="4EB09898">
             <wp:extent cx="6615047" cy="4305300"/>
             <wp:effectExtent l="0" t="0" r="0" b="0"/>
             <wp:docPr id="867589101" name="Picture 3"/>
@@ -5611,7 +5631,268 @@
     </w:p>
     <w:p>
       <w:pPr>
-        <w:ind w:left="2160" w:firstLine="720"/>
+        <w:spacing w:line="259" w:lineRule="auto"/>
+        <w:rPr>
+          <w:sz w:val="32"/>
+          <w:szCs w:val="32"/>
+        </w:rPr>
+      </w:pPr>
+      <w:r>
+        <w:rPr>
+          <w:b/>
+          <w:bCs/>
+          <w:sz w:val="28"/>
+          <w:szCs w:val="28"/>
+        </w:rPr>
+        <w:lastRenderedPageBreak/>
+        <w:t xml:space="preserve">Facility booking and reservation management </w:t>
+      </w:r>
+      <w:r>
+        <w:rPr>
+          <w:b/>
+          <w:bCs/>
+          <w:sz w:val="28"/>
+          <w:szCs w:val="28"/>
+        </w:rPr>
+        <w:t>subsystem</w:t>
+      </w:r>
+      <w:r>
+        <w:rPr>
+          <w:b/>
+          <w:bCs/>
+          <w:sz w:val="28"/>
+          <w:szCs w:val="28"/>
+        </w:rPr>
+        <w:t xml:space="preserve"> child diagram</w:t>
+      </w:r>
+    </w:p>
+    <w:p>
+      <w:pPr>
+        <w:spacing w:line="259" w:lineRule="auto"/>
+        <w:rPr>
+          <w:sz w:val="32"/>
+          <w:szCs w:val="32"/>
+        </w:rPr>
+      </w:pPr>
+    </w:p>
+    <w:p>
+      <w:pPr>
+        <w:spacing w:line="259" w:lineRule="auto"/>
+        <w:rPr>
+          <w:sz w:val="32"/>
+          <w:szCs w:val="32"/>
+        </w:rPr>
+      </w:pPr>
+      <w:r>
+        <w:rPr>
+          <w:noProof/>
+          <w:sz w:val="32"/>
+          <w:szCs w:val="32"/>
+        </w:rPr>
+        <w:drawing>
+          <wp:inline distT="0" distB="0" distL="0" distR="0" wp14:anchorId="63F717B3" wp14:editId="748B19DF">
+            <wp:extent cx="5935980" cy="3345180"/>
+            <wp:effectExtent l="0" t="0" r="7620" b="7620"/>
+            <wp:docPr id="244068354" name="Picture 1"/>
+            <wp:cNvGraphicFramePr>
+              <a:graphicFrameLocks xmlns:a="http://schemas.openxmlformats.org/drawingml/2006/main" noChangeAspect="1"/>
+            </wp:cNvGraphicFramePr>
+            <a:graphic xmlns:a="http://schemas.openxmlformats.org/drawingml/2006/main">
+              <a:graphicData uri="http://schemas.openxmlformats.org/drawingml/2006/picture">
+                <pic:pic xmlns:pic="http://schemas.openxmlformats.org/drawingml/2006/picture">
+                  <pic:nvPicPr>
+                    <pic:cNvPr id="0" name="Picture 1"/>
+                    <pic:cNvPicPr>
+                      <a:picLocks noChangeAspect="1" noChangeArrowheads="1"/>
+                    </pic:cNvPicPr>
+                  </pic:nvPicPr>
+                  <pic:blipFill>
+                    <a:blip r:embed="rId16">
+                      <a:extLst>
+                        <a:ext uri="{28A0092B-C50C-407E-A947-70E740481C1C}">
+                          <a14:useLocalDpi xmlns:a14="http://schemas.microsoft.com/office/drawing/2010/main" val="0"/>
+                        </a:ext>
+                      </a:extLst>
+                    </a:blip>
+                    <a:srcRect/>
+                    <a:stretch>
+                      <a:fillRect/>
+                    </a:stretch>
+                  </pic:blipFill>
+                  <pic:spPr bwMode="auto">
+                    <a:xfrm>
+                      <a:off x="0" y="0"/>
+                      <a:ext cx="5935980" cy="3345180"/>
+                    </a:xfrm>
+                    <a:prstGeom prst="rect">
+                      <a:avLst/>
+                    </a:prstGeom>
+                    <a:noFill/>
+                    <a:ln>
+                      <a:noFill/>
+                    </a:ln>
+                  </pic:spPr>
+                </pic:pic>
+              </a:graphicData>
+            </a:graphic>
+          </wp:inline>
+        </w:drawing>
+      </w:r>
+    </w:p>
+    <w:p>
+      <w:pPr>
+        <w:rPr>
+          <w:b/>
+          <w:bCs/>
+          <w:sz w:val="28"/>
+          <w:szCs w:val="28"/>
+        </w:rPr>
+      </w:pPr>
+      <w:r>
+        <w:rPr>
+          <w:b/>
+          <w:bCs/>
+          <w:sz w:val="28"/>
+          <w:szCs w:val="28"/>
+        </w:rPr>
+        <w:t>Communication and notification management subsystem</w:t>
+      </w:r>
+      <w:r>
+        <w:rPr>
+          <w:b/>
+          <w:bCs/>
+          <w:sz w:val="28"/>
+          <w:szCs w:val="28"/>
+        </w:rPr>
+        <w:t xml:space="preserve"> Child diagram</w:t>
+      </w:r>
+    </w:p>
+    <w:p>
+      <w:pPr>
+        <w:spacing w:line="259" w:lineRule="auto"/>
+        <w:rPr>
+          <w:sz w:val="32"/>
+          <w:szCs w:val="32"/>
+        </w:rPr>
+      </w:pPr>
+    </w:p>
+    <w:p>
+      <w:pPr>
+        <w:rPr>
+          <w:b/>
+          <w:bCs/>
+          <w:sz w:val="28"/>
+          <w:szCs w:val="28"/>
+        </w:rPr>
+      </w:pPr>
+      <w:r>
+        <w:rPr>
+          <w:b/>
+          <w:bCs/>
+          <w:noProof/>
+          <w:sz w:val="28"/>
+          <w:szCs w:val="28"/>
+        </w:rPr>
+        <w:drawing>
+          <wp:inline distT="0" distB="0" distL="0" distR="0" wp14:anchorId="1A695453" wp14:editId="5A932E30">
+            <wp:extent cx="4191000" cy="3320561"/>
+            <wp:effectExtent l="0" t="0" r="0" b="0"/>
+            <wp:docPr id="828185270" name="Picture 3" descr="A diagram of a data flow&#10;&#10;Description automatically generated"/>
+            <wp:cNvGraphicFramePr>
+              <a:graphicFrameLocks xmlns:a="http://schemas.openxmlformats.org/drawingml/2006/main" noChangeAspect="1"/>
+            </wp:cNvGraphicFramePr>
+            <a:graphic xmlns:a="http://schemas.openxmlformats.org/drawingml/2006/main">
+              <a:graphicData uri="http://schemas.openxmlformats.org/drawingml/2006/picture">
+                <pic:pic xmlns:pic="http://schemas.openxmlformats.org/drawingml/2006/picture">
+                  <pic:nvPicPr>
+                    <pic:cNvPr id="828185270" name="Picture 3" descr="A diagram of a data flow&#10;&#10;Description automatically generated"/>
+                    <pic:cNvPicPr>
+                      <a:picLocks noChangeAspect="1" noChangeArrowheads="1"/>
+                    </pic:cNvPicPr>
+                  </pic:nvPicPr>
+                  <pic:blipFill>
+                    <a:blip r:embed="rId17">
+                      <a:extLst>
+                        <a:ext uri="{28A0092B-C50C-407E-A947-70E740481C1C}">
+                          <a14:useLocalDpi xmlns:a14="http://schemas.microsoft.com/office/drawing/2010/main" val="0"/>
+                        </a:ext>
+                      </a:extLst>
+                    </a:blip>
+                    <a:srcRect/>
+                    <a:stretch>
+                      <a:fillRect/>
+                    </a:stretch>
+                  </pic:blipFill>
+                  <pic:spPr bwMode="auto">
+                    <a:xfrm>
+                      <a:off x="0" y="0"/>
+                      <a:ext cx="4205678" cy="3332191"/>
+                    </a:xfrm>
+                    <a:prstGeom prst="rect">
+                      <a:avLst/>
+                    </a:prstGeom>
+                    <a:noFill/>
+                    <a:ln>
+                      <a:noFill/>
+                    </a:ln>
+                  </pic:spPr>
+                </pic:pic>
+              </a:graphicData>
+            </a:graphic>
+          </wp:inline>
+        </w:drawing>
+      </w:r>
+    </w:p>
+    <w:p>
+      <w:pPr>
+        <w:ind w:left="720" w:firstLine="720"/>
+        <w:rPr>
+          <w:b/>
+          <w:bCs/>
+          <w:sz w:val="28"/>
+          <w:szCs w:val="28"/>
+        </w:rPr>
+      </w:pPr>
+      <w:r>
+        <w:rPr>
+          <w:b/>
+          <w:bCs/>
+          <w:sz w:val="28"/>
+          <w:szCs w:val="28"/>
+        </w:rPr>
+        <w:lastRenderedPageBreak/>
+        <w:t>Student management subsystem</w:t>
+      </w:r>
+      <w:r>
+        <w:rPr>
+          <w:b/>
+          <w:bCs/>
+          <w:sz w:val="28"/>
+          <w:szCs w:val="28"/>
+        </w:rPr>
+        <w:t xml:space="preserve"> Child diagram</w:t>
+      </w:r>
+      <w:r>
+        <w:rPr>
+          <w:b/>
+          <w:bCs/>
+          <w:sz w:val="28"/>
+          <w:szCs w:val="28"/>
+        </w:rPr>
+        <w:t>:</w:t>
+      </w:r>
+    </w:p>
+    <w:p>
+      <w:pPr>
+        <w:spacing w:line="259" w:lineRule="auto"/>
+        <w:rPr>
+          <w:sz w:val="32"/>
+          <w:szCs w:val="32"/>
+        </w:rPr>
+      </w:pPr>
+    </w:p>
+    <w:p>
+      <w:pPr>
         <w:rPr>
           <w:b/>
           <w:bCs/>
@@ -5619,16 +5900,6 @@
           <w:szCs w:val="32"/>
         </w:rPr>
       </w:pPr>
-      <w:r>
-        <w:rPr>
-          <w:b/>
-          <w:bCs/>
-          <w:sz w:val="32"/>
-          <w:szCs w:val="32"/>
-        </w:rPr>
-        <w:lastRenderedPageBreak/>
-        <w:t>Child diagrams for models</w:t>
-      </w:r>
       <w:r>
         <w:rPr>
           <w:b/>
@@ -5655,7 +5926,7 @@
                     </pic:cNvPicPr>
                   </pic:nvPicPr>
                   <pic:blipFill>
-                    <a:blip r:embed="rId16">
+                    <a:blip r:embed="rId18">
                       <a:extLst>
                         <a:ext uri="{28A0092B-C50C-407E-A947-70E740481C1C}">
                           <a14:useLocalDpi xmlns:a14="http://schemas.microsoft.com/office/drawing/2010/main" val="0"/>
@@ -5699,22 +5970,6 @@
     <w:p>
       <w:pPr>
         <w:spacing w:line="259" w:lineRule="auto"/>
-        <w:rPr>
-          <w:sz w:val="32"/>
-          <w:szCs w:val="32"/>
-        </w:rPr>
-      </w:pPr>
-      <w:r>
-        <w:rPr>
-          <w:sz w:val="32"/>
-          <w:szCs w:val="32"/>
-        </w:rPr>
-        <w:br w:type="page"/>
-      </w:r>
-    </w:p>
-    <w:p>
-      <w:pPr>
-        <w:ind w:left="1440" w:firstLine="720"/>
         <w:rPr>
           <w:sz w:val="32"/>
           <w:szCs w:val="32"/>
@@ -8640,7 +8895,7 @@
   <w:style w:type="paragraph" w:default="1" w:styleId="Normal">
     <w:name w:val="Normal"/>
     <w:qFormat/>
-    <w:rsid w:val="0080770F"/>
+    <w:rsid w:val="00040785"/>
     <w:pPr>
       <w:spacing w:line="278" w:lineRule="auto"/>
     </w:pPr>

</xml_diff>

<commit_message>
adding summary for phase 2 report
</commit_message>
<xml_diff>
--- a/Phase_2/Phase_2_report.docx
+++ b/Phase_2/Phase_2_report.docx
@@ -199,7 +199,25 @@
           <w:sz w:val="32"/>
           <w:szCs w:val="32"/>
         </w:rPr>
-        <w:t>Ali Isameldin Ali A23CS3001</w:t>
+        <w:t xml:space="preserve">Ali </w:t>
+      </w:r>
+      <w:proofErr w:type="spellStart"/>
+      <w:r>
+        <w:rPr>
+          <w:rFonts w:cstheme="majorBidi"/>
+          <w:sz w:val="32"/>
+          <w:szCs w:val="32"/>
+        </w:rPr>
+        <w:t>Isameldin</w:t>
+      </w:r>
+      <w:proofErr w:type="spellEnd"/>
+      <w:r>
+        <w:rPr>
+          <w:rFonts w:cstheme="majorBidi"/>
+          <w:sz w:val="32"/>
+          <w:szCs w:val="32"/>
+        </w:rPr>
+        <w:t xml:space="preserve"> Ali A23CS3001</w:t>
       </w:r>
     </w:p>
     <w:p>
@@ -272,7 +290,23 @@
           <w:sz w:val="28"/>
           <w:szCs w:val="28"/>
         </w:rPr>
-        <w:t xml:space="preserve">This project is designed to solve this university systems issues. The main focus of the project is to deliver IS that handles large amounts of data and automates most of the processes to reduce errors. This project </w:t>
+        <w:t xml:space="preserve">This project is designed to solve this university systems issues. The </w:t>
+      </w:r>
+      <w:proofErr w:type="gramStart"/>
+      <w:r>
+        <w:rPr>
+          <w:sz w:val="28"/>
+          <w:szCs w:val="28"/>
+        </w:rPr>
+        <w:t>main focus</w:t>
+      </w:r>
+      <w:proofErr w:type="gramEnd"/>
+      <w:r>
+        <w:rPr>
+          <w:sz w:val="28"/>
+          <w:szCs w:val="28"/>
+        </w:rPr>
+        <w:t xml:space="preserve"> of the project is to deliver IS that handles large amounts of data and automates most of the processes to reduce errors. This project </w:t>
       </w:r>
       <w:r>
         <w:rPr>
@@ -579,7 +613,23 @@
           <w:sz w:val="28"/>
           <w:szCs w:val="28"/>
         </w:rPr>
-        <w:t xml:space="preserve"> to get information about current system and the questions they could not answer we asked them to pretend they are working at the management and the system is mostly manual</w:t>
+        <w:t xml:space="preserve"> to get information about </w:t>
+      </w:r>
+      <w:proofErr w:type="gramStart"/>
+      <w:r>
+        <w:rPr>
+          <w:sz w:val="28"/>
+          <w:szCs w:val="28"/>
+        </w:rPr>
+        <w:t>current</w:t>
+      </w:r>
+      <w:proofErr w:type="gramEnd"/>
+      <w:r>
+        <w:rPr>
+          <w:sz w:val="28"/>
+          <w:szCs w:val="28"/>
+        </w:rPr>
+        <w:t xml:space="preserve"> system and the questions they could not answer we asked them to pretend they are working at the management and the system is mostly manual</w:t>
       </w:r>
       <w:r>
         <w:rPr>
@@ -787,8 +837,17 @@
           <w:sz w:val="28"/>
           <w:szCs w:val="28"/>
         </w:rPr>
-        <w:t>It is not that good because the users have to go through files or schedules manually to get the information about a facility</w:t>
-      </w:r>
+        <w:t xml:space="preserve">It is not that good because the users have to go through files or schedules manually to get the information about a </w:t>
+      </w:r>
+      <w:proofErr w:type="gramStart"/>
+      <w:r>
+        <w:rPr>
+          <w:sz w:val="28"/>
+          <w:szCs w:val="28"/>
+        </w:rPr>
+        <w:t>facility</w:t>
+      </w:r>
+      <w:proofErr w:type="gramEnd"/>
     </w:p>
     <w:p>
       <w:pPr>
@@ -867,7 +926,23 @@
           <w:sz w:val="28"/>
           <w:szCs w:val="28"/>
         </w:rPr>
-        <w:t>They definitely would like a new automated system.</w:t>
+        <w:t xml:space="preserve">They </w:t>
+      </w:r>
+      <w:proofErr w:type="gramStart"/>
+      <w:r>
+        <w:rPr>
+          <w:sz w:val="28"/>
+          <w:szCs w:val="28"/>
+        </w:rPr>
+        <w:t>definitely would</w:t>
+      </w:r>
+      <w:proofErr w:type="gramEnd"/>
+      <w:r>
+        <w:rPr>
+          <w:sz w:val="28"/>
+          <w:szCs w:val="28"/>
+        </w:rPr>
+        <w:t xml:space="preserve"> like a new automated system.</w:t>
       </w:r>
     </w:p>
     <w:p/>
@@ -1085,6 +1160,16 @@
     <w:p>
       <w:pPr>
         <w:pStyle w:val="ListParagraph"/>
+        <w:ind w:left="1080"/>
+        <w:rPr>
+          <w:sz w:val="28"/>
+          <w:szCs w:val="28"/>
+        </w:rPr>
+      </w:pPr>
+    </w:p>
+    <w:p>
+      <w:pPr>
+        <w:pStyle w:val="ListParagraph"/>
         <w:numPr>
           <w:ilvl w:val="0"/>
           <w:numId w:val="25"/>
@@ -1099,6 +1184,7 @@
           <w:sz w:val="28"/>
           <w:szCs w:val="28"/>
         </w:rPr>
+        <w:lastRenderedPageBreak/>
         <w:t>If yes, do you record the attendee’s data?</w:t>
       </w:r>
     </w:p>
@@ -1119,7 +1205,6 @@
           <w:sz w:val="28"/>
           <w:szCs w:val="28"/>
         </w:rPr>
-        <w:lastRenderedPageBreak/>
         <w:t>No</w:t>
       </w:r>
       <w:r>
@@ -1162,7 +1247,39 @@
           <w:sz w:val="28"/>
           <w:szCs w:val="28"/>
         </w:rPr>
-        <w:t xml:space="preserve"> in the new system so </w:t>
+        <w:t xml:space="preserve"> </w:t>
+      </w:r>
+      <w:proofErr w:type="gramStart"/>
+      <w:r>
+        <w:rPr>
+          <w:sz w:val="28"/>
+          <w:szCs w:val="28"/>
+        </w:rPr>
+        <w:t>in</w:t>
+      </w:r>
+      <w:proofErr w:type="gramEnd"/>
+      <w:r>
+        <w:rPr>
+          <w:sz w:val="28"/>
+          <w:szCs w:val="28"/>
+        </w:rPr>
+        <w:t xml:space="preserve"> the new </w:t>
+      </w:r>
+      <w:proofErr w:type="gramStart"/>
+      <w:r>
+        <w:rPr>
+          <w:sz w:val="28"/>
+          <w:szCs w:val="28"/>
+        </w:rPr>
+        <w:t>system</w:t>
+      </w:r>
+      <w:proofErr w:type="gramEnd"/>
+      <w:r>
+        <w:rPr>
+          <w:sz w:val="28"/>
+          <w:szCs w:val="28"/>
+        </w:rPr>
+        <w:t xml:space="preserve"> so </w:t>
       </w:r>
       <w:r>
         <w:rPr>
@@ -1410,8 +1527,17 @@
           <w:sz w:val="28"/>
           <w:szCs w:val="28"/>
         </w:rPr>
-        <w:t>The officer has to search for student record manually and then edit the student data</w:t>
-      </w:r>
+        <w:t xml:space="preserve">The officer has to search for student record manually and then edit the student </w:t>
+      </w:r>
+      <w:proofErr w:type="gramStart"/>
+      <w:r>
+        <w:rPr>
+          <w:sz w:val="28"/>
+          <w:szCs w:val="28"/>
+        </w:rPr>
+        <w:t>data</w:t>
+      </w:r>
+      <w:proofErr w:type="gramEnd"/>
     </w:p>
     <w:p>
       <w:pPr>
@@ -1505,7 +1631,23 @@
           <w:sz w:val="28"/>
           <w:szCs w:val="28"/>
         </w:rPr>
-        <w:t>Yes, they can, but they have to come to the office too.</w:t>
+        <w:t xml:space="preserve">Yes, they can, but they </w:t>
+      </w:r>
+      <w:proofErr w:type="gramStart"/>
+      <w:r>
+        <w:rPr>
+          <w:sz w:val="28"/>
+          <w:szCs w:val="28"/>
+        </w:rPr>
+        <w:t>have to</w:t>
+      </w:r>
+      <w:proofErr w:type="gramEnd"/>
+      <w:r>
+        <w:rPr>
+          <w:sz w:val="28"/>
+          <w:szCs w:val="28"/>
+        </w:rPr>
+        <w:t xml:space="preserve"> come to the office too.</w:t>
       </w:r>
     </w:p>
     <w:p>
@@ -1549,7 +1691,23 @@
           <w:sz w:val="28"/>
           <w:szCs w:val="28"/>
         </w:rPr>
-        <w:t>Yes, they do not like the current manual system and would like a new automated system, provide an easy way to access and manipulate data and better database organization.</w:t>
+        <w:t>Yes, they do not like the current manual system and would like a new automated system</w:t>
+      </w:r>
+      <w:proofErr w:type="gramStart"/>
+      <w:r>
+        <w:rPr>
+          <w:sz w:val="28"/>
+          <w:szCs w:val="28"/>
+        </w:rPr>
+        <w:t>, provide</w:t>
+      </w:r>
+      <w:proofErr w:type="gramEnd"/>
+      <w:r>
+        <w:rPr>
+          <w:sz w:val="28"/>
+          <w:szCs w:val="28"/>
+        </w:rPr>
+        <w:t xml:space="preserve"> an easy way to access and manipulate data and better database organization.</w:t>
       </w:r>
     </w:p>
     <w:p>
@@ -1572,13 +1730,34 @@
         </w:rPr>
       </w:pPr>
       <w:bookmarkStart w:id="1" w:name="_Hlk167559055"/>
-      <w:r>
+    </w:p>
+    <w:p>
+      <w:pPr>
         <w:rPr>
           <w:b/>
           <w:bCs/>
           <w:sz w:val="28"/>
           <w:szCs w:val="28"/>
         </w:rPr>
+      </w:pPr>
+    </w:p>
+    <w:p>
+      <w:pPr>
+        <w:rPr>
+          <w:b/>
+          <w:bCs/>
+          <w:sz w:val="28"/>
+          <w:szCs w:val="28"/>
+        </w:rPr>
+      </w:pPr>
+      <w:r>
+        <w:rPr>
+          <w:b/>
+          <w:bCs/>
+          <w:sz w:val="28"/>
+          <w:szCs w:val="28"/>
+        </w:rPr>
+        <w:lastRenderedPageBreak/>
         <w:t>Communication and notification management</w:t>
       </w:r>
       <w:bookmarkEnd w:id="1"/>
@@ -1646,7 +1825,6 @@
           <w:sz w:val="28"/>
           <w:szCs w:val="28"/>
         </w:rPr>
-        <w:lastRenderedPageBreak/>
         <w:t>Messaging apps and physical contact</w:t>
       </w:r>
     </w:p>
@@ -1687,8 +1865,17 @@
           <w:sz w:val="28"/>
           <w:szCs w:val="28"/>
         </w:rPr>
-        <w:t>We communicate with the student Through student email or academic adviser or through e-learning</w:t>
-      </w:r>
+        <w:t>We communicate with the student Through student email or academic adviser or through e-</w:t>
+      </w:r>
+      <w:proofErr w:type="gramStart"/>
+      <w:r>
+        <w:rPr>
+          <w:sz w:val="28"/>
+          <w:szCs w:val="28"/>
+        </w:rPr>
+        <w:t>learning</w:t>
+      </w:r>
+      <w:proofErr w:type="gramEnd"/>
     </w:p>
     <w:p>
       <w:pPr>
@@ -1727,7 +1914,23 @@
           <w:sz w:val="28"/>
           <w:szCs w:val="28"/>
         </w:rPr>
-        <w:t>Yes, we had some issues with delivering important messages because the student didn’t read his email or we were unable to get to him.</w:t>
+        <w:t xml:space="preserve">Yes, we had some issues with delivering important messages because the student didn’t read his </w:t>
+      </w:r>
+      <w:proofErr w:type="gramStart"/>
+      <w:r>
+        <w:rPr>
+          <w:sz w:val="28"/>
+          <w:szCs w:val="28"/>
+        </w:rPr>
+        <w:t>email</w:t>
+      </w:r>
+      <w:proofErr w:type="gramEnd"/>
+      <w:r>
+        <w:rPr>
+          <w:sz w:val="28"/>
+          <w:szCs w:val="28"/>
+        </w:rPr>
+        <w:t xml:space="preserve"> or we were unable to get to him.</w:t>
       </w:r>
     </w:p>
     <w:p>
@@ -2026,7 +2229,23 @@
           <w:sz w:val="28"/>
           <w:szCs w:val="28"/>
         </w:rPr>
-        <w:t>Almost half of the respondents must come to the campus to check of facility availability.</w:t>
+        <w:t xml:space="preserve">Almost half of the respondents must come to the campus to </w:t>
+      </w:r>
+      <w:proofErr w:type="gramStart"/>
+      <w:r>
+        <w:rPr>
+          <w:sz w:val="28"/>
+          <w:szCs w:val="28"/>
+        </w:rPr>
+        <w:t>check of</w:t>
+      </w:r>
+      <w:proofErr w:type="gramEnd"/>
+      <w:r>
+        <w:rPr>
+          <w:sz w:val="28"/>
+          <w:szCs w:val="28"/>
+        </w:rPr>
+        <w:t xml:space="preserve"> facility availability.</w:t>
       </w:r>
     </w:p>
     <w:p>
@@ -2200,7 +2419,23 @@
           <w:sz w:val="28"/>
           <w:szCs w:val="28"/>
         </w:rPr>
-        <w:t>For student management system you can see more than half of the respondents think there is a room for improvement.</w:t>
+        <w:t xml:space="preserve">For </w:t>
+      </w:r>
+      <w:proofErr w:type="gramStart"/>
+      <w:r>
+        <w:rPr>
+          <w:sz w:val="28"/>
+          <w:szCs w:val="28"/>
+        </w:rPr>
+        <w:t>student</w:t>
+      </w:r>
+      <w:proofErr w:type="gramEnd"/>
+      <w:r>
+        <w:rPr>
+          <w:sz w:val="28"/>
+          <w:szCs w:val="28"/>
+        </w:rPr>
+        <w:t xml:space="preserve"> management system you can see more than half of the respondents think there is a room for improvement.</w:t>
       </w:r>
     </w:p>
     <w:p>
@@ -2373,7 +2608,23 @@
           <w:sz w:val="28"/>
           <w:szCs w:val="28"/>
         </w:rPr>
-        <w:t>You can see more than half of the respondents want to a new software application that can handle the communication matters.</w:t>
+        <w:t xml:space="preserve">You can see more than half of the respondents </w:t>
+      </w:r>
+      <w:proofErr w:type="gramStart"/>
+      <w:r>
+        <w:rPr>
+          <w:sz w:val="28"/>
+          <w:szCs w:val="28"/>
+        </w:rPr>
+        <w:t>want to</w:t>
+      </w:r>
+      <w:proofErr w:type="gramEnd"/>
+      <w:r>
+        <w:rPr>
+          <w:sz w:val="28"/>
+          <w:szCs w:val="28"/>
+        </w:rPr>
+        <w:t xml:space="preserve"> a new software application that can handle the communication matters.</w:t>
       </w:r>
     </w:p>
     <w:p>
@@ -2590,7 +2841,23 @@
           <w:sz w:val="28"/>
           <w:szCs w:val="28"/>
         </w:rPr>
-        <w:t xml:space="preserve"> the records are good and there is no mistakes in numbers and important data but it can be improved if it can be generated via software that can </w:t>
+        <w:t xml:space="preserve"> the records are good and there </w:t>
+      </w:r>
+      <w:proofErr w:type="gramStart"/>
+      <w:r>
+        <w:rPr>
+          <w:sz w:val="28"/>
+          <w:szCs w:val="28"/>
+        </w:rPr>
+        <w:t>is</w:t>
+      </w:r>
+      <w:proofErr w:type="gramEnd"/>
+      <w:r>
+        <w:rPr>
+          <w:sz w:val="28"/>
+          <w:szCs w:val="28"/>
+        </w:rPr>
+        <w:t xml:space="preserve"> no mistakes in numbers and important data but it can be improved if it can be generated via software that can </w:t>
       </w:r>
       <w:r>
         <w:rPr>
@@ -2889,12 +3156,21 @@
         </w:rPr>
         <w:t xml:space="preserve"> the availability of facilities, </w:t>
       </w:r>
-      <w:r>
-        <w:rPr>
-          <w:sz w:val="28"/>
-          <w:szCs w:val="28"/>
-        </w:rPr>
-        <w:t xml:space="preserve">confirm </w:t>
+      <w:proofErr w:type="gramStart"/>
+      <w:r>
+        <w:rPr>
+          <w:sz w:val="28"/>
+          <w:szCs w:val="28"/>
+        </w:rPr>
+        <w:t>confirm</w:t>
+      </w:r>
+      <w:proofErr w:type="gramEnd"/>
+      <w:r>
+        <w:rPr>
+          <w:sz w:val="28"/>
+          <w:szCs w:val="28"/>
+        </w:rPr>
+        <w:t xml:space="preserve"> </w:t>
       </w:r>
       <w:r>
         <w:rPr>
@@ -3402,7 +3678,23 @@
           <w:sz w:val="28"/>
           <w:szCs w:val="28"/>
         </w:rPr>
-        <w:t>If the facility is not available, the reservation cannot be confirmed and the student cannot make a reservation on the specified date.</w:t>
+        <w:t xml:space="preserve">If the facility is not available, the reservation cannot be </w:t>
+      </w:r>
+      <w:proofErr w:type="gramStart"/>
+      <w:r>
+        <w:rPr>
+          <w:sz w:val="28"/>
+          <w:szCs w:val="28"/>
+        </w:rPr>
+        <w:t>confirmed</w:t>
+      </w:r>
+      <w:proofErr w:type="gramEnd"/>
+      <w:r>
+        <w:rPr>
+          <w:sz w:val="28"/>
+          <w:szCs w:val="28"/>
+        </w:rPr>
+        <w:t xml:space="preserve"> and the student cannot make a reservation on the specified date.</w:t>
       </w:r>
     </w:p>
     <w:p>
@@ -3509,6 +3801,7 @@
         </w:rPr>
         <w:t xml:space="preserve"> and </w:t>
       </w:r>
+      <w:proofErr w:type="gramStart"/>
       <w:r>
         <w:rPr>
           <w:sz w:val="28"/>
@@ -3516,6 +3809,7 @@
         </w:rPr>
         <w:t>prints</w:t>
       </w:r>
+      <w:proofErr w:type="gramEnd"/>
       <w:r>
         <w:rPr>
           <w:sz w:val="28"/>
@@ -3961,7 +4255,23 @@
           <w:sz w:val="28"/>
           <w:szCs w:val="28"/>
         </w:rPr>
-        <w:t xml:space="preserve"> many events and a mistake can take place only if </w:t>
+        <w:t xml:space="preserve"> many events and a mistake </w:t>
+      </w:r>
+      <w:proofErr w:type="gramStart"/>
+      <w:r>
+        <w:rPr>
+          <w:sz w:val="28"/>
+          <w:szCs w:val="28"/>
+        </w:rPr>
+        <w:t>can</w:t>
+      </w:r>
+      <w:proofErr w:type="gramEnd"/>
+      <w:r>
+        <w:rPr>
+          <w:sz w:val="28"/>
+          <w:szCs w:val="28"/>
+        </w:rPr>
+        <w:t xml:space="preserve"> take place only if </w:t>
       </w:r>
       <w:r>
         <w:rPr>
@@ -4190,7 +4500,23 @@
           <w:sz w:val="28"/>
           <w:szCs w:val="28"/>
         </w:rPr>
-        <w:t xml:space="preserve"> and etc… (for enrollment).</w:t>
+        <w:t xml:space="preserve"> and </w:t>
+      </w:r>
+      <w:proofErr w:type="spellStart"/>
+      <w:r>
+        <w:rPr>
+          <w:sz w:val="28"/>
+          <w:szCs w:val="28"/>
+        </w:rPr>
+        <w:t>etc</w:t>
+      </w:r>
+      <w:proofErr w:type="spellEnd"/>
+      <w:r>
+        <w:rPr>
+          <w:sz w:val="28"/>
+          <w:szCs w:val="28"/>
+        </w:rPr>
+        <w:t>… (for enrollment).</w:t>
       </w:r>
       <w:r>
         <w:rPr>
@@ -4225,7 +4551,23 @@
           <w:sz w:val="28"/>
           <w:szCs w:val="28"/>
         </w:rPr>
-        <w:t xml:space="preserve"> student card with</w:t>
+        <w:t xml:space="preserve"> </w:t>
+      </w:r>
+      <w:proofErr w:type="gramStart"/>
+      <w:r>
+        <w:rPr>
+          <w:sz w:val="28"/>
+          <w:szCs w:val="28"/>
+        </w:rPr>
+        <w:t>student</w:t>
+      </w:r>
+      <w:proofErr w:type="gramEnd"/>
+      <w:r>
+        <w:rPr>
+          <w:sz w:val="28"/>
+          <w:szCs w:val="28"/>
+        </w:rPr>
+        <w:t xml:space="preserve"> card with</w:t>
       </w:r>
       <w:r>
         <w:rPr>
@@ -4495,7 +4837,23 @@
           <w:sz w:val="28"/>
           <w:szCs w:val="28"/>
         </w:rPr>
-        <w:t>Issuing student card.</w:t>
+        <w:t xml:space="preserve">Issuing student </w:t>
+      </w:r>
+      <w:proofErr w:type="gramStart"/>
+      <w:r>
+        <w:rPr>
+          <w:sz w:val="28"/>
+          <w:szCs w:val="28"/>
+        </w:rPr>
+        <w:t>card</w:t>
+      </w:r>
+      <w:proofErr w:type="gramEnd"/>
+      <w:r>
+        <w:rPr>
+          <w:sz w:val="28"/>
+          <w:szCs w:val="28"/>
+        </w:rPr>
+        <w:t>.</w:t>
       </w:r>
     </w:p>
     <w:p>
@@ -5185,7 +5543,23 @@
           <w:sz w:val="28"/>
           <w:szCs w:val="28"/>
         </w:rPr>
-        <w:t>Sending result to students or other management departments.</w:t>
+        <w:t xml:space="preserve">Sending </w:t>
+      </w:r>
+      <w:proofErr w:type="gramStart"/>
+      <w:r>
+        <w:rPr>
+          <w:sz w:val="28"/>
+          <w:szCs w:val="28"/>
+        </w:rPr>
+        <w:t>result</w:t>
+      </w:r>
+      <w:proofErr w:type="gramEnd"/>
+      <w:r>
+        <w:rPr>
+          <w:sz w:val="28"/>
+          <w:szCs w:val="28"/>
+        </w:rPr>
+        <w:t xml:space="preserve"> to students or other management departments.</w:t>
       </w:r>
     </w:p>
     <w:p>
@@ -5356,55 +5730,79 @@
     </w:p>
     <w:p>
       <w:pPr>
-        <w:pStyle w:val="ListParagraph"/>
-        <w:ind w:left="1800" w:firstLine="360"/>
-        <w:rPr>
-          <w:sz w:val="28"/>
-          <w:szCs w:val="28"/>
-        </w:rPr>
-      </w:pPr>
-    </w:p>
-    <w:p>
-      <w:pPr>
-        <w:pStyle w:val="ListParagraph"/>
-        <w:ind w:left="1800" w:firstLine="360"/>
-        <w:rPr>
-          <w:sz w:val="28"/>
-          <w:szCs w:val="28"/>
-        </w:rPr>
-      </w:pPr>
-    </w:p>
-    <w:p>
-      <w:pPr>
-        <w:spacing w:line="259" w:lineRule="auto"/>
-        <w:rPr>
-          <w:sz w:val="28"/>
-          <w:szCs w:val="28"/>
-        </w:rPr>
-      </w:pPr>
-      <w:r>
-        <w:rPr>
-          <w:sz w:val="28"/>
-          <w:szCs w:val="28"/>
-        </w:rPr>
-        <w:br w:type="page"/>
-      </w:r>
-    </w:p>
-    <w:p>
-      <w:pPr>
-        <w:pStyle w:val="ListParagraph"/>
-        <w:ind w:left="1800" w:firstLine="360"/>
         <w:rPr>
           <w:b/>
           <w:bCs/>
-          <w:sz w:val="28"/>
-          <w:szCs w:val="28"/>
+          <w:sz w:val="32"/>
+          <w:szCs w:val="32"/>
         </w:rPr>
       </w:pPr>
       <w:r>
         <w:rPr>
           <w:b/>
           <w:bCs/>
+          <w:sz w:val="32"/>
+          <w:szCs w:val="32"/>
+        </w:rPr>
+        <w:t>DFD:</w:t>
+      </w:r>
+    </w:p>
+    <w:p>
+      <w:pPr>
+        <w:rPr>
+          <w:sz w:val="28"/>
+          <w:szCs w:val="28"/>
+        </w:rPr>
+      </w:pPr>
+      <w:r>
+        <w:rPr>
+          <w:b/>
+          <w:bCs/>
+          <w:sz w:val="32"/>
+          <w:szCs w:val="32"/>
+        </w:rPr>
+        <w:tab/>
+      </w:r>
+      <w:r>
+        <w:rPr>
+          <w:sz w:val="28"/>
+          <w:szCs w:val="28"/>
+        </w:rPr>
+        <w:t>We could not find the same shapes for entities and data stores stated in the slides, so we used these ones.</w:t>
+      </w:r>
+    </w:p>
+    <w:p>
+      <w:pPr>
+        <w:spacing w:line="259" w:lineRule="auto"/>
+        <w:rPr>
+          <w:sz w:val="28"/>
+          <w:szCs w:val="28"/>
+        </w:rPr>
+      </w:pPr>
+      <w:r>
+        <w:rPr>
+          <w:sz w:val="28"/>
+          <w:szCs w:val="28"/>
+        </w:rPr>
+        <w:br w:type="page"/>
+      </w:r>
+    </w:p>
+    <w:p>
+      <w:pPr>
+        <w:pStyle w:val="ListParagraph"/>
+        <w:ind w:left="1800" w:firstLine="360"/>
+        <w:rPr>
+          <w:b/>
+          <w:bCs/>
+          <w:sz w:val="28"/>
+          <w:szCs w:val="28"/>
+        </w:rPr>
+      </w:pPr>
+      <w:proofErr w:type="gramStart"/>
+      <w:r>
+        <w:rPr>
+          <w:b/>
+          <w:bCs/>
           <w:sz w:val="28"/>
           <w:szCs w:val="28"/>
         </w:rPr>
@@ -5427,7 +5825,17 @@
           <w:sz w:val="28"/>
           <w:szCs w:val="28"/>
         </w:rPr>
-        <w:t>CONTEXT DIAGRAM</w:t>
+        <w:t>CONTEXT</w:t>
+      </w:r>
+      <w:proofErr w:type="gramEnd"/>
+      <w:r>
+        <w:rPr>
+          <w:b/>
+          <w:bCs/>
+          <w:sz w:val="28"/>
+          <w:szCs w:val="28"/>
+        </w:rPr>
+        <w:t xml:space="preserve"> DIAGRAM</w:t>
       </w:r>
     </w:p>
     <w:p>
@@ -5444,7 +5852,7 @@
           <w:szCs w:val="28"/>
         </w:rPr>
         <w:drawing>
-          <wp:inline distT="0" distB="0" distL="0" distR="0" wp14:anchorId="1403EF03" wp14:editId="4EB09898">
+          <wp:inline distT="0" distB="0" distL="0" distR="0" wp14:anchorId="1403EF03" wp14:editId="5F6B126B">
             <wp:extent cx="6615047" cy="4305300"/>
             <wp:effectExtent l="0" t="0" r="0" b="0"/>
             <wp:docPr id="867589101" name="Picture 3"/>
@@ -5645,7 +6053,7 @@
           <w:szCs w:val="28"/>
         </w:rPr>
         <w:lastRenderedPageBreak/>
-        <w:t xml:space="preserve">Facility booking and reservation management </w:t>
+        <w:t>Facility booking and reservation management subsystem</w:t>
       </w:r>
       <w:r>
         <w:rPr>
@@ -5654,8 +6062,9 @@
           <w:sz w:val="28"/>
           <w:szCs w:val="28"/>
         </w:rPr>
-        <w:t>subsystem</w:t>
-      </w:r>
+        <w:t xml:space="preserve"> child </w:t>
+      </w:r>
+      <w:proofErr w:type="gramStart"/>
       <w:r>
         <w:rPr>
           <w:b/>
@@ -5663,8 +6072,9 @@
           <w:sz w:val="28"/>
           <w:szCs w:val="28"/>
         </w:rPr>
-        <w:t xml:space="preserve"> child diagram</w:t>
-      </w:r>
+        <w:t>diagram</w:t>
+      </w:r>
+      <w:proofErr w:type="gramEnd"/>
     </w:p>
     <w:p>
       <w:pPr>
@@ -5845,54 +6255,6 @@
     </w:p>
     <w:p>
       <w:pPr>
-        <w:ind w:left="720" w:firstLine="720"/>
-        <w:rPr>
-          <w:b/>
-          <w:bCs/>
-          <w:sz w:val="28"/>
-          <w:szCs w:val="28"/>
-        </w:rPr>
-      </w:pPr>
-      <w:r>
-        <w:rPr>
-          <w:b/>
-          <w:bCs/>
-          <w:sz w:val="28"/>
-          <w:szCs w:val="28"/>
-        </w:rPr>
-        <w:lastRenderedPageBreak/>
-        <w:t>Student management subsystem</w:t>
-      </w:r>
-      <w:r>
-        <w:rPr>
-          <w:b/>
-          <w:bCs/>
-          <w:sz w:val="28"/>
-          <w:szCs w:val="28"/>
-        </w:rPr>
-        <w:t xml:space="preserve"> Child diagram</w:t>
-      </w:r>
-      <w:r>
-        <w:rPr>
-          <w:b/>
-          <w:bCs/>
-          <w:sz w:val="28"/>
-          <w:szCs w:val="28"/>
-        </w:rPr>
-        <w:t>:</w:t>
-      </w:r>
-    </w:p>
-    <w:p>
-      <w:pPr>
-        <w:spacing w:line="259" w:lineRule="auto"/>
-        <w:rPr>
-          <w:sz w:val="32"/>
-          <w:szCs w:val="32"/>
-        </w:rPr>
-      </w:pPr>
-    </w:p>
-    <w:p>
-      <w:pPr>
         <w:rPr>
           <w:b/>
           <w:bCs/>
@@ -5904,59 +6266,112 @@
         <w:rPr>
           <w:b/>
           <w:bCs/>
-          <w:noProof/>
           <w:sz w:val="32"/>
           <w:szCs w:val="32"/>
         </w:rPr>
-        <w:drawing>
-          <wp:inline distT="0" distB="0" distL="0" distR="0" wp14:anchorId="489B931D" wp14:editId="0B9EE048">
-            <wp:extent cx="5080462" cy="2941320"/>
-            <wp:effectExtent l="0" t="0" r="6350" b="0"/>
-            <wp:docPr id="1185756604" name="Picture 6"/>
-            <wp:cNvGraphicFramePr>
-              <a:graphicFrameLocks xmlns:a="http://schemas.openxmlformats.org/drawingml/2006/main" noChangeAspect="1"/>
-            </wp:cNvGraphicFramePr>
-            <a:graphic xmlns:a="http://schemas.openxmlformats.org/drawingml/2006/main">
-              <a:graphicData uri="http://schemas.openxmlformats.org/drawingml/2006/picture">
-                <pic:pic xmlns:pic="http://schemas.openxmlformats.org/drawingml/2006/picture">
-                  <pic:nvPicPr>
-                    <pic:cNvPr id="0" name="Picture 7"/>
-                    <pic:cNvPicPr>
-                      <a:picLocks noChangeAspect="1" noChangeArrowheads="1"/>
-                    </pic:cNvPicPr>
-                  </pic:nvPicPr>
-                  <pic:blipFill>
-                    <a:blip r:embed="rId18">
-                      <a:extLst>
-                        <a:ext uri="{28A0092B-C50C-407E-A947-70E740481C1C}">
-                          <a14:useLocalDpi xmlns:a14="http://schemas.microsoft.com/office/drawing/2010/main" val="0"/>
-                        </a:ext>
-                      </a:extLst>
-                    </a:blip>
-                    <a:srcRect/>
-                    <a:stretch>
-                      <a:fillRect/>
-                    </a:stretch>
-                  </pic:blipFill>
-                  <pic:spPr bwMode="auto">
-                    <a:xfrm>
-                      <a:off x="0" y="0"/>
-                      <a:ext cx="5087883" cy="2945616"/>
-                    </a:xfrm>
-                    <a:prstGeom prst="rect">
-                      <a:avLst/>
-                    </a:prstGeom>
-                    <a:noFill/>
-                    <a:ln>
-                      <a:noFill/>
-                    </a:ln>
-                  </pic:spPr>
-                </pic:pic>
-              </a:graphicData>
-            </a:graphic>
-          </wp:inline>
-        </w:drawing>
-      </w:r>
+        <w:lastRenderedPageBreak/>
+        <w:t>S</w:t>
+      </w:r>
+      <w:r>
+        <w:rPr>
+          <w:b/>
+          <w:bCs/>
+          <w:sz w:val="32"/>
+          <w:szCs w:val="32"/>
+        </w:rPr>
+        <w:t>ummary</w:t>
+      </w:r>
+      <w:r>
+        <w:rPr>
+          <w:b/>
+          <w:bCs/>
+          <w:sz w:val="32"/>
+          <w:szCs w:val="32"/>
+        </w:rPr>
+        <w:t>:</w:t>
+      </w:r>
+    </w:p>
+    <w:p>
+      <w:pPr>
+        <w:rPr>
+          <w:sz w:val="28"/>
+          <w:szCs w:val="28"/>
+        </w:rPr>
+      </w:pPr>
+      <w:r>
+        <w:rPr>
+          <w:b/>
+          <w:bCs/>
+          <w:sz w:val="32"/>
+          <w:szCs w:val="32"/>
+        </w:rPr>
+        <w:tab/>
+      </w:r>
+      <w:r>
+        <w:rPr>
+          <w:sz w:val="28"/>
+          <w:szCs w:val="28"/>
+        </w:rPr>
+        <w:t xml:space="preserve">Based on the requirements gathering and analysis, you can see that the current system is not bad but requires some automation in some processes. Such as: calculating the prices, producing slips, </w:t>
+      </w:r>
+      <w:proofErr w:type="gramStart"/>
+      <w:r>
+        <w:rPr>
+          <w:sz w:val="28"/>
+          <w:szCs w:val="28"/>
+        </w:rPr>
+        <w:t>storing</w:t>
+      </w:r>
+      <w:proofErr w:type="gramEnd"/>
+      <w:r>
+        <w:rPr>
+          <w:sz w:val="28"/>
+          <w:szCs w:val="28"/>
+        </w:rPr>
+        <w:t xml:space="preserve"> and organizing data and </w:t>
+      </w:r>
+      <w:proofErr w:type="gramStart"/>
+      <w:r>
+        <w:rPr>
+          <w:sz w:val="28"/>
+          <w:szCs w:val="28"/>
+        </w:rPr>
+        <w:t>search</w:t>
+      </w:r>
+      <w:proofErr w:type="gramEnd"/>
+      <w:r>
+        <w:rPr>
+          <w:sz w:val="28"/>
+          <w:szCs w:val="28"/>
+        </w:rPr>
+        <w:t xml:space="preserve"> for records to manipulate data.</w:t>
+      </w:r>
+    </w:p>
+    <w:p>
+      <w:pPr>
+        <w:rPr>
+          <w:sz w:val="32"/>
+          <w:szCs w:val="32"/>
+        </w:rPr>
+      </w:pPr>
+      <w:r>
+        <w:rPr>
+          <w:sz w:val="28"/>
+          <w:szCs w:val="28"/>
+        </w:rPr>
+        <w:tab/>
+        <w:t>We can also see that more than half of the users would like to change and improve the current system so that they can handle any situation.</w:t>
+      </w:r>
+    </w:p>
+    <w:p>
+      <w:pPr>
+        <w:rPr>
+          <w:b/>
+          <w:bCs/>
+          <w:sz w:val="32"/>
+          <w:szCs w:val="32"/>
+        </w:rPr>
+      </w:pPr>
     </w:p>
     <w:p>
       <w:pPr>

</xml_diff>